<commit_message>
Se agrega la descripcion  de 3 casos de uso
</commit_message>
<xml_diff>
--- a/ProyectoParcial-Grupo5.docx
+++ b/ProyectoParcial-Grupo5.docx
@@ -368,7 +368,7 @@
                 <v:stroke joinstyle="miter"/>
                 <v:path gradientshapeok="t" o:connecttype="rect"/>
               </v:shapetype>
-              <v:shape id="Text Box 166" o:spid="_x0000_s1026" type="#_x0000_t202" style="position:absolute;margin-left:380.05pt;margin-top:611.7pt;width:168.1pt;height:76.5pt;z-index:251658243;visibility:visible;mso-wrap-style:square;mso-width-percent:0;mso-height-percent:0;mso-wrap-distance-left:9pt;mso-wrap-distance-top:0;mso-wrap-distance-right:9pt;mso-wrap-distance-bottom:0;mso-position-horizontal:absolute;mso-position-horizontal-relative:text;mso-position-vertical:absolute;mso-position-vertical-relative:text;mso-width-percent:0;mso-height-percent:0;mso-width-relative:page;mso-height-relative:page;v-text-anchor:top" o:gfxdata="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" filled="f" stroked="f">
+              <v:shape id="Text Box 166" o:spid="_x0000_s1026" type="#_x0000_t202" style="position:absolute;margin-left:380.05pt;margin-top:611.7pt;width:168.1pt;height:76.5pt;z-index:251658243;visibility:visible;mso-wrap-style:square;mso-width-percent:0;mso-height-percent:0;mso-wrap-distance-left:9pt;mso-wrap-distance-top:0;mso-wrap-distance-right:9pt;mso-wrap-distance-bottom:0;mso-position-horizontal:absolute;mso-position-horizontal-relative:text;mso-position-vertical:absolute;mso-position-vertical-relative:text;mso-width-percent:0;mso-height-percent:0;mso-width-relative:page;mso-height-relative:page;v-text-anchor:top" o:gfxdata="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" filled="f" stroked="f">
                 <v:textbox>
                   <w:txbxContent>
                     <w:p>
@@ -620,7 +620,7 @@
           </mc:Choice>
           <mc:Fallback>
             <w:pict>
-              <v:shape w14:anchorId="3D02D86E" id="Text Box 172" o:spid="_x0000_s1027" type="#_x0000_t202" style="position:absolute;margin-left:-35.8pt;margin-top:-34.35pt;width:587.65pt;height:45.85pt;z-index:251658247;visibility:visible;mso-wrap-style:square;mso-width-percent:0;mso-height-percent:0;mso-wrap-distance-left:9pt;mso-wrap-distance-top:0;mso-wrap-distance-right:9pt;mso-wrap-distance-bottom:0;mso-position-horizontal:absolute;mso-position-horizontal-relative:text;mso-position-vertical:absolute;mso-position-vertical-relative:text;mso-width-percent:0;mso-height-percent:0;mso-width-relative:page;mso-height-relative:page;v-text-anchor:middle" o:gfxdata="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" filled="f" stroked="f">
+              <v:shape w14:anchorId="3D02D86E" id="Text Box 172" o:spid="_x0000_s1027" type="#_x0000_t202" style="position:absolute;margin-left:-35.8pt;margin-top:-34.35pt;width:587.65pt;height:45.85pt;z-index:251658247;visibility:visible;mso-wrap-style:square;mso-width-percent:0;mso-height-percent:0;mso-wrap-distance-left:9pt;mso-wrap-distance-top:0;mso-wrap-distance-right:9pt;mso-wrap-distance-bottom:0;mso-position-horizontal:absolute;mso-position-horizontal-relative:text;mso-position-vertical:absolute;mso-position-vertical-relative:text;mso-width-percent:0;mso-height-percent:0;mso-width-relative:page;mso-height-relative:page;v-text-anchor:middle" o:gfxdata="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" filled="f" stroked="f">
                 <v:textbox>
                   <w:txbxContent>
                     <w:p>
@@ -1203,7 +1203,7 @@
           </mc:Choice>
           <mc:Fallback>
             <w:pict>
-              <v:shape w14:anchorId="78CBBBA4" id="Text Box 4" o:spid="_x0000_s1028" type="#_x0000_t202" style="position:absolute;margin-left:-47.8pt;margin-top:580.3pt;width:414pt;height:211.65pt;z-index:251658241;visibility:visible;mso-wrap-style:square;mso-width-percent:0;mso-height-percent:0;mso-wrap-distance-left:2.88pt;mso-wrap-distance-top:2.88pt;mso-wrap-distance-right:2.88pt;mso-wrap-distance-bottom:2.88pt;mso-position-horizontal:absolute;mso-position-horizontal-relative:text;mso-position-vertical:absolute;mso-position-vertical-relative:page;mso-width-percent:0;mso-height-percent:0;mso-width-relative:page;mso-height-relative:page;v-text-anchor:top" o:gfxdata="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" filled="f" fillcolor="#fffffe" stroked="f" strokecolor="#212120" insetpen="t">
+              <v:shape w14:anchorId="78CBBBA4" id="Text Box 4" o:spid="_x0000_s1028" type="#_x0000_t202" style="position:absolute;margin-left:-47.8pt;margin-top:580.3pt;width:414pt;height:211.65pt;z-index:251658241;visibility:visible;mso-wrap-style:square;mso-width-percent:0;mso-height-percent:0;mso-wrap-distance-left:2.88pt;mso-wrap-distance-top:2.88pt;mso-wrap-distance-right:2.88pt;mso-wrap-distance-bottom:2.88pt;mso-position-horizontal:absolute;mso-position-horizontal-relative:text;mso-position-vertical:absolute;mso-position-vertical-relative:page;mso-width-percent:0;mso-height-percent:0;mso-width-relative:page;mso-height-relative:page;v-text-anchor:top" o:gfxdata="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" filled="f" fillcolor="#fffffe" stroked="f" strokecolor="#212120" insetpen="t">
                 <v:textbox inset="2.88pt,2.88pt,2.88pt,2.88pt">
                   <w:txbxContent>
                     <w:p>
@@ -1554,7 +1554,7 @@
     </w:p>
     <w:p>
       <w:pPr>
-        <w:pStyle w:val="ListParagraph"/>
+        <w:pStyle w:val="Prrafodelista"/>
         <w:numPr>
           <w:ilvl w:val="0"/>
           <w:numId w:val="1"/>
@@ -1582,7 +1582,7 @@
     </w:p>
     <w:p>
       <w:pPr>
-        <w:pStyle w:val="ListParagraph"/>
+        <w:pStyle w:val="Prrafodelista"/>
         <w:tabs>
           <w:tab w:val="left" w:pos="10260"/>
         </w:tabs>
@@ -1598,7 +1598,7 @@
     </w:p>
     <w:p>
       <w:pPr>
-        <w:pStyle w:val="ListParagraph"/>
+        <w:pStyle w:val="Prrafodelista"/>
         <w:tabs>
           <w:tab w:val="left" w:pos="10260"/>
         </w:tabs>
@@ -1614,7 +1614,7 @@
     </w:p>
     <w:p>
       <w:pPr>
-        <w:pStyle w:val="ListParagraph"/>
+        <w:pStyle w:val="Prrafodelista"/>
         <w:tabs>
           <w:tab w:val="left" w:pos="10260"/>
         </w:tabs>
@@ -1630,7 +1630,7 @@
     </w:p>
     <w:p>
       <w:pPr>
-        <w:pStyle w:val="ListParagraph"/>
+        <w:pStyle w:val="Prrafodelista"/>
         <w:numPr>
           <w:ilvl w:val="0"/>
           <w:numId w:val="1"/>
@@ -1670,7 +1670,7 @@
     </w:p>
     <w:p>
       <w:pPr>
-        <w:pStyle w:val="ListParagraph"/>
+        <w:pStyle w:val="Prrafodelista"/>
         <w:numPr>
           <w:ilvl w:val="1"/>
           <w:numId w:val="1"/>
@@ -1706,7 +1706,7 @@
     </w:p>
     <w:p>
       <w:pPr>
-        <w:pStyle w:val="ListParagraph"/>
+        <w:pStyle w:val="Prrafodelista"/>
         <w:numPr>
           <w:ilvl w:val="1"/>
           <w:numId w:val="1"/>
@@ -1742,7 +1742,7 @@
     </w:p>
     <w:p>
       <w:pPr>
-        <w:pStyle w:val="ListParagraph"/>
+        <w:pStyle w:val="Prrafodelista"/>
         <w:numPr>
           <w:ilvl w:val="1"/>
           <w:numId w:val="1"/>
@@ -1778,7 +1778,7 @@
     </w:p>
     <w:p>
       <w:pPr>
-        <w:pStyle w:val="ListParagraph"/>
+        <w:pStyle w:val="Prrafodelista"/>
         <w:numPr>
           <w:ilvl w:val="1"/>
           <w:numId w:val="1"/>
@@ -1814,7 +1814,7 @@
     </w:p>
     <w:p>
       <w:pPr>
-        <w:pStyle w:val="ListParagraph"/>
+        <w:pStyle w:val="Prrafodelista"/>
         <w:numPr>
           <w:ilvl w:val="1"/>
           <w:numId w:val="1"/>
@@ -1850,7 +1850,7 @@
     </w:p>
     <w:p>
       <w:pPr>
-        <w:pStyle w:val="ListParagraph"/>
+        <w:pStyle w:val="Prrafodelista"/>
         <w:numPr>
           <w:ilvl w:val="0"/>
           <w:numId w:val="1"/>
@@ -1878,7 +1878,7 @@
     </w:p>
     <w:p>
       <w:pPr>
-        <w:pStyle w:val="ListParagraph"/>
+        <w:pStyle w:val="Prrafodelista"/>
         <w:tabs>
           <w:tab w:val="left" w:pos="10260"/>
         </w:tabs>
@@ -1894,7 +1894,7 @@
     </w:p>
     <w:p>
       <w:pPr>
-        <w:pStyle w:val="ListParagraph"/>
+        <w:pStyle w:val="Prrafodelista"/>
         <w:tabs>
           <w:tab w:val="left" w:pos="10260"/>
         </w:tabs>
@@ -1910,7 +1910,7 @@
     </w:p>
     <w:p>
       <w:pPr>
-        <w:pStyle w:val="ListParagraph"/>
+        <w:pStyle w:val="Prrafodelista"/>
         <w:tabs>
           <w:tab w:val="left" w:pos="10260"/>
         </w:tabs>
@@ -1926,7 +1926,7 @@
     </w:p>
     <w:p>
       <w:pPr>
-        <w:pStyle w:val="ListParagraph"/>
+        <w:pStyle w:val="Prrafodelista"/>
         <w:numPr>
           <w:ilvl w:val="0"/>
           <w:numId w:val="1"/>
@@ -1954,7 +1954,7 @@
     </w:p>
     <w:p>
       <w:pPr>
-        <w:pStyle w:val="ListParagraph"/>
+        <w:pStyle w:val="Prrafodelista"/>
         <w:numPr>
           <w:ilvl w:val="1"/>
           <w:numId w:val="1"/>
@@ -2020,7 +2020,7 @@
     </w:p>
     <w:p>
       <w:pPr>
-        <w:pStyle w:val="ListParagraph"/>
+        <w:pStyle w:val="Prrafodelista"/>
         <w:numPr>
           <w:ilvl w:val="1"/>
           <w:numId w:val="1"/>
@@ -2044,7 +2044,7 @@
     </w:p>
     <w:p>
       <w:pPr>
-        <w:pStyle w:val="ListParagraph"/>
+        <w:pStyle w:val="Prrafodelista"/>
         <w:numPr>
           <w:ilvl w:val="1"/>
           <w:numId w:val="1"/>
@@ -2082,7 +2082,7 @@
     </w:p>
     <w:p>
       <w:pPr>
-        <w:pStyle w:val="ListParagraph"/>
+        <w:pStyle w:val="Prrafodelista"/>
         <w:numPr>
           <w:ilvl w:val="1"/>
           <w:numId w:val="1"/>
@@ -2106,7 +2106,7 @@
     </w:p>
     <w:p>
       <w:pPr>
-        <w:pStyle w:val="ListParagraph"/>
+        <w:pStyle w:val="Prrafodelista"/>
         <w:numPr>
           <w:ilvl w:val="1"/>
           <w:numId w:val="1"/>
@@ -2130,7 +2130,7 @@
     </w:p>
     <w:p>
       <w:pPr>
-        <w:pStyle w:val="ListParagraph"/>
+        <w:pStyle w:val="Prrafodelista"/>
         <w:tabs>
           <w:tab w:val="left" w:pos="10260"/>
         </w:tabs>
@@ -2144,7 +2144,7 @@
     </w:p>
     <w:p>
       <w:pPr>
-        <w:pStyle w:val="ListParagraph"/>
+        <w:pStyle w:val="Prrafodelista"/>
         <w:tabs>
           <w:tab w:val="left" w:pos="10260"/>
         </w:tabs>
@@ -2158,7 +2158,7 @@
     </w:p>
     <w:p>
       <w:pPr>
-        <w:pStyle w:val="ListParagraph"/>
+        <w:pStyle w:val="Prrafodelista"/>
         <w:tabs>
           <w:tab w:val="left" w:pos="10260"/>
         </w:tabs>
@@ -2172,7 +2172,7 @@
     </w:p>
     <w:p>
       <w:pPr>
-        <w:pStyle w:val="ListParagraph"/>
+        <w:pStyle w:val="Prrafodelista"/>
         <w:tabs>
           <w:tab w:val="left" w:pos="10260"/>
         </w:tabs>
@@ -2186,7 +2186,7 @@
     </w:p>
     <w:p>
       <w:pPr>
-        <w:pStyle w:val="ListParagraph"/>
+        <w:pStyle w:val="Prrafodelista"/>
         <w:numPr>
           <w:ilvl w:val="0"/>
           <w:numId w:val="1"/>
@@ -2237,6 +2237,7 @@
           <w:noProof/>
           <w:lang w:eastAsia="en-US"/>
         </w:rPr>
+        <w:lastRenderedPageBreak/>
         <mc:AlternateContent>
           <mc:Choice Requires="wps">
             <w:drawing>
@@ -2292,7 +2293,7 @@
                         <w:txbxContent>
                           <w:p>
                             <w:pPr>
-                              <w:pStyle w:val="ListParagraph"/>
+                              <w:pStyle w:val="Prrafodelista"/>
                               <w:numPr>
                                 <w:ilvl w:val="0"/>
                                 <w:numId w:val="2"/>
@@ -2338,12 +2339,12 @@
           </mc:Choice>
           <mc:Fallback>
             <w:pict>
-              <v:rect w14:anchorId="50439470" id="Rectangle 11" o:spid="_x0000_s1029" style="position:absolute;margin-left:-24.75pt;margin-top:-11.55pt;width:602.05pt;height:43.2pt;z-index:251658242;visibility:visible;mso-wrap-style:square;mso-width-percent:0;mso-height-percent:0;mso-wrap-distance-left:9pt;mso-wrap-distance-top:0;mso-wrap-distance-right:9pt;mso-wrap-distance-bottom:0;mso-position-horizontal:absolute;mso-position-horizontal-relative:text;mso-position-vertical:absolute;mso-position-vertical-relative:text;mso-width-percent:0;mso-height-percent:0;mso-width-relative:margin;mso-height-relative:margin;v-text-anchor:middle" o:gfxdata="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" fillcolor="#4472c4 [3204]" stroked="f" strokeweight="1pt">
+              <v:rect w14:anchorId="50439470" id="Rectangle 11" o:spid="_x0000_s1029" style="position:absolute;margin-left:-24.75pt;margin-top:-11.55pt;width:602.05pt;height:43.2pt;z-index:251658242;visibility:visible;mso-wrap-style:square;mso-width-percent:0;mso-height-percent:0;mso-wrap-distance-left:9pt;mso-wrap-distance-top:0;mso-wrap-distance-right:9pt;mso-wrap-distance-bottom:0;mso-position-horizontal:absolute;mso-position-horizontal-relative:text;mso-position-vertical:absolute;mso-position-vertical-relative:text;mso-width-percent:0;mso-height-percent:0;mso-width-relative:margin;mso-height-relative:margin;v-text-anchor:middle" o:gfxdata="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" fillcolor="#4472c4 [3204]" stroked="f" strokeweight="1pt">
                 <v:textbox>
                   <w:txbxContent>
                     <w:p>
                       <w:pPr>
-                        <w:pStyle w:val="ListParagraph"/>
+                        <w:pStyle w:val="Prrafodelista"/>
                         <w:numPr>
                           <w:ilvl w:val="0"/>
                           <w:numId w:val="2"/>
@@ -2413,27 +2414,7 @@
           <w:szCs w:val="28"/>
           <w:lang w:val="es-EC"/>
         </w:rPr>
-        <w:t xml:space="preserve">La empresa </w:t>
-      </w:r>
-      <w:proofErr w:type="spellStart"/>
-      <w:r>
-        <w:rPr>
-          <w:rFonts w:ascii="Arial" w:hAnsi="Arial" w:cs="Arial"/>
-          <w:sz w:val="28"/>
-          <w:szCs w:val="28"/>
-          <w:lang w:val="es-EC"/>
-        </w:rPr>
-        <w:t>MyHome</w:t>
-      </w:r>
-      <w:proofErr w:type="spellEnd"/>
-      <w:r>
-        <w:rPr>
-          <w:rFonts w:ascii="Arial" w:hAnsi="Arial" w:cs="Arial"/>
-          <w:sz w:val="28"/>
-          <w:szCs w:val="28"/>
-          <w:lang w:val="es-EC"/>
-        </w:rPr>
-        <w:t xml:space="preserve"> S.A. es una constructora que desea tener un sistema para diseñar casas para sus clientes potenciales. Para ello hemos decidido diseñar una propuesta que permita a sus clientes usuales y potenciales tener una herramienta que facilite el proceso de diseño de futuras casas, brindando así un servicio personalizado y al alcance de cualquier persona.</w:t>
+        <w:t>La empresa MyHome S.A. es una constructora que desea tener un sistema para diseñar casas para sus clientes potenciales. Para ello hemos decidido diseñar una propuesta que permita a sus clientes usuales y potenciales tener una herramienta que facilite el proceso de diseño de futuras casas, brindando así un servicio personalizado y al alcance de cualquier persona.</w:t>
       </w:r>
     </w:p>
     <w:p>
@@ -2470,47 +2451,7 @@
           <w:szCs w:val="28"/>
           <w:lang w:val="es-EC"/>
         </w:rPr>
-        <w:t xml:space="preserve">De manera </w:t>
-      </w:r>
-      <w:proofErr w:type="spellStart"/>
-      <w:r>
-        <w:rPr>
-          <w:rFonts w:ascii="Arial" w:hAnsi="Arial" w:cs="Arial"/>
-          <w:sz w:val="28"/>
-          <w:szCs w:val="28"/>
-          <w:lang w:val="es-EC"/>
-        </w:rPr>
-        <w:t>mas</w:t>
-      </w:r>
-      <w:proofErr w:type="spellEnd"/>
-      <w:r>
-        <w:rPr>
-          <w:rFonts w:ascii="Arial" w:hAnsi="Arial" w:cs="Arial"/>
-          <w:sz w:val="28"/>
-          <w:szCs w:val="28"/>
-          <w:lang w:val="es-EC"/>
-        </w:rPr>
-        <w:t xml:space="preserve"> detallada nuestra propuesta consiste en un sistema que permite el acceso tanto a clientes registrados como clientes nuevos. Cualquier persona puede consultar los modelos de casas básicas que la constructora dispone, y luego de esto añadir acabados o detalles extras. Una vez seleccionado el diseño de casa </w:t>
-      </w:r>
-      <w:proofErr w:type="spellStart"/>
-      <w:r>
-        <w:rPr>
-          <w:rFonts w:ascii="Arial" w:hAnsi="Arial" w:cs="Arial"/>
-          <w:sz w:val="28"/>
-          <w:szCs w:val="28"/>
-          <w:lang w:val="es-EC"/>
-        </w:rPr>
-        <w:t>ideal,el</w:t>
-      </w:r>
-      <w:proofErr w:type="spellEnd"/>
-      <w:r>
-        <w:rPr>
-          <w:rFonts w:ascii="Arial" w:hAnsi="Arial" w:cs="Arial"/>
-          <w:sz w:val="28"/>
-          <w:szCs w:val="28"/>
-          <w:lang w:val="es-EC"/>
-        </w:rPr>
-        <w:t xml:space="preserve"> cliente puede solicitar obtener el diseño con su respectivo precio final de manera web, por correo electrónico. </w:t>
+        <w:t xml:space="preserve">De manera mas detallada nuestra propuesta consiste en un sistema que permite el acceso tanto a clientes registrados como clientes nuevos. Cualquier persona puede consultar los modelos de casas básicas que la constructora dispone, y luego de esto añadir acabados o detalles extras. Una vez seleccionado el diseño de casa ideal,el cliente puede solicitar obtener el diseño con su respectivo precio final de manera web, por correo electrónico. </w:t>
       </w:r>
     </w:p>
     <w:p>
@@ -2641,6 +2582,7 @@
           <w:noProof/>
           <w:lang w:eastAsia="en-US"/>
         </w:rPr>
+        <w:lastRenderedPageBreak/>
         <mc:AlternateContent>
           <mc:Choice Requires="wps">
             <w:drawing>
@@ -2696,7 +2638,7 @@
                         <w:txbxContent>
                           <w:p>
                             <w:pPr>
-                              <w:pStyle w:val="ListParagraph"/>
+                              <w:pStyle w:val="Prrafodelista"/>
                               <w:numPr>
                                 <w:ilvl w:val="0"/>
                                 <w:numId w:val="2"/>
@@ -2742,12 +2684,12 @@
           </mc:Choice>
           <mc:Fallback>
             <w:pict>
-              <v:rect w14:anchorId="11255821" id="Rectangle 199" o:spid="_x0000_s1030" style="position:absolute;margin-left:-25.75pt;margin-top:-24.65pt;width:601.9pt;height:43.2pt;z-index:251658248;visibility:visible;mso-wrap-style:square;mso-width-percent:0;mso-height-percent:0;mso-wrap-distance-left:9pt;mso-wrap-distance-top:0;mso-wrap-distance-right:9pt;mso-wrap-distance-bottom:0;mso-position-horizontal:absolute;mso-position-horizontal-relative:text;mso-position-vertical:absolute;mso-position-vertical-relative:text;mso-width-percent:0;mso-height-percent:0;mso-width-relative:margin;mso-height-relative:margin;v-text-anchor:middle" o:gfxdata="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" fillcolor="#4472c4 [3204]" stroked="f" strokeweight="1pt">
+              <v:rect w14:anchorId="11255821" id="Rectangle 199" o:spid="_x0000_s1030" style="position:absolute;margin-left:-25.75pt;margin-top:-24.65pt;width:601.9pt;height:43.2pt;z-index:251658248;visibility:visible;mso-wrap-style:square;mso-width-percent:0;mso-height-percent:0;mso-wrap-distance-left:9pt;mso-wrap-distance-top:0;mso-wrap-distance-right:9pt;mso-wrap-distance-bottom:0;mso-position-horizontal:absolute;mso-position-horizontal-relative:text;mso-position-vertical:absolute;mso-position-vertical-relative:text;mso-width-percent:0;mso-height-percent:0;mso-width-relative:margin;mso-height-relative:margin;v-text-anchor:middle" o:gfxdata="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" fillcolor="#4472c4 [3204]" stroked="f" strokeweight="1pt">
                 <v:textbox>
                   <w:txbxContent>
                     <w:p>
                       <w:pPr>
-                        <w:pStyle w:val="ListParagraph"/>
+                        <w:pStyle w:val="Prrafodelista"/>
                         <w:numPr>
                           <w:ilvl w:val="0"/>
                           <w:numId w:val="2"/>
@@ -2878,7 +2820,11 @@
           <w:lang w:val="es-ES"/>
         </w:rPr>
       </w:pPr>
-      <w:r>
+    </w:p>
+    <w:p>
+      <w:pPr>
+        <w:spacing w:line="276" w:lineRule="auto"/>
+        <w:jc w:val="both"/>
         <w:rPr>
           <w:rFonts w:ascii="Arial" w:hAnsi="Arial" w:cs="Arial"/>
           <w:b/>
@@ -2886,6 +2832,107 @@
           <w:sz w:val="32"/>
           <w:lang w:val="es-ES"/>
         </w:rPr>
+      </w:pPr>
+    </w:p>
+    <w:p>
+      <w:pPr>
+        <w:spacing w:line="276" w:lineRule="auto"/>
+        <w:jc w:val="both"/>
+        <w:rPr>
+          <w:rFonts w:ascii="Arial" w:hAnsi="Arial" w:cs="Arial"/>
+          <w:b/>
+          <w:color w:val="ED7D31" w:themeColor="accent2"/>
+          <w:sz w:val="32"/>
+          <w:lang w:val="es-ES"/>
+        </w:rPr>
+      </w:pPr>
+    </w:p>
+    <w:p>
+      <w:pPr>
+        <w:spacing w:line="276" w:lineRule="auto"/>
+        <w:jc w:val="both"/>
+        <w:rPr>
+          <w:rFonts w:ascii="Arial" w:hAnsi="Arial" w:cs="Arial"/>
+          <w:b/>
+          <w:color w:val="ED7D31" w:themeColor="accent2"/>
+          <w:sz w:val="32"/>
+          <w:lang w:val="es-ES"/>
+        </w:rPr>
+      </w:pPr>
+    </w:p>
+    <w:p>
+      <w:pPr>
+        <w:spacing w:line="276" w:lineRule="auto"/>
+        <w:jc w:val="both"/>
+        <w:rPr>
+          <w:rFonts w:ascii="Arial" w:hAnsi="Arial" w:cs="Arial"/>
+          <w:b/>
+          <w:color w:val="ED7D31" w:themeColor="accent2"/>
+          <w:sz w:val="32"/>
+          <w:lang w:val="es-ES"/>
+        </w:rPr>
+      </w:pPr>
+    </w:p>
+    <w:p>
+      <w:pPr>
+        <w:spacing w:line="276" w:lineRule="auto"/>
+        <w:jc w:val="both"/>
+        <w:rPr>
+          <w:rFonts w:ascii="Arial" w:hAnsi="Arial" w:cs="Arial"/>
+          <w:b/>
+          <w:color w:val="ED7D31" w:themeColor="accent2"/>
+          <w:sz w:val="32"/>
+          <w:lang w:val="es-ES"/>
+        </w:rPr>
+      </w:pPr>
+    </w:p>
+    <w:p>
+      <w:pPr>
+        <w:spacing w:line="276" w:lineRule="auto"/>
+        <w:jc w:val="both"/>
+        <w:rPr>
+          <w:rFonts w:ascii="Arial" w:hAnsi="Arial" w:cs="Arial"/>
+          <w:b/>
+          <w:color w:val="ED7D31" w:themeColor="accent2"/>
+          <w:sz w:val="32"/>
+          <w:lang w:val="es-ES"/>
+        </w:rPr>
+      </w:pPr>
+    </w:p>
+    <w:p>
+      <w:pPr>
+        <w:spacing w:line="276" w:lineRule="auto"/>
+        <w:jc w:val="both"/>
+        <w:rPr>
+          <w:rFonts w:ascii="Arial" w:hAnsi="Arial" w:cs="Arial"/>
+          <w:b/>
+          <w:color w:val="ED7D31" w:themeColor="accent2"/>
+          <w:sz w:val="32"/>
+          <w:lang w:val="es-ES"/>
+        </w:rPr>
+      </w:pPr>
+    </w:p>
+    <w:p>
+      <w:pPr>
+        <w:spacing w:line="276" w:lineRule="auto"/>
+        <w:jc w:val="both"/>
+        <w:rPr>
+          <w:rFonts w:ascii="Arial" w:hAnsi="Arial" w:cs="Arial"/>
+          <w:b/>
+          <w:color w:val="ED7D31" w:themeColor="accent2"/>
+          <w:sz w:val="32"/>
+          <w:lang w:val="es-ES"/>
+        </w:rPr>
+      </w:pPr>
+      <w:r>
+        <w:rPr>
+          <w:rFonts w:ascii="Arial" w:hAnsi="Arial" w:cs="Arial"/>
+          <w:b/>
+          <w:color w:val="ED7D31" w:themeColor="accent2"/>
+          <w:sz w:val="32"/>
+          <w:lang w:val="es-ES"/>
+        </w:rPr>
+        <w:lastRenderedPageBreak/>
         <w:t xml:space="preserve">2.1. </w:t>
       </w:r>
       <w:r>
@@ -2899,6 +2946,913 @@
         <w:t>Caso de uso 1</w:t>
       </w:r>
     </w:p>
+    <w:tbl>
+      <w:tblPr>
+        <w:tblStyle w:val="Tablaconcuadrcula"/>
+        <w:tblW w:w="0" w:type="auto"/>
+        <w:tblInd w:w="0" w:type="dxa"/>
+        <w:tblBorders>
+          <w:top w:val="single" w:sz="4" w:space="0" w:color="808080" w:themeColor="text1" w:themeTint="7F"/>
+          <w:left w:val="single" w:sz="4" w:space="0" w:color="808080" w:themeColor="text1" w:themeTint="7F"/>
+          <w:bottom w:val="single" w:sz="4" w:space="0" w:color="808080" w:themeColor="text1" w:themeTint="7F"/>
+          <w:right w:val="single" w:sz="4" w:space="0" w:color="808080" w:themeColor="text1" w:themeTint="7F"/>
+          <w:insideH w:val="single" w:sz="4" w:space="0" w:color="808080" w:themeColor="text1" w:themeTint="7F"/>
+          <w:insideV w:val="single" w:sz="4" w:space="0" w:color="808080" w:themeColor="text1" w:themeTint="7F"/>
+        </w:tblBorders>
+        <w:tblLook w:val="04A0" w:firstRow="1" w:lastRow="0" w:firstColumn="1" w:lastColumn="0" w:noHBand="0" w:noVBand="1"/>
+      </w:tblPr>
+      <w:tblGrid>
+        <w:gridCol w:w="2263"/>
+        <w:gridCol w:w="6980"/>
+      </w:tblGrid>
+      <w:tr>
+        <w:tc>
+          <w:tcPr>
+            <w:tcW w:w="9243" w:type="dxa"/>
+            <w:gridSpan w:val="2"/>
+            <w:tcBorders>
+              <w:top w:val="single" w:sz="4" w:space="0" w:color="808080" w:themeColor="text1" w:themeTint="7F"/>
+              <w:left w:val="single" w:sz="4" w:space="0" w:color="808080" w:themeColor="text1" w:themeTint="7F"/>
+              <w:bottom w:val="single" w:sz="4" w:space="0" w:color="808080" w:themeColor="text1" w:themeTint="7F"/>
+              <w:right w:val="single" w:sz="4" w:space="0" w:color="808080" w:themeColor="text1" w:themeTint="7F"/>
+            </w:tcBorders>
+            <w:shd w:val="clear" w:color="auto" w:fill="F2F2F2" w:themeFill="background1" w:themeFillShade="F2"/>
+            <w:hideMark/>
+          </w:tcPr>
+          <w:p>
+            <w:pPr>
+              <w:pStyle w:val="Subttulo"/>
+              <w:spacing w:before="120" w:after="120"/>
+              <w:rPr>
+                <w:b/>
+                <w:bCs/>
+              </w:rPr>
+            </w:pPr>
+            <w:r>
+              <w:rPr>
+                <w:b/>
+                <w:bCs/>
+              </w:rPr>
+              <w:t>Caso de Uso</w:t>
+            </w:r>
+          </w:p>
+        </w:tc>
+      </w:tr>
+      <w:tr>
+        <w:tc>
+          <w:tcPr>
+            <w:tcW w:w="2263" w:type="dxa"/>
+            <w:tcBorders>
+              <w:top w:val="single" w:sz="4" w:space="0" w:color="808080" w:themeColor="text1" w:themeTint="7F"/>
+              <w:left w:val="single" w:sz="4" w:space="0" w:color="808080" w:themeColor="text1" w:themeTint="7F"/>
+              <w:bottom w:val="single" w:sz="4" w:space="0" w:color="808080" w:themeColor="text1" w:themeTint="7F"/>
+              <w:right w:val="single" w:sz="4" w:space="0" w:color="808080" w:themeColor="text1" w:themeTint="7F"/>
+            </w:tcBorders>
+            <w:hideMark/>
+          </w:tcPr>
+          <w:p>
+            <w:pPr>
+              <w:spacing w:before="80" w:after="80"/>
+              <w:rPr>
+                <w:rStyle w:val="Textoennegrita"/>
+              </w:rPr>
+            </w:pPr>
+            <w:r>
+              <w:rPr>
+                <w:rStyle w:val="Textoennegrita"/>
+              </w:rPr>
+              <w:t>ID</w:t>
+            </w:r>
+          </w:p>
+        </w:tc>
+        <w:tc>
+          <w:tcPr>
+            <w:tcW w:w="6980" w:type="dxa"/>
+            <w:tcBorders>
+              <w:top w:val="single" w:sz="4" w:space="0" w:color="808080" w:themeColor="text1" w:themeTint="7F"/>
+              <w:left w:val="single" w:sz="4" w:space="0" w:color="808080" w:themeColor="text1" w:themeTint="7F"/>
+              <w:bottom w:val="single" w:sz="4" w:space="0" w:color="808080" w:themeColor="text1" w:themeTint="7F"/>
+              <w:right w:val="single" w:sz="4" w:space="0" w:color="808080" w:themeColor="text1" w:themeTint="7F"/>
+            </w:tcBorders>
+            <w:hideMark/>
+          </w:tcPr>
+          <w:p>
+            <w:pPr>
+              <w:spacing w:before="80" w:after="80"/>
+              <w:jc w:val="center"/>
+            </w:pPr>
+            <w:r>
+              <w:rPr>
+                <w:b/>
+              </w:rPr>
+              <w:t>CDU-A01</w:t>
+            </w:r>
+          </w:p>
+        </w:tc>
+      </w:tr>
+      <w:tr>
+        <w:tc>
+          <w:tcPr>
+            <w:tcW w:w="2263" w:type="dxa"/>
+            <w:tcBorders>
+              <w:top w:val="single" w:sz="4" w:space="0" w:color="808080" w:themeColor="text1" w:themeTint="7F"/>
+              <w:left w:val="single" w:sz="4" w:space="0" w:color="808080" w:themeColor="text1" w:themeTint="7F"/>
+              <w:bottom w:val="single" w:sz="4" w:space="0" w:color="808080" w:themeColor="text1" w:themeTint="7F"/>
+              <w:right w:val="single" w:sz="4" w:space="0" w:color="808080" w:themeColor="text1" w:themeTint="7F"/>
+            </w:tcBorders>
+            <w:hideMark/>
+          </w:tcPr>
+          <w:p>
+            <w:pPr>
+              <w:spacing w:before="80" w:after="80"/>
+              <w:rPr>
+                <w:rStyle w:val="Textoennegrita"/>
+              </w:rPr>
+            </w:pPr>
+            <w:proofErr w:type="spellStart"/>
+            <w:r>
+              <w:rPr>
+                <w:rStyle w:val="Textoennegrita"/>
+              </w:rPr>
+              <w:t>Titulo</w:t>
+            </w:r>
+            <w:proofErr w:type="spellEnd"/>
+          </w:p>
+        </w:tc>
+        <w:tc>
+          <w:tcPr>
+            <w:tcW w:w="6980" w:type="dxa"/>
+            <w:tcBorders>
+              <w:top w:val="single" w:sz="4" w:space="0" w:color="808080" w:themeColor="text1" w:themeTint="7F"/>
+              <w:left w:val="single" w:sz="4" w:space="0" w:color="808080" w:themeColor="text1" w:themeTint="7F"/>
+              <w:bottom w:val="single" w:sz="4" w:space="0" w:color="808080" w:themeColor="text1" w:themeTint="7F"/>
+              <w:right w:val="single" w:sz="4" w:space="0" w:color="808080" w:themeColor="text1" w:themeTint="7F"/>
+            </w:tcBorders>
+          </w:tcPr>
+          <w:p>
+            <w:pPr>
+              <w:spacing w:before="80" w:after="80"/>
+            </w:pPr>
+            <w:proofErr w:type="spellStart"/>
+            <w:r>
+              <w:t>Diseñar</w:t>
+            </w:r>
+            <w:proofErr w:type="spellEnd"/>
+            <w:r>
+              <w:t xml:space="preserve"> casa</w:t>
+            </w:r>
+          </w:p>
+        </w:tc>
+      </w:tr>
+      <w:tr>
+        <w:tc>
+          <w:tcPr>
+            <w:tcW w:w="2263" w:type="dxa"/>
+            <w:tcBorders>
+              <w:top w:val="single" w:sz="4" w:space="0" w:color="808080" w:themeColor="text1" w:themeTint="7F"/>
+              <w:left w:val="single" w:sz="4" w:space="0" w:color="808080" w:themeColor="text1" w:themeTint="7F"/>
+              <w:bottom w:val="single" w:sz="4" w:space="0" w:color="808080" w:themeColor="text1" w:themeTint="7F"/>
+              <w:right w:val="single" w:sz="4" w:space="0" w:color="808080" w:themeColor="text1" w:themeTint="7F"/>
+            </w:tcBorders>
+            <w:hideMark/>
+          </w:tcPr>
+          <w:p>
+            <w:pPr>
+              <w:spacing w:before="80" w:after="80"/>
+              <w:rPr>
+                <w:rStyle w:val="Textoennegrita"/>
+              </w:rPr>
+            </w:pPr>
+            <w:r>
+              <w:rPr>
+                <w:rStyle w:val="Textoennegrita"/>
+              </w:rPr>
+              <w:t>Autor</w:t>
+            </w:r>
+          </w:p>
+        </w:tc>
+        <w:tc>
+          <w:tcPr>
+            <w:tcW w:w="6980" w:type="dxa"/>
+            <w:tcBorders>
+              <w:top w:val="single" w:sz="4" w:space="0" w:color="808080" w:themeColor="text1" w:themeTint="7F"/>
+              <w:left w:val="single" w:sz="4" w:space="0" w:color="808080" w:themeColor="text1" w:themeTint="7F"/>
+              <w:bottom w:val="single" w:sz="4" w:space="0" w:color="808080" w:themeColor="text1" w:themeTint="7F"/>
+              <w:right w:val="single" w:sz="4" w:space="0" w:color="808080" w:themeColor="text1" w:themeTint="7F"/>
+            </w:tcBorders>
+          </w:tcPr>
+          <w:p>
+            <w:pPr>
+              <w:spacing w:before="80" w:after="80"/>
+            </w:pPr>
+            <w:r>
+              <w:t xml:space="preserve">Gary </w:t>
+            </w:r>
+            <w:proofErr w:type="spellStart"/>
+            <w:r>
+              <w:t>Barzola</w:t>
+            </w:r>
+            <w:proofErr w:type="spellEnd"/>
+          </w:p>
+        </w:tc>
+      </w:tr>
+      <w:tr>
+        <w:tc>
+          <w:tcPr>
+            <w:tcW w:w="2263" w:type="dxa"/>
+            <w:tcBorders>
+              <w:top w:val="single" w:sz="4" w:space="0" w:color="808080" w:themeColor="text1" w:themeTint="7F"/>
+              <w:left w:val="single" w:sz="4" w:space="0" w:color="808080" w:themeColor="text1" w:themeTint="7F"/>
+              <w:bottom w:val="single" w:sz="4" w:space="0" w:color="808080" w:themeColor="text1" w:themeTint="7F"/>
+              <w:right w:val="single" w:sz="4" w:space="0" w:color="808080" w:themeColor="text1" w:themeTint="7F"/>
+            </w:tcBorders>
+            <w:hideMark/>
+          </w:tcPr>
+          <w:p>
+            <w:pPr>
+              <w:spacing w:before="80" w:after="80"/>
+              <w:rPr>
+                <w:rStyle w:val="Textoennegrita"/>
+              </w:rPr>
+            </w:pPr>
+            <w:r>
+              <w:rPr>
+                <w:rStyle w:val="Textoennegrita"/>
+              </w:rPr>
+              <w:t>Actor principal</w:t>
+            </w:r>
+          </w:p>
+        </w:tc>
+        <w:tc>
+          <w:tcPr>
+            <w:tcW w:w="6980" w:type="dxa"/>
+            <w:tcBorders>
+              <w:top w:val="single" w:sz="4" w:space="0" w:color="808080" w:themeColor="text1" w:themeTint="7F"/>
+              <w:left w:val="single" w:sz="4" w:space="0" w:color="808080" w:themeColor="text1" w:themeTint="7F"/>
+              <w:bottom w:val="single" w:sz="4" w:space="0" w:color="808080" w:themeColor="text1" w:themeTint="7F"/>
+              <w:right w:val="single" w:sz="4" w:space="0" w:color="808080" w:themeColor="text1" w:themeTint="7F"/>
+            </w:tcBorders>
+          </w:tcPr>
+          <w:p>
+            <w:pPr>
+              <w:spacing w:before="80" w:after="80"/>
+            </w:pPr>
+            <w:proofErr w:type="spellStart"/>
+            <w:r>
+              <w:t>Cliente</w:t>
+            </w:r>
+            <w:proofErr w:type="spellEnd"/>
+          </w:p>
+        </w:tc>
+      </w:tr>
+      <w:tr>
+        <w:tc>
+          <w:tcPr>
+            <w:tcW w:w="2263" w:type="dxa"/>
+            <w:tcBorders>
+              <w:top w:val="single" w:sz="4" w:space="0" w:color="808080" w:themeColor="text1" w:themeTint="7F"/>
+              <w:left w:val="single" w:sz="4" w:space="0" w:color="808080" w:themeColor="text1" w:themeTint="7F"/>
+              <w:bottom w:val="single" w:sz="4" w:space="0" w:color="808080" w:themeColor="text1" w:themeTint="7F"/>
+              <w:right w:val="single" w:sz="4" w:space="0" w:color="808080" w:themeColor="text1" w:themeTint="7F"/>
+            </w:tcBorders>
+            <w:hideMark/>
+          </w:tcPr>
+          <w:p>
+            <w:pPr>
+              <w:spacing w:before="80" w:after="80"/>
+              <w:rPr>
+                <w:rStyle w:val="Textoennegrita"/>
+              </w:rPr>
+            </w:pPr>
+            <w:r>
+              <w:rPr>
+                <w:rStyle w:val="Textoennegrita"/>
+              </w:rPr>
+              <w:t xml:space="preserve">Actor </w:t>
+            </w:r>
+            <w:proofErr w:type="spellStart"/>
+            <w:r>
+              <w:rPr>
+                <w:rStyle w:val="Textoennegrita"/>
+              </w:rPr>
+              <w:t>secundario</w:t>
+            </w:r>
+            <w:proofErr w:type="spellEnd"/>
+          </w:p>
+        </w:tc>
+        <w:tc>
+          <w:tcPr>
+            <w:tcW w:w="6980" w:type="dxa"/>
+            <w:tcBorders>
+              <w:top w:val="single" w:sz="4" w:space="0" w:color="808080" w:themeColor="text1" w:themeTint="7F"/>
+              <w:left w:val="single" w:sz="4" w:space="0" w:color="808080" w:themeColor="text1" w:themeTint="7F"/>
+              <w:bottom w:val="single" w:sz="4" w:space="0" w:color="808080" w:themeColor="text1" w:themeTint="7F"/>
+              <w:right w:val="single" w:sz="4" w:space="0" w:color="808080" w:themeColor="text1" w:themeTint="7F"/>
+            </w:tcBorders>
+          </w:tcPr>
+          <w:p>
+            <w:pPr>
+              <w:spacing w:line="360" w:lineRule="auto"/>
+            </w:pPr>
+            <w:r>
+              <w:t>Sistema</w:t>
+            </w:r>
+          </w:p>
+        </w:tc>
+      </w:tr>
+      <w:tr>
+        <w:tc>
+          <w:tcPr>
+            <w:tcW w:w="2263" w:type="dxa"/>
+            <w:tcBorders>
+              <w:top w:val="single" w:sz="4" w:space="0" w:color="808080" w:themeColor="text1" w:themeTint="7F"/>
+              <w:left w:val="single" w:sz="4" w:space="0" w:color="808080" w:themeColor="text1" w:themeTint="7F"/>
+              <w:bottom w:val="single" w:sz="4" w:space="0" w:color="808080" w:themeColor="text1" w:themeTint="7F"/>
+              <w:right w:val="single" w:sz="4" w:space="0" w:color="808080" w:themeColor="text1" w:themeTint="7F"/>
+            </w:tcBorders>
+            <w:hideMark/>
+          </w:tcPr>
+          <w:p>
+            <w:pPr>
+              <w:spacing w:before="80" w:after="80"/>
+              <w:rPr>
+                <w:rStyle w:val="Textoennegrita"/>
+              </w:rPr>
+            </w:pPr>
+            <w:proofErr w:type="spellStart"/>
+            <w:r>
+              <w:rPr>
+                <w:rStyle w:val="Textoennegrita"/>
+              </w:rPr>
+              <w:t>Usa</w:t>
+            </w:r>
+            <w:proofErr w:type="spellEnd"/>
+          </w:p>
+        </w:tc>
+        <w:tc>
+          <w:tcPr>
+            <w:tcW w:w="6980" w:type="dxa"/>
+            <w:tcBorders>
+              <w:top w:val="single" w:sz="4" w:space="0" w:color="808080" w:themeColor="text1" w:themeTint="7F"/>
+              <w:left w:val="single" w:sz="4" w:space="0" w:color="808080" w:themeColor="text1" w:themeTint="7F"/>
+              <w:bottom w:val="single" w:sz="4" w:space="0" w:color="808080" w:themeColor="text1" w:themeTint="7F"/>
+              <w:right w:val="single" w:sz="4" w:space="0" w:color="808080" w:themeColor="text1" w:themeTint="7F"/>
+            </w:tcBorders>
+          </w:tcPr>
+          <w:p>
+            <w:pPr>
+              <w:spacing w:before="80" w:after="80"/>
+              <w:rPr>
+                <w:lang w:val="es-US"/>
+              </w:rPr>
+            </w:pPr>
+            <w:r>
+              <w:rPr>
+                <w:lang w:val="es-US"/>
+              </w:rPr>
+              <w:t xml:space="preserve">El Sistema para ver las casas disponibles </w:t>
+            </w:r>
+            <w:r>
+              <w:rPr>
+                <w:lang w:val="es-US"/>
+              </w:rPr>
+              <w:t>ó</w:t>
+            </w:r>
+            <w:r>
+              <w:rPr>
+                <w:lang w:val="es-US"/>
+              </w:rPr>
+              <w:t xml:space="preserve"> diseñar una casa nueva.</w:t>
+            </w:r>
+          </w:p>
+        </w:tc>
+      </w:tr>
+      <w:tr>
+        <w:tc>
+          <w:tcPr>
+            <w:tcW w:w="2263" w:type="dxa"/>
+            <w:tcBorders>
+              <w:top w:val="single" w:sz="4" w:space="0" w:color="808080" w:themeColor="text1" w:themeTint="7F"/>
+              <w:left w:val="single" w:sz="4" w:space="0" w:color="808080" w:themeColor="text1" w:themeTint="7F"/>
+              <w:bottom w:val="single" w:sz="4" w:space="0" w:color="808080" w:themeColor="text1" w:themeTint="7F"/>
+              <w:right w:val="single" w:sz="4" w:space="0" w:color="808080" w:themeColor="text1" w:themeTint="7F"/>
+            </w:tcBorders>
+            <w:hideMark/>
+          </w:tcPr>
+          <w:p>
+            <w:pPr>
+              <w:spacing w:before="80" w:after="80"/>
+              <w:rPr>
+                <w:rStyle w:val="Textoennegrita"/>
+              </w:rPr>
+            </w:pPr>
+            <w:proofErr w:type="spellStart"/>
+            <w:r>
+              <w:rPr>
+                <w:rStyle w:val="Textoennegrita"/>
+              </w:rPr>
+              <w:t>Extiende</w:t>
+            </w:r>
+            <w:proofErr w:type="spellEnd"/>
+          </w:p>
+        </w:tc>
+        <w:tc>
+          <w:tcPr>
+            <w:tcW w:w="6980" w:type="dxa"/>
+            <w:tcBorders>
+              <w:top w:val="single" w:sz="4" w:space="0" w:color="808080" w:themeColor="text1" w:themeTint="7F"/>
+              <w:left w:val="single" w:sz="4" w:space="0" w:color="808080" w:themeColor="text1" w:themeTint="7F"/>
+              <w:bottom w:val="single" w:sz="4" w:space="0" w:color="808080" w:themeColor="text1" w:themeTint="7F"/>
+              <w:right w:val="single" w:sz="4" w:space="0" w:color="808080" w:themeColor="text1" w:themeTint="7F"/>
+            </w:tcBorders>
+          </w:tcPr>
+          <w:p>
+            <w:pPr>
+              <w:spacing w:before="80" w:after="80"/>
+            </w:pPr>
+            <w:r>
+              <w:t>---0---</w:t>
+            </w:r>
+          </w:p>
+        </w:tc>
+      </w:tr>
+      <w:tr>
+        <w:tc>
+          <w:tcPr>
+            <w:tcW w:w="2263" w:type="dxa"/>
+            <w:tcBorders>
+              <w:top w:val="single" w:sz="4" w:space="0" w:color="808080" w:themeColor="text1" w:themeTint="7F"/>
+              <w:left w:val="single" w:sz="4" w:space="0" w:color="808080" w:themeColor="text1" w:themeTint="7F"/>
+              <w:bottom w:val="single" w:sz="4" w:space="0" w:color="808080" w:themeColor="text1" w:themeTint="7F"/>
+              <w:right w:val="single" w:sz="4" w:space="0" w:color="808080" w:themeColor="text1" w:themeTint="7F"/>
+            </w:tcBorders>
+            <w:hideMark/>
+          </w:tcPr>
+          <w:p>
+            <w:pPr>
+              <w:spacing w:before="80" w:after="80"/>
+              <w:rPr>
+                <w:rStyle w:val="Textoennegrita"/>
+              </w:rPr>
+            </w:pPr>
+            <w:proofErr w:type="spellStart"/>
+            <w:r>
+              <w:rPr>
+                <w:rStyle w:val="Textoennegrita"/>
+              </w:rPr>
+              <w:t>Descripción</w:t>
+            </w:r>
+            <w:proofErr w:type="spellEnd"/>
+          </w:p>
+        </w:tc>
+        <w:tc>
+          <w:tcPr>
+            <w:tcW w:w="6980" w:type="dxa"/>
+            <w:tcBorders>
+              <w:top w:val="single" w:sz="4" w:space="0" w:color="808080" w:themeColor="text1" w:themeTint="7F"/>
+              <w:left w:val="single" w:sz="4" w:space="0" w:color="808080" w:themeColor="text1" w:themeTint="7F"/>
+              <w:bottom w:val="single" w:sz="4" w:space="0" w:color="808080" w:themeColor="text1" w:themeTint="7F"/>
+              <w:right w:val="single" w:sz="4" w:space="0" w:color="808080" w:themeColor="text1" w:themeTint="7F"/>
+            </w:tcBorders>
+          </w:tcPr>
+          <w:p>
+            <w:pPr>
+              <w:spacing w:before="80" w:after="80"/>
+              <w:jc w:val="both"/>
+              <w:rPr>
+                <w:sz w:val="22"/>
+                <w:szCs w:val="22"/>
+                <w:lang w:val="es-US"/>
+              </w:rPr>
+            </w:pPr>
+            <w:r>
+              <w:rPr>
+                <w:sz w:val="22"/>
+                <w:szCs w:val="22"/>
+                <w:lang w:val="es-US"/>
+              </w:rPr>
+              <w:t>Este modulo abarca todo e</w:t>
+            </w:r>
+            <w:r>
+              <w:rPr>
+                <w:sz w:val="22"/>
+                <w:szCs w:val="22"/>
+                <w:lang w:val="es-US"/>
+              </w:rPr>
+              <w:t xml:space="preserve">l diseño de una casa, donde el cliente entra al sistema para </w:t>
+            </w:r>
+            <w:r>
+              <w:rPr>
+                <w:sz w:val="22"/>
+                <w:szCs w:val="22"/>
+                <w:lang w:val="es-US"/>
+              </w:rPr>
+              <w:t>armar una casa con los elementos y infraestructura que el desee</w:t>
+            </w:r>
+          </w:p>
+        </w:tc>
+      </w:tr>
+      <w:tr>
+        <w:trPr>
+          <w:trHeight w:val="332"/>
+        </w:trPr>
+        <w:tc>
+          <w:tcPr>
+            <w:tcW w:w="2263" w:type="dxa"/>
+            <w:tcBorders>
+              <w:top w:val="single" w:sz="4" w:space="0" w:color="808080" w:themeColor="text1" w:themeTint="7F"/>
+              <w:left w:val="single" w:sz="4" w:space="0" w:color="808080" w:themeColor="text1" w:themeTint="7F"/>
+              <w:bottom w:val="single" w:sz="4" w:space="0" w:color="808080" w:themeColor="text1" w:themeTint="7F"/>
+              <w:right w:val="single" w:sz="4" w:space="0" w:color="808080" w:themeColor="text1" w:themeTint="7F"/>
+            </w:tcBorders>
+            <w:hideMark/>
+          </w:tcPr>
+          <w:p>
+            <w:pPr>
+              <w:spacing w:before="80" w:after="80"/>
+              <w:rPr>
+                <w:rStyle w:val="Textoennegrita"/>
+              </w:rPr>
+            </w:pPr>
+            <w:proofErr w:type="spellStart"/>
+            <w:r>
+              <w:rPr>
+                <w:rStyle w:val="Textoennegrita"/>
+              </w:rPr>
+              <w:t>Precondición</w:t>
+            </w:r>
+            <w:proofErr w:type="spellEnd"/>
+            <w:r>
+              <w:rPr>
+                <w:rStyle w:val="Textoennegrita"/>
+              </w:rPr>
+              <w:t xml:space="preserve"> </w:t>
+            </w:r>
+          </w:p>
+        </w:tc>
+        <w:tc>
+          <w:tcPr>
+            <w:tcW w:w="6980" w:type="dxa"/>
+            <w:tcBorders>
+              <w:top w:val="single" w:sz="4" w:space="0" w:color="808080" w:themeColor="text1" w:themeTint="7F"/>
+              <w:left w:val="single" w:sz="4" w:space="0" w:color="808080" w:themeColor="text1" w:themeTint="7F"/>
+              <w:bottom w:val="single" w:sz="4" w:space="0" w:color="808080" w:themeColor="text1" w:themeTint="7F"/>
+              <w:right w:val="single" w:sz="4" w:space="0" w:color="808080" w:themeColor="text1" w:themeTint="7F"/>
+            </w:tcBorders>
+          </w:tcPr>
+          <w:p>
+            <w:pPr>
+              <w:spacing w:before="80" w:after="80"/>
+              <w:jc w:val="both"/>
+              <w:rPr>
+                <w:lang w:val="es-US"/>
+              </w:rPr>
+            </w:pPr>
+            <w:r>
+              <w:rPr>
+                <w:lang w:val="es-US"/>
+              </w:rPr>
+              <w:t xml:space="preserve">No escoger ninguna de las opciones de casas </w:t>
+            </w:r>
+            <w:r>
+              <w:rPr>
+                <w:lang w:val="es-US"/>
+              </w:rPr>
+              <w:t>por defector que existen en el sistema.</w:t>
+            </w:r>
+          </w:p>
+        </w:tc>
+      </w:tr>
+      <w:tr>
+        <w:trPr>
+          <w:trHeight w:val="332"/>
+        </w:trPr>
+        <w:tc>
+          <w:tcPr>
+            <w:tcW w:w="2263" w:type="dxa"/>
+            <w:tcBorders>
+              <w:top w:val="single" w:sz="4" w:space="0" w:color="808080" w:themeColor="text1" w:themeTint="7F"/>
+              <w:left w:val="single" w:sz="4" w:space="0" w:color="808080" w:themeColor="text1" w:themeTint="7F"/>
+              <w:bottom w:val="single" w:sz="4" w:space="0" w:color="808080" w:themeColor="text1" w:themeTint="7F"/>
+              <w:right w:val="single" w:sz="4" w:space="0" w:color="808080" w:themeColor="text1" w:themeTint="7F"/>
+            </w:tcBorders>
+            <w:hideMark/>
+          </w:tcPr>
+          <w:p>
+            <w:pPr>
+              <w:spacing w:before="80" w:after="80"/>
+              <w:rPr>
+                <w:rStyle w:val="Textoennegrita"/>
+              </w:rPr>
+            </w:pPr>
+            <w:proofErr w:type="spellStart"/>
+            <w:r>
+              <w:rPr>
+                <w:rStyle w:val="Textoennegrita"/>
+              </w:rPr>
+              <w:t>Secuencia</w:t>
+            </w:r>
+            <w:proofErr w:type="spellEnd"/>
+            <w:r>
+              <w:rPr>
+                <w:rStyle w:val="Textoennegrita"/>
+              </w:rPr>
+              <w:t xml:space="preserve"> normal</w:t>
+            </w:r>
+          </w:p>
+        </w:tc>
+        <w:tc>
+          <w:tcPr>
+            <w:tcW w:w="6980" w:type="dxa"/>
+            <w:tcBorders>
+              <w:top w:val="single" w:sz="4" w:space="0" w:color="808080" w:themeColor="text1" w:themeTint="7F"/>
+              <w:left w:val="single" w:sz="4" w:space="0" w:color="808080" w:themeColor="text1" w:themeTint="7F"/>
+              <w:bottom w:val="single" w:sz="4" w:space="0" w:color="808080" w:themeColor="text1" w:themeTint="7F"/>
+              <w:right w:val="single" w:sz="4" w:space="0" w:color="808080" w:themeColor="text1" w:themeTint="7F"/>
+            </w:tcBorders>
+            <w:hideMark/>
+          </w:tcPr>
+          <w:p>
+            <w:pPr>
+              <w:pStyle w:val="Prrafodelista"/>
+              <w:numPr>
+                <w:ilvl w:val="0"/>
+                <w:numId w:val="8"/>
+              </w:numPr>
+              <w:spacing w:before="80" w:after="80"/>
+              <w:jc w:val="both"/>
+              <w:rPr>
+                <w:lang w:val="es-US"/>
+              </w:rPr>
+            </w:pPr>
+            <w:r>
+              <w:rPr>
+                <w:lang w:val="es-US"/>
+              </w:rPr>
+              <w:t>El cliente entra al sis</w:t>
+            </w:r>
+            <w:r>
+              <w:rPr>
+                <w:lang w:val="es-US"/>
+              </w:rPr>
+              <w:t>tema</w:t>
+            </w:r>
+          </w:p>
+          <w:p>
+            <w:pPr>
+              <w:pStyle w:val="Prrafodelista"/>
+              <w:numPr>
+                <w:ilvl w:val="0"/>
+                <w:numId w:val="8"/>
+              </w:numPr>
+              <w:spacing w:before="80" w:after="80"/>
+              <w:jc w:val="both"/>
+              <w:rPr>
+                <w:lang w:val="es-US"/>
+              </w:rPr>
+            </w:pPr>
+            <w:r>
+              <w:rPr>
+                <w:lang w:val="es-US"/>
+              </w:rPr>
+              <w:t>Busca el modelo de casa que le guste</w:t>
+            </w:r>
+          </w:p>
+          <w:p>
+            <w:pPr>
+              <w:pStyle w:val="Prrafodelista"/>
+              <w:numPr>
+                <w:ilvl w:val="0"/>
+                <w:numId w:val="8"/>
+              </w:numPr>
+              <w:spacing w:before="80" w:after="80"/>
+              <w:jc w:val="both"/>
+              <w:rPr>
+                <w:lang w:val="es-US"/>
+              </w:rPr>
+            </w:pPr>
+            <w:r>
+              <w:rPr>
+                <w:lang w:val="es-US"/>
+              </w:rPr>
+              <w:t>Elige la opcion de diseñar su propia casa</w:t>
+            </w:r>
+          </w:p>
+          <w:p>
+            <w:pPr>
+              <w:pStyle w:val="Prrafodelista"/>
+              <w:numPr>
+                <w:ilvl w:val="0"/>
+                <w:numId w:val="8"/>
+              </w:numPr>
+              <w:spacing w:before="80" w:after="80"/>
+              <w:jc w:val="both"/>
+              <w:rPr>
+                <w:lang w:val="es-US"/>
+              </w:rPr>
+            </w:pPr>
+            <w:r>
+              <w:rPr>
+                <w:lang w:val="es-US"/>
+              </w:rPr>
+              <w:t>Elige los elementos que tendra la casa</w:t>
+            </w:r>
+          </w:p>
+          <w:p>
+            <w:pPr>
+              <w:pStyle w:val="Prrafodelista"/>
+              <w:numPr>
+                <w:ilvl w:val="0"/>
+                <w:numId w:val="8"/>
+              </w:numPr>
+              <w:spacing w:before="80" w:after="80"/>
+              <w:jc w:val="both"/>
+              <w:rPr>
+                <w:lang w:val="es-US"/>
+              </w:rPr>
+            </w:pPr>
+            <w:r>
+              <w:rPr>
+                <w:lang w:val="es-US"/>
+              </w:rPr>
+              <w:t xml:space="preserve">El cliente se envia un correo pdf con el precio de la casa diseñada </w:t>
+            </w:r>
+          </w:p>
+        </w:tc>
+      </w:tr>
+      <w:tr>
+        <w:trPr>
+          <w:trHeight w:val="332"/>
+        </w:trPr>
+        <w:tc>
+          <w:tcPr>
+            <w:tcW w:w="2263" w:type="dxa"/>
+            <w:tcBorders>
+              <w:top w:val="single" w:sz="4" w:space="0" w:color="808080" w:themeColor="text1" w:themeTint="7F"/>
+              <w:left w:val="single" w:sz="4" w:space="0" w:color="808080" w:themeColor="text1" w:themeTint="7F"/>
+              <w:bottom w:val="single" w:sz="4" w:space="0" w:color="808080" w:themeColor="text1" w:themeTint="7F"/>
+              <w:right w:val="single" w:sz="4" w:space="0" w:color="808080" w:themeColor="text1" w:themeTint="7F"/>
+            </w:tcBorders>
+            <w:hideMark/>
+          </w:tcPr>
+          <w:p>
+            <w:pPr>
+              <w:spacing w:before="80" w:after="80"/>
+              <w:rPr>
+                <w:rStyle w:val="Textoennegrita"/>
+              </w:rPr>
+            </w:pPr>
+            <w:proofErr w:type="spellStart"/>
+            <w:r>
+              <w:rPr>
+                <w:rStyle w:val="Textoennegrita"/>
+              </w:rPr>
+              <w:t>Secuencia</w:t>
+            </w:r>
+            <w:proofErr w:type="spellEnd"/>
+            <w:r>
+              <w:rPr>
+                <w:rStyle w:val="Textoennegrita"/>
+              </w:rPr>
+              <w:t xml:space="preserve"> </w:t>
+            </w:r>
+            <w:proofErr w:type="spellStart"/>
+            <w:r>
+              <w:rPr>
+                <w:rStyle w:val="Textoennegrita"/>
+              </w:rPr>
+              <w:t>alternativa</w:t>
+            </w:r>
+            <w:proofErr w:type="spellEnd"/>
+          </w:p>
+        </w:tc>
+        <w:tc>
+          <w:tcPr>
+            <w:tcW w:w="6980" w:type="dxa"/>
+            <w:tcBorders>
+              <w:top w:val="single" w:sz="4" w:space="0" w:color="808080" w:themeColor="text1" w:themeTint="7F"/>
+              <w:left w:val="single" w:sz="4" w:space="0" w:color="808080" w:themeColor="text1" w:themeTint="7F"/>
+              <w:bottom w:val="single" w:sz="4" w:space="0" w:color="808080" w:themeColor="text1" w:themeTint="7F"/>
+              <w:right w:val="single" w:sz="4" w:space="0" w:color="808080" w:themeColor="text1" w:themeTint="7F"/>
+            </w:tcBorders>
+            <w:hideMark/>
+          </w:tcPr>
+          <w:p>
+            <w:pPr>
+              <w:pStyle w:val="Prrafodelista"/>
+              <w:numPr>
+                <w:ilvl w:val="1"/>
+                <w:numId w:val="12"/>
+              </w:numPr>
+              <w:spacing w:before="80" w:after="80"/>
+              <w:jc w:val="both"/>
+              <w:rPr>
+                <w:lang w:val="es-US"/>
+              </w:rPr>
+            </w:pPr>
+            <w:r>
+              <w:rPr>
+                <w:lang w:val="es-US"/>
+              </w:rPr>
+              <w:t>No pudo logear</w:t>
+            </w:r>
+            <w:r>
+              <w:rPr>
+                <w:lang w:val="es-US"/>
+              </w:rPr>
+              <w:t>se</w:t>
+            </w:r>
+            <w:r>
+              <w:rPr>
+                <w:lang w:val="es-US"/>
+              </w:rPr>
+              <w:t xml:space="preserve"> en el Sistema</w:t>
+            </w:r>
+          </w:p>
+          <w:p>
+            <w:pPr>
+              <w:spacing w:before="80" w:after="80"/>
+              <w:ind w:left="360"/>
+              <w:jc w:val="both"/>
+              <w:rPr>
+                <w:lang w:val="es-US"/>
+              </w:rPr>
+            </w:pPr>
+            <w:r>
+              <w:rPr>
+                <w:lang w:val="es-US"/>
+              </w:rPr>
+              <w:t xml:space="preserve">5.1 Si no estaba registrado no puede enviarse el resultado de su diseño </w:t>
+            </w:r>
+          </w:p>
+        </w:tc>
+      </w:tr>
+      <w:tr>
+        <w:trPr>
+          <w:trHeight w:val="332"/>
+        </w:trPr>
+        <w:tc>
+          <w:tcPr>
+            <w:tcW w:w="2263" w:type="dxa"/>
+            <w:tcBorders>
+              <w:top w:val="single" w:sz="4" w:space="0" w:color="808080" w:themeColor="text1" w:themeTint="7F"/>
+              <w:left w:val="single" w:sz="4" w:space="0" w:color="808080" w:themeColor="text1" w:themeTint="7F"/>
+              <w:bottom w:val="single" w:sz="4" w:space="0" w:color="808080" w:themeColor="text1" w:themeTint="7F"/>
+              <w:right w:val="single" w:sz="4" w:space="0" w:color="808080" w:themeColor="text1" w:themeTint="7F"/>
+            </w:tcBorders>
+            <w:hideMark/>
+          </w:tcPr>
+          <w:p>
+            <w:pPr>
+              <w:spacing w:before="80" w:after="80"/>
+              <w:rPr>
+                <w:rStyle w:val="Textoennegrita"/>
+              </w:rPr>
+            </w:pPr>
+            <w:proofErr w:type="spellStart"/>
+            <w:r>
+              <w:rPr>
+                <w:rStyle w:val="Textoennegrita"/>
+              </w:rPr>
+              <w:t>Postcondición</w:t>
+            </w:r>
+            <w:proofErr w:type="spellEnd"/>
+          </w:p>
+        </w:tc>
+        <w:tc>
+          <w:tcPr>
+            <w:tcW w:w="6980" w:type="dxa"/>
+            <w:tcBorders>
+              <w:top w:val="single" w:sz="4" w:space="0" w:color="808080" w:themeColor="text1" w:themeTint="7F"/>
+              <w:left w:val="single" w:sz="4" w:space="0" w:color="808080" w:themeColor="text1" w:themeTint="7F"/>
+              <w:bottom w:val="single" w:sz="4" w:space="0" w:color="808080" w:themeColor="text1" w:themeTint="7F"/>
+              <w:right w:val="single" w:sz="4" w:space="0" w:color="808080" w:themeColor="text1" w:themeTint="7F"/>
+            </w:tcBorders>
+          </w:tcPr>
+          <w:p>
+            <w:pPr>
+              <w:spacing w:before="80" w:after="80"/>
+              <w:jc w:val="both"/>
+              <w:rPr>
+                <w:lang w:val="es-US"/>
+              </w:rPr>
+            </w:pPr>
+            <w:r>
+              <w:rPr>
+                <w:lang w:val="es-US"/>
+              </w:rPr>
+              <w:t>La casa diseñada queda guardad</w:t>
+            </w:r>
+            <w:r>
+              <w:rPr>
+                <w:lang w:val="es-US"/>
+              </w:rPr>
+              <w:t>a en el sistema en las casas disponibles de ese cliente.</w:t>
+            </w:r>
+          </w:p>
+        </w:tc>
+      </w:tr>
+    </w:tbl>
     <w:p>
       <w:pPr>
         <w:spacing w:line="276" w:lineRule="auto"/>
@@ -2908,7 +3862,7 @@
           <w:b/>
           <w:color w:val="ED7D31" w:themeColor="accent2"/>
           <w:sz w:val="32"/>
-          <w:lang w:val="es-ES"/>
+          <w:lang w:val="es-US"/>
         </w:rPr>
       </w:pPr>
     </w:p>
@@ -2921,17 +3875,122 @@
           <w:b/>
           <w:color w:val="ED7D31" w:themeColor="accent2"/>
           <w:sz w:val="32"/>
-          <w:lang w:val="es-ES"/>
-        </w:rPr>
-      </w:pPr>
-      <w:r>
+          <w:lang w:val="es-US"/>
+        </w:rPr>
+      </w:pPr>
+    </w:p>
+    <w:p>
+      <w:pPr>
+        <w:spacing w:line="276" w:lineRule="auto"/>
+        <w:jc w:val="both"/>
         <w:rPr>
           <w:rFonts w:ascii="Arial" w:hAnsi="Arial" w:cs="Arial"/>
           <w:b/>
           <w:color w:val="ED7D31" w:themeColor="accent2"/>
           <w:sz w:val="32"/>
-          <w:lang w:val="es-ES"/>
-        </w:rPr>
+          <w:lang w:val="es-US"/>
+        </w:rPr>
+      </w:pPr>
+    </w:p>
+    <w:p>
+      <w:pPr>
+        <w:spacing w:line="276" w:lineRule="auto"/>
+        <w:jc w:val="both"/>
+        <w:rPr>
+          <w:rFonts w:ascii="Arial" w:hAnsi="Arial" w:cs="Arial"/>
+          <w:b/>
+          <w:color w:val="ED7D31" w:themeColor="accent2"/>
+          <w:sz w:val="32"/>
+          <w:lang w:val="es-US"/>
+        </w:rPr>
+      </w:pPr>
+    </w:p>
+    <w:p>
+      <w:pPr>
+        <w:spacing w:line="276" w:lineRule="auto"/>
+        <w:jc w:val="both"/>
+        <w:rPr>
+          <w:rFonts w:ascii="Arial" w:hAnsi="Arial" w:cs="Arial"/>
+          <w:b/>
+          <w:color w:val="ED7D31" w:themeColor="accent2"/>
+          <w:sz w:val="32"/>
+          <w:lang w:val="es-US"/>
+        </w:rPr>
+      </w:pPr>
+    </w:p>
+    <w:p>
+      <w:pPr>
+        <w:spacing w:line="276" w:lineRule="auto"/>
+        <w:jc w:val="both"/>
+        <w:rPr>
+          <w:rFonts w:ascii="Arial" w:hAnsi="Arial" w:cs="Arial"/>
+          <w:b/>
+          <w:color w:val="ED7D31" w:themeColor="accent2"/>
+          <w:sz w:val="32"/>
+          <w:lang w:val="es-US"/>
+        </w:rPr>
+      </w:pPr>
+    </w:p>
+    <w:p>
+      <w:pPr>
+        <w:spacing w:line="276" w:lineRule="auto"/>
+        <w:jc w:val="both"/>
+        <w:rPr>
+          <w:rFonts w:ascii="Arial" w:hAnsi="Arial" w:cs="Arial"/>
+          <w:b/>
+          <w:color w:val="ED7D31" w:themeColor="accent2"/>
+          <w:sz w:val="32"/>
+          <w:lang w:val="es-US"/>
+        </w:rPr>
+      </w:pPr>
+    </w:p>
+    <w:p>
+      <w:pPr>
+        <w:spacing w:line="276" w:lineRule="auto"/>
+        <w:jc w:val="both"/>
+        <w:rPr>
+          <w:rFonts w:ascii="Arial" w:hAnsi="Arial" w:cs="Arial"/>
+          <w:b/>
+          <w:color w:val="ED7D31" w:themeColor="accent2"/>
+          <w:sz w:val="32"/>
+          <w:lang w:val="es-US"/>
+        </w:rPr>
+      </w:pPr>
+    </w:p>
+    <w:p>
+      <w:pPr>
+        <w:spacing w:line="276" w:lineRule="auto"/>
+        <w:jc w:val="both"/>
+        <w:rPr>
+          <w:rFonts w:ascii="Arial" w:hAnsi="Arial" w:cs="Arial"/>
+          <w:b/>
+          <w:color w:val="ED7D31" w:themeColor="accent2"/>
+          <w:sz w:val="32"/>
+          <w:lang w:val="es-US"/>
+        </w:rPr>
+      </w:pPr>
+    </w:p>
+    <w:p>
+      <w:pPr>
+        <w:spacing w:line="276" w:lineRule="auto"/>
+        <w:jc w:val="both"/>
+        <w:rPr>
+          <w:rFonts w:ascii="Arial" w:hAnsi="Arial" w:cs="Arial"/>
+          <w:b/>
+          <w:color w:val="ED7D31" w:themeColor="accent2"/>
+          <w:sz w:val="32"/>
+          <w:lang w:val="es-ES"/>
+        </w:rPr>
+      </w:pPr>
+      <w:r>
+        <w:rPr>
+          <w:rFonts w:ascii="Arial" w:hAnsi="Arial" w:cs="Arial"/>
+          <w:b/>
+          <w:color w:val="ED7D31" w:themeColor="accent2"/>
+          <w:sz w:val="32"/>
+          <w:lang w:val="es-ES"/>
+        </w:rPr>
+        <w:lastRenderedPageBreak/>
         <w:t>2.2</w:t>
       </w:r>
       <w:r>
@@ -2955,6 +4014,911 @@
         <w:t>2</w:t>
       </w:r>
     </w:p>
+    <w:tbl>
+      <w:tblPr>
+        <w:tblStyle w:val="Tablaconcuadrcula"/>
+        <w:tblW w:w="0" w:type="auto"/>
+        <w:tblInd w:w="0" w:type="dxa"/>
+        <w:tblBorders>
+          <w:top w:val="single" w:sz="4" w:space="0" w:color="808080" w:themeColor="text1" w:themeTint="7F"/>
+          <w:left w:val="single" w:sz="4" w:space="0" w:color="808080" w:themeColor="text1" w:themeTint="7F"/>
+          <w:bottom w:val="single" w:sz="4" w:space="0" w:color="808080" w:themeColor="text1" w:themeTint="7F"/>
+          <w:right w:val="single" w:sz="4" w:space="0" w:color="808080" w:themeColor="text1" w:themeTint="7F"/>
+          <w:insideH w:val="single" w:sz="4" w:space="0" w:color="808080" w:themeColor="text1" w:themeTint="7F"/>
+          <w:insideV w:val="single" w:sz="4" w:space="0" w:color="808080" w:themeColor="text1" w:themeTint="7F"/>
+        </w:tblBorders>
+        <w:tblLook w:val="04A0" w:firstRow="1" w:lastRow="0" w:firstColumn="1" w:lastColumn="0" w:noHBand="0" w:noVBand="1"/>
+      </w:tblPr>
+      <w:tblGrid>
+        <w:gridCol w:w="2263"/>
+        <w:gridCol w:w="6980"/>
+      </w:tblGrid>
+      <w:tr>
+        <w:tc>
+          <w:tcPr>
+            <w:tcW w:w="9243" w:type="dxa"/>
+            <w:gridSpan w:val="2"/>
+            <w:tcBorders>
+              <w:top w:val="single" w:sz="4" w:space="0" w:color="808080" w:themeColor="text1" w:themeTint="7F"/>
+              <w:left w:val="single" w:sz="4" w:space="0" w:color="808080" w:themeColor="text1" w:themeTint="7F"/>
+              <w:bottom w:val="single" w:sz="4" w:space="0" w:color="808080" w:themeColor="text1" w:themeTint="7F"/>
+              <w:right w:val="single" w:sz="4" w:space="0" w:color="808080" w:themeColor="text1" w:themeTint="7F"/>
+            </w:tcBorders>
+            <w:shd w:val="clear" w:color="auto" w:fill="F2F2F2" w:themeFill="background1" w:themeFillShade="F2"/>
+            <w:hideMark/>
+          </w:tcPr>
+          <w:p>
+            <w:pPr>
+              <w:pStyle w:val="Subttulo"/>
+              <w:spacing w:before="120" w:after="120"/>
+              <w:rPr>
+                <w:b/>
+                <w:bCs/>
+              </w:rPr>
+            </w:pPr>
+            <w:r>
+              <w:rPr>
+                <w:b/>
+                <w:bCs/>
+              </w:rPr>
+              <w:t>Caso de Uso</w:t>
+            </w:r>
+          </w:p>
+        </w:tc>
+      </w:tr>
+      <w:tr>
+        <w:tc>
+          <w:tcPr>
+            <w:tcW w:w="2263" w:type="dxa"/>
+            <w:tcBorders>
+              <w:top w:val="single" w:sz="4" w:space="0" w:color="808080" w:themeColor="text1" w:themeTint="7F"/>
+              <w:left w:val="single" w:sz="4" w:space="0" w:color="808080" w:themeColor="text1" w:themeTint="7F"/>
+              <w:bottom w:val="single" w:sz="4" w:space="0" w:color="808080" w:themeColor="text1" w:themeTint="7F"/>
+              <w:right w:val="single" w:sz="4" w:space="0" w:color="808080" w:themeColor="text1" w:themeTint="7F"/>
+            </w:tcBorders>
+            <w:hideMark/>
+          </w:tcPr>
+          <w:p>
+            <w:pPr>
+              <w:spacing w:before="80" w:after="80"/>
+              <w:rPr>
+                <w:rStyle w:val="Textoennegrita"/>
+              </w:rPr>
+            </w:pPr>
+            <w:r>
+              <w:rPr>
+                <w:rStyle w:val="Textoennegrita"/>
+              </w:rPr>
+              <w:t>ID</w:t>
+            </w:r>
+          </w:p>
+        </w:tc>
+        <w:tc>
+          <w:tcPr>
+            <w:tcW w:w="6980" w:type="dxa"/>
+            <w:tcBorders>
+              <w:top w:val="single" w:sz="4" w:space="0" w:color="808080" w:themeColor="text1" w:themeTint="7F"/>
+              <w:left w:val="single" w:sz="4" w:space="0" w:color="808080" w:themeColor="text1" w:themeTint="7F"/>
+              <w:bottom w:val="single" w:sz="4" w:space="0" w:color="808080" w:themeColor="text1" w:themeTint="7F"/>
+              <w:right w:val="single" w:sz="4" w:space="0" w:color="808080" w:themeColor="text1" w:themeTint="7F"/>
+            </w:tcBorders>
+            <w:hideMark/>
+          </w:tcPr>
+          <w:p>
+            <w:pPr>
+              <w:spacing w:before="80" w:after="80"/>
+              <w:jc w:val="center"/>
+            </w:pPr>
+            <w:r>
+              <w:rPr>
+                <w:b/>
+              </w:rPr>
+              <w:t>CDU-A0</w:t>
+            </w:r>
+            <w:r>
+              <w:rPr>
+                <w:b/>
+              </w:rPr>
+              <w:t>2</w:t>
+            </w:r>
+          </w:p>
+        </w:tc>
+      </w:tr>
+      <w:tr>
+        <w:tc>
+          <w:tcPr>
+            <w:tcW w:w="2263" w:type="dxa"/>
+            <w:tcBorders>
+              <w:top w:val="single" w:sz="4" w:space="0" w:color="808080" w:themeColor="text1" w:themeTint="7F"/>
+              <w:left w:val="single" w:sz="4" w:space="0" w:color="808080" w:themeColor="text1" w:themeTint="7F"/>
+              <w:bottom w:val="single" w:sz="4" w:space="0" w:color="808080" w:themeColor="text1" w:themeTint="7F"/>
+              <w:right w:val="single" w:sz="4" w:space="0" w:color="808080" w:themeColor="text1" w:themeTint="7F"/>
+            </w:tcBorders>
+            <w:hideMark/>
+          </w:tcPr>
+          <w:p>
+            <w:pPr>
+              <w:spacing w:before="80" w:after="80"/>
+              <w:rPr>
+                <w:rStyle w:val="Textoennegrita"/>
+              </w:rPr>
+            </w:pPr>
+            <w:proofErr w:type="spellStart"/>
+            <w:r>
+              <w:rPr>
+                <w:rStyle w:val="Textoennegrita"/>
+              </w:rPr>
+              <w:t>Titulo</w:t>
+            </w:r>
+            <w:proofErr w:type="spellEnd"/>
+          </w:p>
+        </w:tc>
+        <w:tc>
+          <w:tcPr>
+            <w:tcW w:w="6980" w:type="dxa"/>
+            <w:tcBorders>
+              <w:top w:val="single" w:sz="4" w:space="0" w:color="808080" w:themeColor="text1" w:themeTint="7F"/>
+              <w:left w:val="single" w:sz="4" w:space="0" w:color="808080" w:themeColor="text1" w:themeTint="7F"/>
+              <w:bottom w:val="single" w:sz="4" w:space="0" w:color="808080" w:themeColor="text1" w:themeTint="7F"/>
+              <w:right w:val="single" w:sz="4" w:space="0" w:color="808080" w:themeColor="text1" w:themeTint="7F"/>
+            </w:tcBorders>
+          </w:tcPr>
+          <w:p>
+            <w:pPr>
+              <w:spacing w:before="80" w:after="80"/>
+            </w:pPr>
+            <w:proofErr w:type="spellStart"/>
+            <w:r>
+              <w:t>Generar</w:t>
+            </w:r>
+            <w:proofErr w:type="spellEnd"/>
+            <w:r>
+              <w:t xml:space="preserve"> </w:t>
+            </w:r>
+            <w:proofErr w:type="spellStart"/>
+            <w:r>
+              <w:t>Reporte</w:t>
+            </w:r>
+            <w:proofErr w:type="spellEnd"/>
+          </w:p>
+        </w:tc>
+      </w:tr>
+      <w:tr>
+        <w:tc>
+          <w:tcPr>
+            <w:tcW w:w="2263" w:type="dxa"/>
+            <w:tcBorders>
+              <w:top w:val="single" w:sz="4" w:space="0" w:color="808080" w:themeColor="text1" w:themeTint="7F"/>
+              <w:left w:val="single" w:sz="4" w:space="0" w:color="808080" w:themeColor="text1" w:themeTint="7F"/>
+              <w:bottom w:val="single" w:sz="4" w:space="0" w:color="808080" w:themeColor="text1" w:themeTint="7F"/>
+              <w:right w:val="single" w:sz="4" w:space="0" w:color="808080" w:themeColor="text1" w:themeTint="7F"/>
+            </w:tcBorders>
+            <w:hideMark/>
+          </w:tcPr>
+          <w:p>
+            <w:pPr>
+              <w:spacing w:before="80" w:after="80"/>
+              <w:rPr>
+                <w:rStyle w:val="Textoennegrita"/>
+              </w:rPr>
+            </w:pPr>
+            <w:r>
+              <w:rPr>
+                <w:rStyle w:val="Textoennegrita"/>
+              </w:rPr>
+              <w:t>Autor</w:t>
+            </w:r>
+          </w:p>
+        </w:tc>
+        <w:tc>
+          <w:tcPr>
+            <w:tcW w:w="6980" w:type="dxa"/>
+            <w:tcBorders>
+              <w:top w:val="single" w:sz="4" w:space="0" w:color="808080" w:themeColor="text1" w:themeTint="7F"/>
+              <w:left w:val="single" w:sz="4" w:space="0" w:color="808080" w:themeColor="text1" w:themeTint="7F"/>
+              <w:bottom w:val="single" w:sz="4" w:space="0" w:color="808080" w:themeColor="text1" w:themeTint="7F"/>
+              <w:right w:val="single" w:sz="4" w:space="0" w:color="808080" w:themeColor="text1" w:themeTint="7F"/>
+            </w:tcBorders>
+          </w:tcPr>
+          <w:p>
+            <w:pPr>
+              <w:spacing w:before="80" w:after="80"/>
+            </w:pPr>
+            <w:r>
+              <w:t xml:space="preserve">Gary </w:t>
+            </w:r>
+            <w:proofErr w:type="spellStart"/>
+            <w:r>
+              <w:t>Barzola</w:t>
+            </w:r>
+            <w:proofErr w:type="spellEnd"/>
+          </w:p>
+        </w:tc>
+      </w:tr>
+      <w:tr>
+        <w:tc>
+          <w:tcPr>
+            <w:tcW w:w="2263" w:type="dxa"/>
+            <w:tcBorders>
+              <w:top w:val="single" w:sz="4" w:space="0" w:color="808080" w:themeColor="text1" w:themeTint="7F"/>
+              <w:left w:val="single" w:sz="4" w:space="0" w:color="808080" w:themeColor="text1" w:themeTint="7F"/>
+              <w:bottom w:val="single" w:sz="4" w:space="0" w:color="808080" w:themeColor="text1" w:themeTint="7F"/>
+              <w:right w:val="single" w:sz="4" w:space="0" w:color="808080" w:themeColor="text1" w:themeTint="7F"/>
+            </w:tcBorders>
+            <w:hideMark/>
+          </w:tcPr>
+          <w:p>
+            <w:pPr>
+              <w:spacing w:before="80" w:after="80"/>
+              <w:rPr>
+                <w:rStyle w:val="Textoennegrita"/>
+              </w:rPr>
+            </w:pPr>
+            <w:r>
+              <w:rPr>
+                <w:rStyle w:val="Textoennegrita"/>
+              </w:rPr>
+              <w:t>Actor principal</w:t>
+            </w:r>
+          </w:p>
+        </w:tc>
+        <w:tc>
+          <w:tcPr>
+            <w:tcW w:w="6980" w:type="dxa"/>
+            <w:tcBorders>
+              <w:top w:val="single" w:sz="4" w:space="0" w:color="808080" w:themeColor="text1" w:themeTint="7F"/>
+              <w:left w:val="single" w:sz="4" w:space="0" w:color="808080" w:themeColor="text1" w:themeTint="7F"/>
+              <w:bottom w:val="single" w:sz="4" w:space="0" w:color="808080" w:themeColor="text1" w:themeTint="7F"/>
+              <w:right w:val="single" w:sz="4" w:space="0" w:color="808080" w:themeColor="text1" w:themeTint="7F"/>
+            </w:tcBorders>
+          </w:tcPr>
+          <w:p>
+            <w:pPr>
+              <w:spacing w:before="80" w:after="80"/>
+            </w:pPr>
+            <w:proofErr w:type="spellStart"/>
+            <w:r>
+              <w:t>Empleado</w:t>
+            </w:r>
+            <w:proofErr w:type="spellEnd"/>
+          </w:p>
+        </w:tc>
+      </w:tr>
+      <w:tr>
+        <w:tc>
+          <w:tcPr>
+            <w:tcW w:w="2263" w:type="dxa"/>
+            <w:tcBorders>
+              <w:top w:val="single" w:sz="4" w:space="0" w:color="808080" w:themeColor="text1" w:themeTint="7F"/>
+              <w:left w:val="single" w:sz="4" w:space="0" w:color="808080" w:themeColor="text1" w:themeTint="7F"/>
+              <w:bottom w:val="single" w:sz="4" w:space="0" w:color="808080" w:themeColor="text1" w:themeTint="7F"/>
+              <w:right w:val="single" w:sz="4" w:space="0" w:color="808080" w:themeColor="text1" w:themeTint="7F"/>
+            </w:tcBorders>
+            <w:hideMark/>
+          </w:tcPr>
+          <w:p>
+            <w:pPr>
+              <w:spacing w:before="80" w:after="80"/>
+              <w:rPr>
+                <w:rStyle w:val="Textoennegrita"/>
+              </w:rPr>
+            </w:pPr>
+            <w:r>
+              <w:rPr>
+                <w:rStyle w:val="Textoennegrita"/>
+              </w:rPr>
+              <w:t xml:space="preserve">Actor </w:t>
+            </w:r>
+            <w:proofErr w:type="spellStart"/>
+            <w:r>
+              <w:rPr>
+                <w:rStyle w:val="Textoennegrita"/>
+              </w:rPr>
+              <w:t>secundario</w:t>
+            </w:r>
+            <w:proofErr w:type="spellEnd"/>
+          </w:p>
+        </w:tc>
+        <w:tc>
+          <w:tcPr>
+            <w:tcW w:w="6980" w:type="dxa"/>
+            <w:tcBorders>
+              <w:top w:val="single" w:sz="4" w:space="0" w:color="808080" w:themeColor="text1" w:themeTint="7F"/>
+              <w:left w:val="single" w:sz="4" w:space="0" w:color="808080" w:themeColor="text1" w:themeTint="7F"/>
+              <w:bottom w:val="single" w:sz="4" w:space="0" w:color="808080" w:themeColor="text1" w:themeTint="7F"/>
+              <w:right w:val="single" w:sz="4" w:space="0" w:color="808080" w:themeColor="text1" w:themeTint="7F"/>
+            </w:tcBorders>
+          </w:tcPr>
+          <w:p>
+            <w:pPr>
+              <w:spacing w:line="360" w:lineRule="auto"/>
+            </w:pPr>
+            <w:proofErr w:type="spellStart"/>
+            <w:r>
+              <w:t>Cliente</w:t>
+            </w:r>
+            <w:proofErr w:type="spellEnd"/>
+            <w:r>
+              <w:t>, Sistema de casas</w:t>
+            </w:r>
+          </w:p>
+        </w:tc>
+      </w:tr>
+      <w:tr>
+        <w:tc>
+          <w:tcPr>
+            <w:tcW w:w="2263" w:type="dxa"/>
+            <w:tcBorders>
+              <w:top w:val="single" w:sz="4" w:space="0" w:color="808080" w:themeColor="text1" w:themeTint="7F"/>
+              <w:left w:val="single" w:sz="4" w:space="0" w:color="808080" w:themeColor="text1" w:themeTint="7F"/>
+              <w:bottom w:val="single" w:sz="4" w:space="0" w:color="808080" w:themeColor="text1" w:themeTint="7F"/>
+              <w:right w:val="single" w:sz="4" w:space="0" w:color="808080" w:themeColor="text1" w:themeTint="7F"/>
+            </w:tcBorders>
+            <w:hideMark/>
+          </w:tcPr>
+          <w:p>
+            <w:pPr>
+              <w:spacing w:before="80" w:after="80"/>
+              <w:rPr>
+                <w:rStyle w:val="Textoennegrita"/>
+              </w:rPr>
+            </w:pPr>
+            <w:proofErr w:type="spellStart"/>
+            <w:r>
+              <w:rPr>
+                <w:rStyle w:val="Textoennegrita"/>
+              </w:rPr>
+              <w:t>Usa</w:t>
+            </w:r>
+            <w:proofErr w:type="spellEnd"/>
+          </w:p>
+        </w:tc>
+        <w:tc>
+          <w:tcPr>
+            <w:tcW w:w="6980" w:type="dxa"/>
+            <w:tcBorders>
+              <w:top w:val="single" w:sz="4" w:space="0" w:color="808080" w:themeColor="text1" w:themeTint="7F"/>
+              <w:left w:val="single" w:sz="4" w:space="0" w:color="808080" w:themeColor="text1" w:themeTint="7F"/>
+              <w:bottom w:val="single" w:sz="4" w:space="0" w:color="808080" w:themeColor="text1" w:themeTint="7F"/>
+              <w:right w:val="single" w:sz="4" w:space="0" w:color="808080" w:themeColor="text1" w:themeTint="7F"/>
+            </w:tcBorders>
+          </w:tcPr>
+          <w:p>
+            <w:pPr>
+              <w:spacing w:before="80" w:after="80"/>
+              <w:rPr>
+                <w:lang w:val="es-US"/>
+              </w:rPr>
+            </w:pPr>
+            <w:r>
+              <w:rPr>
+                <w:lang w:val="es-US"/>
+              </w:rPr>
+              <w:t xml:space="preserve">Usa las casas por defectos que el </w:t>
+            </w:r>
+            <w:r>
+              <w:rPr>
+                <w:lang w:val="es-US"/>
+              </w:rPr>
+              <w:t>sistema dispone</w:t>
+            </w:r>
+          </w:p>
+        </w:tc>
+      </w:tr>
+      <w:tr>
+        <w:tc>
+          <w:tcPr>
+            <w:tcW w:w="2263" w:type="dxa"/>
+            <w:tcBorders>
+              <w:top w:val="single" w:sz="4" w:space="0" w:color="808080" w:themeColor="text1" w:themeTint="7F"/>
+              <w:left w:val="single" w:sz="4" w:space="0" w:color="808080" w:themeColor="text1" w:themeTint="7F"/>
+              <w:bottom w:val="single" w:sz="4" w:space="0" w:color="808080" w:themeColor="text1" w:themeTint="7F"/>
+              <w:right w:val="single" w:sz="4" w:space="0" w:color="808080" w:themeColor="text1" w:themeTint="7F"/>
+            </w:tcBorders>
+            <w:hideMark/>
+          </w:tcPr>
+          <w:p>
+            <w:pPr>
+              <w:spacing w:before="80" w:after="80"/>
+              <w:rPr>
+                <w:rStyle w:val="Textoennegrita"/>
+              </w:rPr>
+            </w:pPr>
+            <w:proofErr w:type="spellStart"/>
+            <w:r>
+              <w:rPr>
+                <w:rStyle w:val="Textoennegrita"/>
+              </w:rPr>
+              <w:t>Extiende</w:t>
+            </w:r>
+            <w:proofErr w:type="spellEnd"/>
+          </w:p>
+        </w:tc>
+        <w:tc>
+          <w:tcPr>
+            <w:tcW w:w="6980" w:type="dxa"/>
+            <w:tcBorders>
+              <w:top w:val="single" w:sz="4" w:space="0" w:color="808080" w:themeColor="text1" w:themeTint="7F"/>
+              <w:left w:val="single" w:sz="4" w:space="0" w:color="808080" w:themeColor="text1" w:themeTint="7F"/>
+              <w:bottom w:val="single" w:sz="4" w:space="0" w:color="808080" w:themeColor="text1" w:themeTint="7F"/>
+              <w:right w:val="single" w:sz="4" w:space="0" w:color="808080" w:themeColor="text1" w:themeTint="7F"/>
+            </w:tcBorders>
+          </w:tcPr>
+          <w:p>
+            <w:pPr>
+              <w:spacing w:before="80" w:after="80"/>
+            </w:pPr>
+            <w:r>
+              <w:t>---0---</w:t>
+            </w:r>
+          </w:p>
+        </w:tc>
+      </w:tr>
+      <w:tr>
+        <w:tc>
+          <w:tcPr>
+            <w:tcW w:w="2263" w:type="dxa"/>
+            <w:tcBorders>
+              <w:top w:val="single" w:sz="4" w:space="0" w:color="808080" w:themeColor="text1" w:themeTint="7F"/>
+              <w:left w:val="single" w:sz="4" w:space="0" w:color="808080" w:themeColor="text1" w:themeTint="7F"/>
+              <w:bottom w:val="single" w:sz="4" w:space="0" w:color="808080" w:themeColor="text1" w:themeTint="7F"/>
+              <w:right w:val="single" w:sz="4" w:space="0" w:color="808080" w:themeColor="text1" w:themeTint="7F"/>
+            </w:tcBorders>
+            <w:hideMark/>
+          </w:tcPr>
+          <w:p>
+            <w:pPr>
+              <w:spacing w:before="80" w:after="80"/>
+              <w:rPr>
+                <w:rStyle w:val="Textoennegrita"/>
+              </w:rPr>
+            </w:pPr>
+            <w:proofErr w:type="spellStart"/>
+            <w:r>
+              <w:rPr>
+                <w:rStyle w:val="Textoennegrita"/>
+              </w:rPr>
+              <w:t>Descripción</w:t>
+            </w:r>
+            <w:proofErr w:type="spellEnd"/>
+          </w:p>
+        </w:tc>
+        <w:tc>
+          <w:tcPr>
+            <w:tcW w:w="6980" w:type="dxa"/>
+            <w:tcBorders>
+              <w:top w:val="single" w:sz="4" w:space="0" w:color="808080" w:themeColor="text1" w:themeTint="7F"/>
+              <w:left w:val="single" w:sz="4" w:space="0" w:color="808080" w:themeColor="text1" w:themeTint="7F"/>
+              <w:bottom w:val="single" w:sz="4" w:space="0" w:color="808080" w:themeColor="text1" w:themeTint="7F"/>
+              <w:right w:val="single" w:sz="4" w:space="0" w:color="808080" w:themeColor="text1" w:themeTint="7F"/>
+            </w:tcBorders>
+          </w:tcPr>
+          <w:p>
+            <w:pPr>
+              <w:spacing w:before="80" w:after="80"/>
+              <w:jc w:val="both"/>
+              <w:rPr>
+                <w:sz w:val="22"/>
+                <w:szCs w:val="22"/>
+                <w:lang w:val="es-US"/>
+              </w:rPr>
+            </w:pPr>
+            <w:r>
+              <w:rPr>
+                <w:sz w:val="22"/>
+                <w:szCs w:val="22"/>
+                <w:lang w:val="es-US"/>
+              </w:rPr>
+              <w:t xml:space="preserve">Un empleado puede ver las </w:t>
+            </w:r>
+            <w:r>
+              <w:rPr>
+                <w:sz w:val="22"/>
+                <w:szCs w:val="22"/>
+                <w:lang w:val="es-US"/>
+              </w:rPr>
+              <w:t>casas que estan disponibles en el sistema y las diseñadas por un cliente, para poder enviarle reportes de ofertas u otra indole.</w:t>
+            </w:r>
+          </w:p>
+        </w:tc>
+      </w:tr>
+      <w:tr>
+        <w:trPr>
+          <w:trHeight w:val="332"/>
+        </w:trPr>
+        <w:tc>
+          <w:tcPr>
+            <w:tcW w:w="2263" w:type="dxa"/>
+            <w:tcBorders>
+              <w:top w:val="single" w:sz="4" w:space="0" w:color="808080" w:themeColor="text1" w:themeTint="7F"/>
+              <w:left w:val="single" w:sz="4" w:space="0" w:color="808080" w:themeColor="text1" w:themeTint="7F"/>
+              <w:bottom w:val="single" w:sz="4" w:space="0" w:color="808080" w:themeColor="text1" w:themeTint="7F"/>
+              <w:right w:val="single" w:sz="4" w:space="0" w:color="808080" w:themeColor="text1" w:themeTint="7F"/>
+            </w:tcBorders>
+            <w:hideMark/>
+          </w:tcPr>
+          <w:p>
+            <w:pPr>
+              <w:spacing w:before="80" w:after="80"/>
+              <w:rPr>
+                <w:rStyle w:val="Textoennegrita"/>
+              </w:rPr>
+            </w:pPr>
+            <w:proofErr w:type="spellStart"/>
+            <w:r>
+              <w:rPr>
+                <w:rStyle w:val="Textoennegrita"/>
+              </w:rPr>
+              <w:t>Precondición</w:t>
+            </w:r>
+            <w:proofErr w:type="spellEnd"/>
+            <w:r>
+              <w:rPr>
+                <w:rStyle w:val="Textoennegrita"/>
+              </w:rPr>
+              <w:t xml:space="preserve"> </w:t>
+            </w:r>
+          </w:p>
+        </w:tc>
+        <w:tc>
+          <w:tcPr>
+            <w:tcW w:w="6980" w:type="dxa"/>
+            <w:tcBorders>
+              <w:top w:val="single" w:sz="4" w:space="0" w:color="808080" w:themeColor="text1" w:themeTint="7F"/>
+              <w:left w:val="single" w:sz="4" w:space="0" w:color="808080" w:themeColor="text1" w:themeTint="7F"/>
+              <w:bottom w:val="single" w:sz="4" w:space="0" w:color="808080" w:themeColor="text1" w:themeTint="7F"/>
+              <w:right w:val="single" w:sz="4" w:space="0" w:color="808080" w:themeColor="text1" w:themeTint="7F"/>
+            </w:tcBorders>
+          </w:tcPr>
+          <w:p>
+            <w:pPr>
+              <w:spacing w:before="80" w:after="80"/>
+              <w:jc w:val="both"/>
+              <w:rPr>
+                <w:lang w:val="es-US"/>
+              </w:rPr>
+            </w:pPr>
+            <w:r>
+              <w:rPr>
+                <w:lang w:val="es-US"/>
+              </w:rPr>
+              <w:t>Estar logeado en el Sistema</w:t>
+            </w:r>
+            <w:r>
+              <w:rPr>
+                <w:lang w:val="es-US"/>
+              </w:rPr>
+              <w:t xml:space="preserve"> y tener un cliente a quien enviar el reporte</w:t>
+            </w:r>
+          </w:p>
+        </w:tc>
+      </w:tr>
+      <w:tr>
+        <w:trPr>
+          <w:trHeight w:val="332"/>
+        </w:trPr>
+        <w:tc>
+          <w:tcPr>
+            <w:tcW w:w="2263" w:type="dxa"/>
+            <w:tcBorders>
+              <w:top w:val="single" w:sz="4" w:space="0" w:color="808080" w:themeColor="text1" w:themeTint="7F"/>
+              <w:left w:val="single" w:sz="4" w:space="0" w:color="808080" w:themeColor="text1" w:themeTint="7F"/>
+              <w:bottom w:val="single" w:sz="4" w:space="0" w:color="808080" w:themeColor="text1" w:themeTint="7F"/>
+              <w:right w:val="single" w:sz="4" w:space="0" w:color="808080" w:themeColor="text1" w:themeTint="7F"/>
+            </w:tcBorders>
+            <w:hideMark/>
+          </w:tcPr>
+          <w:p>
+            <w:pPr>
+              <w:spacing w:before="80" w:after="80"/>
+              <w:rPr>
+                <w:rStyle w:val="Textoennegrita"/>
+              </w:rPr>
+            </w:pPr>
+            <w:proofErr w:type="spellStart"/>
+            <w:r>
+              <w:rPr>
+                <w:rStyle w:val="Textoennegrita"/>
+              </w:rPr>
+              <w:t>Secuencia</w:t>
+            </w:r>
+            <w:proofErr w:type="spellEnd"/>
+            <w:r>
+              <w:rPr>
+                <w:rStyle w:val="Textoennegrita"/>
+              </w:rPr>
+              <w:t xml:space="preserve"> normal</w:t>
+            </w:r>
+          </w:p>
+        </w:tc>
+        <w:tc>
+          <w:tcPr>
+            <w:tcW w:w="6980" w:type="dxa"/>
+            <w:tcBorders>
+              <w:top w:val="single" w:sz="4" w:space="0" w:color="808080" w:themeColor="text1" w:themeTint="7F"/>
+              <w:left w:val="single" w:sz="4" w:space="0" w:color="808080" w:themeColor="text1" w:themeTint="7F"/>
+              <w:bottom w:val="single" w:sz="4" w:space="0" w:color="808080" w:themeColor="text1" w:themeTint="7F"/>
+              <w:right w:val="single" w:sz="4" w:space="0" w:color="808080" w:themeColor="text1" w:themeTint="7F"/>
+            </w:tcBorders>
+            <w:hideMark/>
+          </w:tcPr>
+          <w:p>
+            <w:pPr>
+              <w:pStyle w:val="Prrafodelista"/>
+              <w:numPr>
+                <w:ilvl w:val="0"/>
+                <w:numId w:val="10"/>
+              </w:numPr>
+              <w:spacing w:before="80" w:after="80"/>
+              <w:jc w:val="both"/>
+              <w:rPr>
+                <w:lang w:val="es-US"/>
+              </w:rPr>
+            </w:pPr>
+            <w:r>
+              <w:rPr>
+                <w:lang w:val="es-US"/>
+              </w:rPr>
+              <w:t xml:space="preserve">El empleado se </w:t>
+            </w:r>
+            <w:r>
+              <w:rPr>
+                <w:lang w:val="es-US"/>
+              </w:rPr>
+              <w:t>logea</w:t>
+            </w:r>
+            <w:r>
+              <w:rPr>
+                <w:lang w:val="es-US"/>
+              </w:rPr>
+              <w:t xml:space="preserve"> en el Sistema</w:t>
+            </w:r>
+          </w:p>
+          <w:p>
+            <w:pPr>
+              <w:pStyle w:val="Prrafodelista"/>
+              <w:numPr>
+                <w:ilvl w:val="0"/>
+                <w:numId w:val="10"/>
+              </w:numPr>
+              <w:spacing w:before="80" w:after="80"/>
+              <w:jc w:val="both"/>
+              <w:rPr>
+                <w:lang w:val="es-US"/>
+              </w:rPr>
+            </w:pPr>
+            <w:r>
+              <w:rPr>
+                <w:lang w:val="es-US"/>
+              </w:rPr>
+              <w:t>Escoge un cliente para enviarle diseños de casa</w:t>
+            </w:r>
+          </w:p>
+          <w:p>
+            <w:pPr>
+              <w:pStyle w:val="Prrafodelista"/>
+              <w:numPr>
+                <w:ilvl w:val="0"/>
+                <w:numId w:val="10"/>
+              </w:numPr>
+              <w:spacing w:before="80" w:after="80"/>
+              <w:jc w:val="both"/>
+              <w:rPr>
+                <w:lang w:val="es-US"/>
+              </w:rPr>
+            </w:pPr>
+            <w:r>
+              <w:rPr>
+                <w:lang w:val="es-US"/>
+              </w:rPr>
+              <w:t>Ve los diseños de casas disponibles</w:t>
+            </w:r>
+          </w:p>
+          <w:p>
+            <w:pPr>
+              <w:pStyle w:val="Prrafodelista"/>
+              <w:numPr>
+                <w:ilvl w:val="0"/>
+                <w:numId w:val="10"/>
+              </w:numPr>
+              <w:spacing w:before="80" w:after="80"/>
+              <w:jc w:val="both"/>
+              <w:rPr>
+                <w:lang w:val="es-US"/>
+              </w:rPr>
+            </w:pPr>
+            <w:r>
+              <w:rPr>
+                <w:lang w:val="es-US"/>
+              </w:rPr>
+              <w:t>Envia ofertas o informacion de las casas que podrian interesarle al cliente</w:t>
+            </w:r>
+          </w:p>
+        </w:tc>
+      </w:tr>
+      <w:tr>
+        <w:trPr>
+          <w:trHeight w:val="332"/>
+        </w:trPr>
+        <w:tc>
+          <w:tcPr>
+            <w:tcW w:w="2263" w:type="dxa"/>
+            <w:tcBorders>
+              <w:top w:val="single" w:sz="4" w:space="0" w:color="808080" w:themeColor="text1" w:themeTint="7F"/>
+              <w:left w:val="single" w:sz="4" w:space="0" w:color="808080" w:themeColor="text1" w:themeTint="7F"/>
+              <w:bottom w:val="single" w:sz="4" w:space="0" w:color="808080" w:themeColor="text1" w:themeTint="7F"/>
+              <w:right w:val="single" w:sz="4" w:space="0" w:color="808080" w:themeColor="text1" w:themeTint="7F"/>
+            </w:tcBorders>
+            <w:hideMark/>
+          </w:tcPr>
+          <w:p>
+            <w:pPr>
+              <w:spacing w:before="80" w:after="80"/>
+              <w:rPr>
+                <w:rStyle w:val="Textoennegrita"/>
+              </w:rPr>
+            </w:pPr>
+            <w:proofErr w:type="spellStart"/>
+            <w:r>
+              <w:rPr>
+                <w:rStyle w:val="Textoennegrita"/>
+              </w:rPr>
+              <w:t>Secuencia</w:t>
+            </w:r>
+            <w:proofErr w:type="spellEnd"/>
+            <w:r>
+              <w:rPr>
+                <w:rStyle w:val="Textoennegrita"/>
+              </w:rPr>
+              <w:t xml:space="preserve"> </w:t>
+            </w:r>
+            <w:proofErr w:type="spellStart"/>
+            <w:r>
+              <w:rPr>
+                <w:rStyle w:val="Textoennegrita"/>
+              </w:rPr>
+              <w:t>alternativa</w:t>
+            </w:r>
+            <w:proofErr w:type="spellEnd"/>
+          </w:p>
+        </w:tc>
+        <w:tc>
+          <w:tcPr>
+            <w:tcW w:w="6980" w:type="dxa"/>
+            <w:tcBorders>
+              <w:top w:val="single" w:sz="4" w:space="0" w:color="808080" w:themeColor="text1" w:themeTint="7F"/>
+              <w:left w:val="single" w:sz="4" w:space="0" w:color="808080" w:themeColor="text1" w:themeTint="7F"/>
+              <w:bottom w:val="single" w:sz="4" w:space="0" w:color="808080" w:themeColor="text1" w:themeTint="7F"/>
+              <w:right w:val="single" w:sz="4" w:space="0" w:color="808080" w:themeColor="text1" w:themeTint="7F"/>
+            </w:tcBorders>
+            <w:hideMark/>
+          </w:tcPr>
+          <w:p>
+            <w:pPr>
+              <w:pStyle w:val="Prrafodelista"/>
+              <w:numPr>
+                <w:ilvl w:val="1"/>
+                <w:numId w:val="13"/>
+              </w:numPr>
+              <w:spacing w:before="80" w:after="80"/>
+              <w:jc w:val="both"/>
+              <w:rPr>
+                <w:lang w:val="es-US"/>
+              </w:rPr>
+            </w:pPr>
+            <w:r>
+              <w:rPr>
+                <w:lang w:val="es-US"/>
+              </w:rPr>
+              <w:t>El empleado haya olvidado sus credenciales</w:t>
+            </w:r>
+          </w:p>
+          <w:p>
+            <w:pPr>
+              <w:spacing w:before="80" w:after="80"/>
+              <w:ind w:left="360"/>
+              <w:jc w:val="both"/>
+              <w:rPr>
+                <w:lang w:val="es-US"/>
+              </w:rPr>
+            </w:pPr>
+            <w:r>
+              <w:rPr>
+                <w:lang w:val="es-US"/>
+              </w:rPr>
+              <w:t>3.1 No hayan diseños nuevos para ofertar a los clientes</w:t>
+            </w:r>
+          </w:p>
+          <w:p>
+            <w:pPr>
+              <w:spacing w:before="80" w:after="80"/>
+              <w:ind w:left="360"/>
+              <w:jc w:val="both"/>
+              <w:rPr>
+                <w:lang w:val="es-US"/>
+              </w:rPr>
+            </w:pPr>
+            <w:r>
+              <w:rPr>
+                <w:lang w:val="es-US"/>
+              </w:rPr>
+              <w:t xml:space="preserve">4.1 </w:t>
+            </w:r>
+            <w:r>
+              <w:rPr>
+                <w:lang w:val="es-US"/>
+              </w:rPr>
+              <w:t xml:space="preserve">El correo del cliente ya no </w:t>
+            </w:r>
+            <w:r>
+              <w:rPr>
+                <w:lang w:val="es-US"/>
+              </w:rPr>
+              <w:t>le pertenece</w:t>
+            </w:r>
+          </w:p>
+        </w:tc>
+      </w:tr>
+      <w:tr>
+        <w:trPr>
+          <w:trHeight w:val="332"/>
+        </w:trPr>
+        <w:tc>
+          <w:tcPr>
+            <w:tcW w:w="2263" w:type="dxa"/>
+            <w:tcBorders>
+              <w:top w:val="single" w:sz="4" w:space="0" w:color="808080" w:themeColor="text1" w:themeTint="7F"/>
+              <w:left w:val="single" w:sz="4" w:space="0" w:color="808080" w:themeColor="text1" w:themeTint="7F"/>
+              <w:bottom w:val="single" w:sz="4" w:space="0" w:color="808080" w:themeColor="text1" w:themeTint="7F"/>
+              <w:right w:val="single" w:sz="4" w:space="0" w:color="808080" w:themeColor="text1" w:themeTint="7F"/>
+            </w:tcBorders>
+            <w:hideMark/>
+          </w:tcPr>
+          <w:p>
+            <w:pPr>
+              <w:spacing w:before="80" w:after="80"/>
+              <w:rPr>
+                <w:rStyle w:val="Textoennegrita"/>
+              </w:rPr>
+            </w:pPr>
+            <w:proofErr w:type="spellStart"/>
+            <w:r>
+              <w:rPr>
+                <w:rStyle w:val="Textoennegrita"/>
+              </w:rPr>
+              <w:t>Postcondición</w:t>
+            </w:r>
+            <w:proofErr w:type="spellEnd"/>
+          </w:p>
+        </w:tc>
+        <w:tc>
+          <w:tcPr>
+            <w:tcW w:w="6980" w:type="dxa"/>
+            <w:tcBorders>
+              <w:top w:val="single" w:sz="4" w:space="0" w:color="808080" w:themeColor="text1" w:themeTint="7F"/>
+              <w:left w:val="single" w:sz="4" w:space="0" w:color="808080" w:themeColor="text1" w:themeTint="7F"/>
+              <w:bottom w:val="single" w:sz="4" w:space="0" w:color="808080" w:themeColor="text1" w:themeTint="7F"/>
+              <w:right w:val="single" w:sz="4" w:space="0" w:color="808080" w:themeColor="text1" w:themeTint="7F"/>
+            </w:tcBorders>
+          </w:tcPr>
+          <w:p>
+            <w:pPr>
+              <w:spacing w:before="80" w:after="80"/>
+              <w:jc w:val="both"/>
+              <w:rPr>
+                <w:lang w:val="es-US"/>
+              </w:rPr>
+            </w:pPr>
+            <w:r>
+              <w:rPr>
+                <w:lang w:val="es-US"/>
+              </w:rPr>
+              <w:t>El reporte de un empleado se enviara al correo del cliente seleccionado</w:t>
+            </w:r>
+          </w:p>
+        </w:tc>
+      </w:tr>
+    </w:tbl>
     <w:p>
       <w:pPr>
         <w:tabs>
@@ -2981,49 +4945,6 @@
     </w:p>
     <w:p>
       <w:pPr>
-        <w:spacing w:line="276" w:lineRule="auto"/>
-        <w:jc w:val="both"/>
-        <w:rPr>
-          <w:rFonts w:ascii="Arial" w:hAnsi="Arial" w:cs="Arial"/>
-          <w:b/>
-          <w:color w:val="ED7D31" w:themeColor="accent2"/>
-          <w:sz w:val="32"/>
-          <w:lang w:val="es-ES"/>
-        </w:rPr>
-      </w:pPr>
-      <w:r>
-        <w:rPr>
-          <w:rFonts w:ascii="Arial" w:hAnsi="Arial" w:cs="Arial"/>
-          <w:b/>
-          <w:color w:val="ED7D31" w:themeColor="accent2"/>
-          <w:sz w:val="32"/>
-          <w:lang w:val="es-ES"/>
-        </w:rPr>
-        <w:t xml:space="preserve">2.3. </w:t>
-      </w:r>
-      <w:r>
-        <w:rPr>
-          <w:rFonts w:ascii="Arial" w:hAnsi="Arial" w:cs="Arial"/>
-          <w:b/>
-          <w:color w:val="ED7D31" w:themeColor="accent2"/>
-          <w:sz w:val="32"/>
-          <w:lang w:val="es-ES"/>
-        </w:rPr>
-        <w:t xml:space="preserve">Caso de uso </w:t>
-      </w:r>
-      <w:r>
-        <w:rPr>
-          <w:rFonts w:ascii="Arial" w:hAnsi="Arial" w:cs="Arial"/>
-          <w:b/>
-          <w:color w:val="ED7D31" w:themeColor="accent2"/>
-          <w:sz w:val="32"/>
-          <w:lang w:val="es-ES"/>
-        </w:rPr>
-        <w:t>3</w:t>
-      </w:r>
-    </w:p>
-    <w:p>
-      <w:pPr>
         <w:tabs>
           <w:tab w:val="left" w:pos="10260"/>
         </w:tabs>
@@ -3036,12 +4957,1127 @@
     </w:p>
     <w:p>
       <w:pPr>
-        <w:rPr>
-          <w:lang w:val="es-EC"/>
+        <w:tabs>
+          <w:tab w:val="left" w:pos="10260"/>
+        </w:tabs>
+        <w:jc w:val="both"/>
+        <w:rPr>
+          <w:rFonts w:ascii="Arial" w:hAnsi="Arial" w:cs="Arial"/>
+          <w:lang w:val="es-ES"/>
+        </w:rPr>
+      </w:pPr>
+    </w:p>
+    <w:p>
+      <w:pPr>
+        <w:tabs>
+          <w:tab w:val="left" w:pos="10260"/>
+        </w:tabs>
+        <w:jc w:val="both"/>
+        <w:rPr>
+          <w:rFonts w:ascii="Arial" w:hAnsi="Arial" w:cs="Arial"/>
+          <w:lang w:val="es-ES"/>
+        </w:rPr>
+      </w:pPr>
+    </w:p>
+    <w:p>
+      <w:pPr>
+        <w:tabs>
+          <w:tab w:val="left" w:pos="10260"/>
+        </w:tabs>
+        <w:jc w:val="both"/>
+        <w:rPr>
+          <w:rFonts w:ascii="Arial" w:hAnsi="Arial" w:cs="Arial"/>
+          <w:lang w:val="es-ES"/>
+        </w:rPr>
+      </w:pPr>
+    </w:p>
+    <w:p>
+      <w:pPr>
+        <w:tabs>
+          <w:tab w:val="left" w:pos="10260"/>
+        </w:tabs>
+        <w:jc w:val="both"/>
+        <w:rPr>
+          <w:rFonts w:ascii="Arial" w:hAnsi="Arial" w:cs="Arial"/>
+          <w:lang w:val="es-ES"/>
+        </w:rPr>
+      </w:pPr>
+    </w:p>
+    <w:p>
+      <w:pPr>
+        <w:tabs>
+          <w:tab w:val="left" w:pos="10260"/>
+        </w:tabs>
+        <w:jc w:val="both"/>
+        <w:rPr>
+          <w:rFonts w:ascii="Arial" w:hAnsi="Arial" w:cs="Arial"/>
+          <w:lang w:val="es-ES"/>
+        </w:rPr>
+      </w:pPr>
+    </w:p>
+    <w:p>
+      <w:pPr>
+        <w:tabs>
+          <w:tab w:val="left" w:pos="10260"/>
+        </w:tabs>
+        <w:jc w:val="both"/>
+        <w:rPr>
+          <w:rFonts w:ascii="Arial" w:hAnsi="Arial" w:cs="Arial"/>
+          <w:lang w:val="es-ES"/>
+        </w:rPr>
+      </w:pPr>
+    </w:p>
+    <w:p>
+      <w:pPr>
+        <w:tabs>
+          <w:tab w:val="left" w:pos="10260"/>
+        </w:tabs>
+        <w:jc w:val="both"/>
+        <w:rPr>
+          <w:rFonts w:ascii="Arial" w:hAnsi="Arial" w:cs="Arial"/>
+          <w:lang w:val="es-ES"/>
+        </w:rPr>
+      </w:pPr>
+    </w:p>
+    <w:p>
+      <w:pPr>
+        <w:tabs>
+          <w:tab w:val="left" w:pos="10260"/>
+        </w:tabs>
+        <w:jc w:val="both"/>
+        <w:rPr>
+          <w:rFonts w:ascii="Arial" w:hAnsi="Arial" w:cs="Arial"/>
+          <w:lang w:val="es-ES"/>
+        </w:rPr>
+      </w:pPr>
+    </w:p>
+    <w:p>
+      <w:pPr>
+        <w:tabs>
+          <w:tab w:val="left" w:pos="10260"/>
+        </w:tabs>
+        <w:jc w:val="both"/>
+        <w:rPr>
+          <w:rFonts w:ascii="Arial" w:hAnsi="Arial" w:cs="Arial"/>
+          <w:lang w:val="es-ES"/>
+        </w:rPr>
+      </w:pPr>
+    </w:p>
+    <w:p>
+      <w:pPr>
+        <w:tabs>
+          <w:tab w:val="left" w:pos="10260"/>
+        </w:tabs>
+        <w:jc w:val="both"/>
+        <w:rPr>
+          <w:rFonts w:ascii="Arial" w:hAnsi="Arial" w:cs="Arial"/>
+          <w:lang w:val="es-ES"/>
+        </w:rPr>
+      </w:pPr>
+    </w:p>
+    <w:p>
+      <w:pPr>
+        <w:tabs>
+          <w:tab w:val="left" w:pos="10260"/>
+        </w:tabs>
+        <w:jc w:val="both"/>
+        <w:rPr>
+          <w:rFonts w:ascii="Arial" w:hAnsi="Arial" w:cs="Arial"/>
+          <w:lang w:val="es-ES"/>
+        </w:rPr>
+      </w:pPr>
+    </w:p>
+    <w:p>
+      <w:pPr>
+        <w:tabs>
+          <w:tab w:val="left" w:pos="10260"/>
+        </w:tabs>
+        <w:jc w:val="both"/>
+        <w:rPr>
+          <w:rFonts w:ascii="Arial" w:hAnsi="Arial" w:cs="Arial"/>
+          <w:lang w:val="es-ES"/>
+        </w:rPr>
+      </w:pPr>
+    </w:p>
+    <w:p>
+      <w:pPr>
+        <w:tabs>
+          <w:tab w:val="left" w:pos="10260"/>
+        </w:tabs>
+        <w:jc w:val="both"/>
+        <w:rPr>
+          <w:rFonts w:ascii="Arial" w:hAnsi="Arial" w:cs="Arial"/>
+          <w:lang w:val="es-ES"/>
         </w:rPr>
       </w:pPr>
       <w:bookmarkStart w:id="0" w:name="_GoBack"/>
       <w:bookmarkEnd w:id="0"/>
+    </w:p>
+    <w:p>
+      <w:pPr>
+        <w:spacing w:line="276" w:lineRule="auto"/>
+        <w:jc w:val="both"/>
+        <w:rPr>
+          <w:rFonts w:ascii="Arial" w:hAnsi="Arial" w:cs="Arial"/>
+          <w:b/>
+          <w:color w:val="ED7D31" w:themeColor="accent2"/>
+          <w:sz w:val="32"/>
+          <w:lang w:val="es-ES"/>
+        </w:rPr>
+      </w:pPr>
+      <w:r>
+        <w:rPr>
+          <w:rFonts w:ascii="Arial" w:hAnsi="Arial" w:cs="Arial"/>
+          <w:b/>
+          <w:color w:val="ED7D31" w:themeColor="accent2"/>
+          <w:sz w:val="32"/>
+          <w:lang w:val="es-ES"/>
+        </w:rPr>
+        <w:lastRenderedPageBreak/>
+        <w:t xml:space="preserve">2.3. </w:t>
+      </w:r>
+      <w:r>
+        <w:rPr>
+          <w:rFonts w:ascii="Arial" w:hAnsi="Arial" w:cs="Arial"/>
+          <w:b/>
+          <w:color w:val="ED7D31" w:themeColor="accent2"/>
+          <w:sz w:val="32"/>
+          <w:lang w:val="es-ES"/>
+        </w:rPr>
+        <w:t xml:space="preserve">Caso de uso </w:t>
+      </w:r>
+      <w:r>
+        <w:rPr>
+          <w:rFonts w:ascii="Arial" w:hAnsi="Arial" w:cs="Arial"/>
+          <w:b/>
+          <w:color w:val="ED7D31" w:themeColor="accent2"/>
+          <w:sz w:val="32"/>
+          <w:lang w:val="es-ES"/>
+        </w:rPr>
+        <w:t>3</w:t>
+      </w:r>
+    </w:p>
+    <w:p>
+      <w:pPr>
+        <w:tabs>
+          <w:tab w:val="left" w:pos="10260"/>
+        </w:tabs>
+        <w:jc w:val="both"/>
+        <w:rPr>
+          <w:rFonts w:ascii="Arial" w:hAnsi="Arial" w:cs="Arial"/>
+          <w:lang w:val="es-ES"/>
+        </w:rPr>
+      </w:pPr>
+    </w:p>
+    <w:tbl>
+      <w:tblPr>
+        <w:tblStyle w:val="Tablaconcuadrcula"/>
+        <w:tblW w:w="0" w:type="auto"/>
+        <w:tblInd w:w="0" w:type="dxa"/>
+        <w:tblBorders>
+          <w:top w:val="single" w:sz="4" w:space="0" w:color="808080" w:themeColor="text1" w:themeTint="7F"/>
+          <w:left w:val="single" w:sz="4" w:space="0" w:color="808080" w:themeColor="text1" w:themeTint="7F"/>
+          <w:bottom w:val="single" w:sz="4" w:space="0" w:color="808080" w:themeColor="text1" w:themeTint="7F"/>
+          <w:right w:val="single" w:sz="4" w:space="0" w:color="808080" w:themeColor="text1" w:themeTint="7F"/>
+          <w:insideH w:val="single" w:sz="4" w:space="0" w:color="808080" w:themeColor="text1" w:themeTint="7F"/>
+          <w:insideV w:val="single" w:sz="4" w:space="0" w:color="808080" w:themeColor="text1" w:themeTint="7F"/>
+        </w:tblBorders>
+        <w:tblLook w:val="04A0" w:firstRow="1" w:lastRow="0" w:firstColumn="1" w:lastColumn="0" w:noHBand="0" w:noVBand="1"/>
+      </w:tblPr>
+      <w:tblGrid>
+        <w:gridCol w:w="2263"/>
+        <w:gridCol w:w="6980"/>
+      </w:tblGrid>
+      <w:tr>
+        <w:tc>
+          <w:tcPr>
+            <w:tcW w:w="9243" w:type="dxa"/>
+            <w:gridSpan w:val="2"/>
+            <w:tcBorders>
+              <w:top w:val="single" w:sz="4" w:space="0" w:color="808080" w:themeColor="text1" w:themeTint="7F"/>
+              <w:left w:val="single" w:sz="4" w:space="0" w:color="808080" w:themeColor="text1" w:themeTint="7F"/>
+              <w:bottom w:val="single" w:sz="4" w:space="0" w:color="808080" w:themeColor="text1" w:themeTint="7F"/>
+              <w:right w:val="single" w:sz="4" w:space="0" w:color="808080" w:themeColor="text1" w:themeTint="7F"/>
+            </w:tcBorders>
+            <w:shd w:val="clear" w:color="auto" w:fill="F2F2F2" w:themeFill="background1" w:themeFillShade="F2"/>
+            <w:hideMark/>
+          </w:tcPr>
+          <w:p>
+            <w:pPr>
+              <w:pStyle w:val="Subttulo"/>
+              <w:spacing w:before="120" w:after="120"/>
+              <w:rPr>
+                <w:b/>
+                <w:bCs/>
+              </w:rPr>
+            </w:pPr>
+            <w:r>
+              <w:rPr>
+                <w:b/>
+                <w:bCs/>
+              </w:rPr>
+              <w:t>Caso de Uso</w:t>
+            </w:r>
+          </w:p>
+        </w:tc>
+      </w:tr>
+      <w:tr>
+        <w:tc>
+          <w:tcPr>
+            <w:tcW w:w="2263" w:type="dxa"/>
+            <w:tcBorders>
+              <w:top w:val="single" w:sz="4" w:space="0" w:color="808080" w:themeColor="text1" w:themeTint="7F"/>
+              <w:left w:val="single" w:sz="4" w:space="0" w:color="808080" w:themeColor="text1" w:themeTint="7F"/>
+              <w:bottom w:val="single" w:sz="4" w:space="0" w:color="808080" w:themeColor="text1" w:themeTint="7F"/>
+              <w:right w:val="single" w:sz="4" w:space="0" w:color="808080" w:themeColor="text1" w:themeTint="7F"/>
+            </w:tcBorders>
+            <w:hideMark/>
+          </w:tcPr>
+          <w:p>
+            <w:pPr>
+              <w:spacing w:before="80" w:after="80"/>
+              <w:rPr>
+                <w:rStyle w:val="Textoennegrita"/>
+              </w:rPr>
+            </w:pPr>
+            <w:r>
+              <w:rPr>
+                <w:rStyle w:val="Textoennegrita"/>
+              </w:rPr>
+              <w:t>ID</w:t>
+            </w:r>
+          </w:p>
+        </w:tc>
+        <w:tc>
+          <w:tcPr>
+            <w:tcW w:w="6980" w:type="dxa"/>
+            <w:tcBorders>
+              <w:top w:val="single" w:sz="4" w:space="0" w:color="808080" w:themeColor="text1" w:themeTint="7F"/>
+              <w:left w:val="single" w:sz="4" w:space="0" w:color="808080" w:themeColor="text1" w:themeTint="7F"/>
+              <w:bottom w:val="single" w:sz="4" w:space="0" w:color="808080" w:themeColor="text1" w:themeTint="7F"/>
+              <w:right w:val="single" w:sz="4" w:space="0" w:color="808080" w:themeColor="text1" w:themeTint="7F"/>
+            </w:tcBorders>
+            <w:hideMark/>
+          </w:tcPr>
+          <w:p>
+            <w:pPr>
+              <w:spacing w:before="80" w:after="80"/>
+              <w:jc w:val="center"/>
+            </w:pPr>
+            <w:r>
+              <w:rPr>
+                <w:b/>
+              </w:rPr>
+              <w:t>CDU-A0</w:t>
+            </w:r>
+            <w:r>
+              <w:rPr>
+                <w:b/>
+              </w:rPr>
+              <w:t>3</w:t>
+            </w:r>
+          </w:p>
+        </w:tc>
+      </w:tr>
+      <w:tr>
+        <w:tc>
+          <w:tcPr>
+            <w:tcW w:w="2263" w:type="dxa"/>
+            <w:tcBorders>
+              <w:top w:val="single" w:sz="4" w:space="0" w:color="808080" w:themeColor="text1" w:themeTint="7F"/>
+              <w:left w:val="single" w:sz="4" w:space="0" w:color="808080" w:themeColor="text1" w:themeTint="7F"/>
+              <w:bottom w:val="single" w:sz="4" w:space="0" w:color="808080" w:themeColor="text1" w:themeTint="7F"/>
+              <w:right w:val="single" w:sz="4" w:space="0" w:color="808080" w:themeColor="text1" w:themeTint="7F"/>
+            </w:tcBorders>
+            <w:hideMark/>
+          </w:tcPr>
+          <w:p>
+            <w:pPr>
+              <w:spacing w:before="80" w:after="80"/>
+              <w:rPr>
+                <w:rStyle w:val="Textoennegrita"/>
+              </w:rPr>
+            </w:pPr>
+            <w:proofErr w:type="spellStart"/>
+            <w:r>
+              <w:rPr>
+                <w:rStyle w:val="Textoennegrita"/>
+              </w:rPr>
+              <w:t>Titulo</w:t>
+            </w:r>
+            <w:proofErr w:type="spellEnd"/>
+          </w:p>
+        </w:tc>
+        <w:tc>
+          <w:tcPr>
+            <w:tcW w:w="6980" w:type="dxa"/>
+            <w:tcBorders>
+              <w:top w:val="single" w:sz="4" w:space="0" w:color="808080" w:themeColor="text1" w:themeTint="7F"/>
+              <w:left w:val="single" w:sz="4" w:space="0" w:color="808080" w:themeColor="text1" w:themeTint="7F"/>
+              <w:bottom w:val="single" w:sz="4" w:space="0" w:color="808080" w:themeColor="text1" w:themeTint="7F"/>
+              <w:right w:val="single" w:sz="4" w:space="0" w:color="808080" w:themeColor="text1" w:themeTint="7F"/>
+            </w:tcBorders>
+          </w:tcPr>
+          <w:p>
+            <w:pPr>
+              <w:spacing w:before="80" w:after="80"/>
+            </w:pPr>
+            <w:r>
+              <w:t xml:space="preserve">Registrar </w:t>
+            </w:r>
+            <w:proofErr w:type="spellStart"/>
+            <w:r>
+              <w:t>Empleado</w:t>
+            </w:r>
+            <w:proofErr w:type="spellEnd"/>
+          </w:p>
+        </w:tc>
+      </w:tr>
+      <w:tr>
+        <w:tc>
+          <w:tcPr>
+            <w:tcW w:w="2263" w:type="dxa"/>
+            <w:tcBorders>
+              <w:top w:val="single" w:sz="4" w:space="0" w:color="808080" w:themeColor="text1" w:themeTint="7F"/>
+              <w:left w:val="single" w:sz="4" w:space="0" w:color="808080" w:themeColor="text1" w:themeTint="7F"/>
+              <w:bottom w:val="single" w:sz="4" w:space="0" w:color="808080" w:themeColor="text1" w:themeTint="7F"/>
+              <w:right w:val="single" w:sz="4" w:space="0" w:color="808080" w:themeColor="text1" w:themeTint="7F"/>
+            </w:tcBorders>
+            <w:hideMark/>
+          </w:tcPr>
+          <w:p>
+            <w:pPr>
+              <w:spacing w:before="80" w:after="80"/>
+              <w:rPr>
+                <w:rStyle w:val="Textoennegrita"/>
+              </w:rPr>
+            </w:pPr>
+            <w:r>
+              <w:rPr>
+                <w:rStyle w:val="Textoennegrita"/>
+              </w:rPr>
+              <w:t>Autor</w:t>
+            </w:r>
+          </w:p>
+        </w:tc>
+        <w:tc>
+          <w:tcPr>
+            <w:tcW w:w="6980" w:type="dxa"/>
+            <w:tcBorders>
+              <w:top w:val="single" w:sz="4" w:space="0" w:color="808080" w:themeColor="text1" w:themeTint="7F"/>
+              <w:left w:val="single" w:sz="4" w:space="0" w:color="808080" w:themeColor="text1" w:themeTint="7F"/>
+              <w:bottom w:val="single" w:sz="4" w:space="0" w:color="808080" w:themeColor="text1" w:themeTint="7F"/>
+              <w:right w:val="single" w:sz="4" w:space="0" w:color="808080" w:themeColor="text1" w:themeTint="7F"/>
+            </w:tcBorders>
+          </w:tcPr>
+          <w:p>
+            <w:pPr>
+              <w:spacing w:before="80" w:after="80"/>
+            </w:pPr>
+            <w:r>
+              <w:t xml:space="preserve">Gary </w:t>
+            </w:r>
+            <w:proofErr w:type="spellStart"/>
+            <w:r>
+              <w:t>Barzola</w:t>
+            </w:r>
+            <w:proofErr w:type="spellEnd"/>
+          </w:p>
+        </w:tc>
+      </w:tr>
+      <w:tr>
+        <w:tc>
+          <w:tcPr>
+            <w:tcW w:w="2263" w:type="dxa"/>
+            <w:tcBorders>
+              <w:top w:val="single" w:sz="4" w:space="0" w:color="808080" w:themeColor="text1" w:themeTint="7F"/>
+              <w:left w:val="single" w:sz="4" w:space="0" w:color="808080" w:themeColor="text1" w:themeTint="7F"/>
+              <w:bottom w:val="single" w:sz="4" w:space="0" w:color="808080" w:themeColor="text1" w:themeTint="7F"/>
+              <w:right w:val="single" w:sz="4" w:space="0" w:color="808080" w:themeColor="text1" w:themeTint="7F"/>
+            </w:tcBorders>
+            <w:hideMark/>
+          </w:tcPr>
+          <w:p>
+            <w:pPr>
+              <w:spacing w:before="80" w:after="80"/>
+              <w:rPr>
+                <w:rStyle w:val="Textoennegrita"/>
+              </w:rPr>
+            </w:pPr>
+            <w:r>
+              <w:rPr>
+                <w:rStyle w:val="Textoennegrita"/>
+              </w:rPr>
+              <w:t>Actor principal</w:t>
+            </w:r>
+          </w:p>
+        </w:tc>
+        <w:tc>
+          <w:tcPr>
+            <w:tcW w:w="6980" w:type="dxa"/>
+            <w:tcBorders>
+              <w:top w:val="single" w:sz="4" w:space="0" w:color="808080" w:themeColor="text1" w:themeTint="7F"/>
+              <w:left w:val="single" w:sz="4" w:space="0" w:color="808080" w:themeColor="text1" w:themeTint="7F"/>
+              <w:bottom w:val="single" w:sz="4" w:space="0" w:color="808080" w:themeColor="text1" w:themeTint="7F"/>
+              <w:right w:val="single" w:sz="4" w:space="0" w:color="808080" w:themeColor="text1" w:themeTint="7F"/>
+            </w:tcBorders>
+          </w:tcPr>
+          <w:p>
+            <w:pPr>
+              <w:spacing w:before="80" w:after="80"/>
+            </w:pPr>
+            <w:proofErr w:type="spellStart"/>
+            <w:r>
+              <w:t>Administrador</w:t>
+            </w:r>
+            <w:proofErr w:type="spellEnd"/>
+          </w:p>
+        </w:tc>
+      </w:tr>
+      <w:tr>
+        <w:tc>
+          <w:tcPr>
+            <w:tcW w:w="2263" w:type="dxa"/>
+            <w:tcBorders>
+              <w:top w:val="single" w:sz="4" w:space="0" w:color="808080" w:themeColor="text1" w:themeTint="7F"/>
+              <w:left w:val="single" w:sz="4" w:space="0" w:color="808080" w:themeColor="text1" w:themeTint="7F"/>
+              <w:bottom w:val="single" w:sz="4" w:space="0" w:color="808080" w:themeColor="text1" w:themeTint="7F"/>
+              <w:right w:val="single" w:sz="4" w:space="0" w:color="808080" w:themeColor="text1" w:themeTint="7F"/>
+            </w:tcBorders>
+            <w:hideMark/>
+          </w:tcPr>
+          <w:p>
+            <w:pPr>
+              <w:spacing w:before="80" w:after="80"/>
+              <w:rPr>
+                <w:rStyle w:val="Textoennegrita"/>
+              </w:rPr>
+            </w:pPr>
+            <w:r>
+              <w:rPr>
+                <w:rStyle w:val="Textoennegrita"/>
+              </w:rPr>
+              <w:t xml:space="preserve">Actor </w:t>
+            </w:r>
+            <w:proofErr w:type="spellStart"/>
+            <w:r>
+              <w:rPr>
+                <w:rStyle w:val="Textoennegrita"/>
+              </w:rPr>
+              <w:t>secundario</w:t>
+            </w:r>
+            <w:proofErr w:type="spellEnd"/>
+          </w:p>
+        </w:tc>
+        <w:tc>
+          <w:tcPr>
+            <w:tcW w:w="6980" w:type="dxa"/>
+            <w:tcBorders>
+              <w:top w:val="single" w:sz="4" w:space="0" w:color="808080" w:themeColor="text1" w:themeTint="7F"/>
+              <w:left w:val="single" w:sz="4" w:space="0" w:color="808080" w:themeColor="text1" w:themeTint="7F"/>
+              <w:bottom w:val="single" w:sz="4" w:space="0" w:color="808080" w:themeColor="text1" w:themeTint="7F"/>
+              <w:right w:val="single" w:sz="4" w:space="0" w:color="808080" w:themeColor="text1" w:themeTint="7F"/>
+            </w:tcBorders>
+          </w:tcPr>
+          <w:p>
+            <w:pPr>
+              <w:spacing w:line="360" w:lineRule="auto"/>
+            </w:pPr>
+            <w:proofErr w:type="spellStart"/>
+            <w:r>
+              <w:t>Empleado</w:t>
+            </w:r>
+            <w:proofErr w:type="spellEnd"/>
+          </w:p>
+        </w:tc>
+      </w:tr>
+      <w:tr>
+        <w:tc>
+          <w:tcPr>
+            <w:tcW w:w="2263" w:type="dxa"/>
+            <w:tcBorders>
+              <w:top w:val="single" w:sz="4" w:space="0" w:color="808080" w:themeColor="text1" w:themeTint="7F"/>
+              <w:left w:val="single" w:sz="4" w:space="0" w:color="808080" w:themeColor="text1" w:themeTint="7F"/>
+              <w:bottom w:val="single" w:sz="4" w:space="0" w:color="808080" w:themeColor="text1" w:themeTint="7F"/>
+              <w:right w:val="single" w:sz="4" w:space="0" w:color="808080" w:themeColor="text1" w:themeTint="7F"/>
+            </w:tcBorders>
+            <w:hideMark/>
+          </w:tcPr>
+          <w:p>
+            <w:pPr>
+              <w:spacing w:before="80" w:after="80"/>
+              <w:rPr>
+                <w:rStyle w:val="Textoennegrita"/>
+              </w:rPr>
+            </w:pPr>
+            <w:proofErr w:type="spellStart"/>
+            <w:r>
+              <w:rPr>
+                <w:rStyle w:val="Textoennegrita"/>
+              </w:rPr>
+              <w:t>Usa</w:t>
+            </w:r>
+            <w:proofErr w:type="spellEnd"/>
+          </w:p>
+        </w:tc>
+        <w:tc>
+          <w:tcPr>
+            <w:tcW w:w="6980" w:type="dxa"/>
+            <w:tcBorders>
+              <w:top w:val="single" w:sz="4" w:space="0" w:color="808080" w:themeColor="text1" w:themeTint="7F"/>
+              <w:left w:val="single" w:sz="4" w:space="0" w:color="808080" w:themeColor="text1" w:themeTint="7F"/>
+              <w:bottom w:val="single" w:sz="4" w:space="0" w:color="808080" w:themeColor="text1" w:themeTint="7F"/>
+              <w:right w:val="single" w:sz="4" w:space="0" w:color="808080" w:themeColor="text1" w:themeTint="7F"/>
+            </w:tcBorders>
+          </w:tcPr>
+          <w:p>
+            <w:pPr>
+              <w:spacing w:before="80" w:after="80"/>
+              <w:rPr>
+                <w:lang w:val="es-US"/>
+              </w:rPr>
+            </w:pPr>
+            <w:r>
+              <w:rPr>
+                <w:lang w:val="es-US"/>
+              </w:rPr>
+              <w:t>Datos del empleado para poder crear</w:t>
+            </w:r>
+            <w:r>
+              <w:rPr>
+                <w:lang w:val="es-US"/>
+              </w:rPr>
+              <w:t xml:space="preserve"> las credenciales de usuario del sistema</w:t>
+            </w:r>
+          </w:p>
+        </w:tc>
+      </w:tr>
+      <w:tr>
+        <w:tc>
+          <w:tcPr>
+            <w:tcW w:w="2263" w:type="dxa"/>
+            <w:tcBorders>
+              <w:top w:val="single" w:sz="4" w:space="0" w:color="808080" w:themeColor="text1" w:themeTint="7F"/>
+              <w:left w:val="single" w:sz="4" w:space="0" w:color="808080" w:themeColor="text1" w:themeTint="7F"/>
+              <w:bottom w:val="single" w:sz="4" w:space="0" w:color="808080" w:themeColor="text1" w:themeTint="7F"/>
+              <w:right w:val="single" w:sz="4" w:space="0" w:color="808080" w:themeColor="text1" w:themeTint="7F"/>
+            </w:tcBorders>
+            <w:hideMark/>
+          </w:tcPr>
+          <w:p>
+            <w:pPr>
+              <w:spacing w:before="80" w:after="80"/>
+              <w:rPr>
+                <w:rStyle w:val="Textoennegrita"/>
+              </w:rPr>
+            </w:pPr>
+            <w:proofErr w:type="spellStart"/>
+            <w:r>
+              <w:rPr>
+                <w:rStyle w:val="Textoennegrita"/>
+              </w:rPr>
+              <w:t>Extiende</w:t>
+            </w:r>
+            <w:proofErr w:type="spellEnd"/>
+          </w:p>
+        </w:tc>
+        <w:tc>
+          <w:tcPr>
+            <w:tcW w:w="6980" w:type="dxa"/>
+            <w:tcBorders>
+              <w:top w:val="single" w:sz="4" w:space="0" w:color="808080" w:themeColor="text1" w:themeTint="7F"/>
+              <w:left w:val="single" w:sz="4" w:space="0" w:color="808080" w:themeColor="text1" w:themeTint="7F"/>
+              <w:bottom w:val="single" w:sz="4" w:space="0" w:color="808080" w:themeColor="text1" w:themeTint="7F"/>
+              <w:right w:val="single" w:sz="4" w:space="0" w:color="808080" w:themeColor="text1" w:themeTint="7F"/>
+            </w:tcBorders>
+          </w:tcPr>
+          <w:p>
+            <w:pPr>
+              <w:spacing w:before="80" w:after="80"/>
+            </w:pPr>
+            <w:r>
+              <w:t>---o---</w:t>
+            </w:r>
+          </w:p>
+        </w:tc>
+      </w:tr>
+      <w:tr>
+        <w:tc>
+          <w:tcPr>
+            <w:tcW w:w="2263" w:type="dxa"/>
+            <w:tcBorders>
+              <w:top w:val="single" w:sz="4" w:space="0" w:color="808080" w:themeColor="text1" w:themeTint="7F"/>
+              <w:left w:val="single" w:sz="4" w:space="0" w:color="808080" w:themeColor="text1" w:themeTint="7F"/>
+              <w:bottom w:val="single" w:sz="4" w:space="0" w:color="808080" w:themeColor="text1" w:themeTint="7F"/>
+              <w:right w:val="single" w:sz="4" w:space="0" w:color="808080" w:themeColor="text1" w:themeTint="7F"/>
+            </w:tcBorders>
+            <w:hideMark/>
+          </w:tcPr>
+          <w:p>
+            <w:pPr>
+              <w:spacing w:before="80" w:after="80"/>
+              <w:rPr>
+                <w:rStyle w:val="Textoennegrita"/>
+              </w:rPr>
+            </w:pPr>
+            <w:proofErr w:type="spellStart"/>
+            <w:r>
+              <w:rPr>
+                <w:rStyle w:val="Textoennegrita"/>
+              </w:rPr>
+              <w:t>Descripción</w:t>
+            </w:r>
+            <w:proofErr w:type="spellEnd"/>
+          </w:p>
+        </w:tc>
+        <w:tc>
+          <w:tcPr>
+            <w:tcW w:w="6980" w:type="dxa"/>
+            <w:tcBorders>
+              <w:top w:val="single" w:sz="4" w:space="0" w:color="808080" w:themeColor="text1" w:themeTint="7F"/>
+              <w:left w:val="single" w:sz="4" w:space="0" w:color="808080" w:themeColor="text1" w:themeTint="7F"/>
+              <w:bottom w:val="single" w:sz="4" w:space="0" w:color="808080" w:themeColor="text1" w:themeTint="7F"/>
+              <w:right w:val="single" w:sz="4" w:space="0" w:color="808080" w:themeColor="text1" w:themeTint="7F"/>
+            </w:tcBorders>
+          </w:tcPr>
+          <w:p>
+            <w:pPr>
+              <w:spacing w:before="80" w:after="80"/>
+              <w:jc w:val="both"/>
+              <w:rPr>
+                <w:sz w:val="22"/>
+                <w:szCs w:val="22"/>
+                <w:lang w:val="es-US"/>
+              </w:rPr>
+            </w:pPr>
+            <w:r>
+              <w:rPr>
+                <w:sz w:val="22"/>
+                <w:szCs w:val="22"/>
+                <w:lang w:val="es-US"/>
+              </w:rPr>
+              <w:t>Un administrador tiene los p</w:t>
+            </w:r>
+            <w:r>
+              <w:rPr>
+                <w:sz w:val="22"/>
+                <w:szCs w:val="22"/>
+                <w:lang w:val="es-US"/>
+              </w:rPr>
+              <w:t>ermisos para registrar otro administrador y/o un vendedor, en el sistema.</w:t>
+            </w:r>
+          </w:p>
+        </w:tc>
+      </w:tr>
+      <w:tr>
+        <w:trPr>
+          <w:trHeight w:val="332"/>
+        </w:trPr>
+        <w:tc>
+          <w:tcPr>
+            <w:tcW w:w="2263" w:type="dxa"/>
+            <w:tcBorders>
+              <w:top w:val="single" w:sz="4" w:space="0" w:color="808080" w:themeColor="text1" w:themeTint="7F"/>
+              <w:left w:val="single" w:sz="4" w:space="0" w:color="808080" w:themeColor="text1" w:themeTint="7F"/>
+              <w:bottom w:val="single" w:sz="4" w:space="0" w:color="808080" w:themeColor="text1" w:themeTint="7F"/>
+              <w:right w:val="single" w:sz="4" w:space="0" w:color="808080" w:themeColor="text1" w:themeTint="7F"/>
+            </w:tcBorders>
+            <w:hideMark/>
+          </w:tcPr>
+          <w:p>
+            <w:pPr>
+              <w:spacing w:before="80" w:after="80"/>
+              <w:rPr>
+                <w:rStyle w:val="Textoennegrita"/>
+              </w:rPr>
+            </w:pPr>
+            <w:proofErr w:type="spellStart"/>
+            <w:r>
+              <w:rPr>
+                <w:rStyle w:val="Textoennegrita"/>
+              </w:rPr>
+              <w:t>Precondición</w:t>
+            </w:r>
+            <w:proofErr w:type="spellEnd"/>
+            <w:r>
+              <w:rPr>
+                <w:rStyle w:val="Textoennegrita"/>
+              </w:rPr>
+              <w:t xml:space="preserve"> </w:t>
+            </w:r>
+          </w:p>
+        </w:tc>
+        <w:tc>
+          <w:tcPr>
+            <w:tcW w:w="6980" w:type="dxa"/>
+            <w:tcBorders>
+              <w:top w:val="single" w:sz="4" w:space="0" w:color="808080" w:themeColor="text1" w:themeTint="7F"/>
+              <w:left w:val="single" w:sz="4" w:space="0" w:color="808080" w:themeColor="text1" w:themeTint="7F"/>
+              <w:bottom w:val="single" w:sz="4" w:space="0" w:color="808080" w:themeColor="text1" w:themeTint="7F"/>
+              <w:right w:val="single" w:sz="4" w:space="0" w:color="808080" w:themeColor="text1" w:themeTint="7F"/>
+            </w:tcBorders>
+          </w:tcPr>
+          <w:p>
+            <w:pPr>
+              <w:spacing w:before="80" w:after="80"/>
+              <w:jc w:val="both"/>
+              <w:rPr>
+                <w:lang w:val="es-US"/>
+              </w:rPr>
+            </w:pPr>
+            <w:r>
+              <w:rPr>
+                <w:lang w:val="es-US"/>
+              </w:rPr>
+              <w:t xml:space="preserve">No tener cuenta activa en el </w:t>
+            </w:r>
+            <w:r>
+              <w:rPr>
+                <w:lang w:val="es-US"/>
+              </w:rPr>
+              <w:t>sistema</w:t>
+            </w:r>
+          </w:p>
+        </w:tc>
+      </w:tr>
+      <w:tr>
+        <w:trPr>
+          <w:trHeight w:val="332"/>
+        </w:trPr>
+        <w:tc>
+          <w:tcPr>
+            <w:tcW w:w="2263" w:type="dxa"/>
+            <w:tcBorders>
+              <w:top w:val="single" w:sz="4" w:space="0" w:color="808080" w:themeColor="text1" w:themeTint="7F"/>
+              <w:left w:val="single" w:sz="4" w:space="0" w:color="808080" w:themeColor="text1" w:themeTint="7F"/>
+              <w:bottom w:val="single" w:sz="4" w:space="0" w:color="808080" w:themeColor="text1" w:themeTint="7F"/>
+              <w:right w:val="single" w:sz="4" w:space="0" w:color="808080" w:themeColor="text1" w:themeTint="7F"/>
+            </w:tcBorders>
+            <w:hideMark/>
+          </w:tcPr>
+          <w:p>
+            <w:pPr>
+              <w:spacing w:before="80" w:after="80"/>
+              <w:rPr>
+                <w:rStyle w:val="Textoennegrita"/>
+              </w:rPr>
+            </w:pPr>
+            <w:proofErr w:type="spellStart"/>
+            <w:r>
+              <w:rPr>
+                <w:rStyle w:val="Textoennegrita"/>
+              </w:rPr>
+              <w:t>Secuencia</w:t>
+            </w:r>
+            <w:proofErr w:type="spellEnd"/>
+            <w:r>
+              <w:rPr>
+                <w:rStyle w:val="Textoennegrita"/>
+              </w:rPr>
+              <w:t xml:space="preserve"> normal</w:t>
+            </w:r>
+          </w:p>
+        </w:tc>
+        <w:tc>
+          <w:tcPr>
+            <w:tcW w:w="6980" w:type="dxa"/>
+            <w:tcBorders>
+              <w:top w:val="single" w:sz="4" w:space="0" w:color="808080" w:themeColor="text1" w:themeTint="7F"/>
+              <w:left w:val="single" w:sz="4" w:space="0" w:color="808080" w:themeColor="text1" w:themeTint="7F"/>
+              <w:bottom w:val="single" w:sz="4" w:space="0" w:color="808080" w:themeColor="text1" w:themeTint="7F"/>
+              <w:right w:val="single" w:sz="4" w:space="0" w:color="808080" w:themeColor="text1" w:themeTint="7F"/>
+            </w:tcBorders>
+            <w:hideMark/>
+          </w:tcPr>
+          <w:p>
+            <w:pPr>
+              <w:pStyle w:val="Prrafodelista"/>
+              <w:numPr>
+                <w:ilvl w:val="0"/>
+                <w:numId w:val="11"/>
+              </w:numPr>
+              <w:spacing w:before="80" w:after="80"/>
+              <w:jc w:val="both"/>
+              <w:rPr>
+                <w:lang w:val="es-US"/>
+              </w:rPr>
+            </w:pPr>
+            <w:r>
+              <w:rPr>
+                <w:lang w:val="es-US"/>
+              </w:rPr>
+              <w:t>El administrador se logea con las cr</w:t>
+            </w:r>
+            <w:r>
+              <w:rPr>
+                <w:lang w:val="es-US"/>
+              </w:rPr>
+              <w:t>edenciales respectivas</w:t>
+            </w:r>
+          </w:p>
+          <w:p>
+            <w:pPr>
+              <w:pStyle w:val="Prrafodelista"/>
+              <w:numPr>
+                <w:ilvl w:val="0"/>
+                <w:numId w:val="11"/>
+              </w:numPr>
+              <w:spacing w:before="80" w:after="80"/>
+              <w:jc w:val="both"/>
+              <w:rPr>
+                <w:lang w:val="es-US"/>
+              </w:rPr>
+            </w:pPr>
+            <w:r>
+              <w:rPr>
+                <w:lang w:val="es-US"/>
+              </w:rPr>
+              <w:t>Elige la opcion de registrar un nuevo empleado</w:t>
+            </w:r>
+          </w:p>
+          <w:p>
+            <w:pPr>
+              <w:pStyle w:val="Prrafodelista"/>
+              <w:numPr>
+                <w:ilvl w:val="0"/>
+                <w:numId w:val="11"/>
+              </w:numPr>
+              <w:spacing w:before="80" w:after="80"/>
+              <w:jc w:val="both"/>
+              <w:rPr>
+                <w:lang w:val="es-US"/>
+              </w:rPr>
+            </w:pPr>
+            <w:r>
+              <w:rPr>
+                <w:lang w:val="es-US"/>
+              </w:rPr>
+              <w:t>Accese a crear las credenciales del nuevo empleado</w:t>
+            </w:r>
+          </w:p>
+          <w:p>
+            <w:pPr>
+              <w:pStyle w:val="Prrafodelista"/>
+              <w:numPr>
+                <w:ilvl w:val="0"/>
+                <w:numId w:val="11"/>
+              </w:numPr>
+              <w:spacing w:before="80" w:after="80"/>
+              <w:jc w:val="both"/>
+              <w:rPr>
+                <w:lang w:val="es-US"/>
+              </w:rPr>
+            </w:pPr>
+            <w:r>
+              <w:rPr>
+                <w:lang w:val="es-US"/>
+              </w:rPr>
+              <w:t xml:space="preserve">Le da los permisos pertinentes </w:t>
+            </w:r>
+          </w:p>
+        </w:tc>
+      </w:tr>
+      <w:tr>
+        <w:trPr>
+          <w:trHeight w:val="332"/>
+        </w:trPr>
+        <w:tc>
+          <w:tcPr>
+            <w:tcW w:w="2263" w:type="dxa"/>
+            <w:tcBorders>
+              <w:top w:val="single" w:sz="4" w:space="0" w:color="808080" w:themeColor="text1" w:themeTint="7F"/>
+              <w:left w:val="single" w:sz="4" w:space="0" w:color="808080" w:themeColor="text1" w:themeTint="7F"/>
+              <w:bottom w:val="single" w:sz="4" w:space="0" w:color="808080" w:themeColor="text1" w:themeTint="7F"/>
+              <w:right w:val="single" w:sz="4" w:space="0" w:color="808080" w:themeColor="text1" w:themeTint="7F"/>
+            </w:tcBorders>
+            <w:hideMark/>
+          </w:tcPr>
+          <w:p>
+            <w:pPr>
+              <w:spacing w:before="80" w:after="80"/>
+              <w:rPr>
+                <w:rStyle w:val="Textoennegrita"/>
+              </w:rPr>
+            </w:pPr>
+            <w:proofErr w:type="spellStart"/>
+            <w:r>
+              <w:rPr>
+                <w:rStyle w:val="Textoennegrita"/>
+              </w:rPr>
+              <w:t>Secuencia</w:t>
+            </w:r>
+            <w:proofErr w:type="spellEnd"/>
+            <w:r>
+              <w:rPr>
+                <w:rStyle w:val="Textoennegrita"/>
+              </w:rPr>
+              <w:t xml:space="preserve"> </w:t>
+            </w:r>
+            <w:proofErr w:type="spellStart"/>
+            <w:r>
+              <w:rPr>
+                <w:rStyle w:val="Textoennegrita"/>
+              </w:rPr>
+              <w:t>alternativa</w:t>
+            </w:r>
+            <w:proofErr w:type="spellEnd"/>
+          </w:p>
+        </w:tc>
+        <w:tc>
+          <w:tcPr>
+            <w:tcW w:w="6980" w:type="dxa"/>
+            <w:tcBorders>
+              <w:top w:val="single" w:sz="4" w:space="0" w:color="808080" w:themeColor="text1" w:themeTint="7F"/>
+              <w:left w:val="single" w:sz="4" w:space="0" w:color="808080" w:themeColor="text1" w:themeTint="7F"/>
+              <w:bottom w:val="single" w:sz="4" w:space="0" w:color="808080" w:themeColor="text1" w:themeTint="7F"/>
+              <w:right w:val="single" w:sz="4" w:space="0" w:color="808080" w:themeColor="text1" w:themeTint="7F"/>
+            </w:tcBorders>
+            <w:hideMark/>
+          </w:tcPr>
+          <w:p>
+            <w:pPr>
+              <w:pStyle w:val="Prrafodelista"/>
+              <w:numPr>
+                <w:ilvl w:val="1"/>
+                <w:numId w:val="14"/>
+              </w:numPr>
+              <w:spacing w:before="80" w:after="80"/>
+              <w:jc w:val="both"/>
+              <w:rPr>
+                <w:lang w:val="es-US"/>
+              </w:rPr>
+            </w:pPr>
+            <w:r>
+              <w:rPr>
+                <w:lang w:val="es-US"/>
+              </w:rPr>
+              <w:t>El administrador haya olvidado sus credenciales para entrar al      sistema</w:t>
+            </w:r>
+          </w:p>
+          <w:p>
+            <w:pPr>
+              <w:spacing w:before="80" w:after="80"/>
+              <w:ind w:left="360"/>
+              <w:jc w:val="both"/>
+              <w:rPr>
+                <w:lang w:val="es-US"/>
+              </w:rPr>
+            </w:pPr>
+            <w:r>
+              <w:rPr>
+                <w:lang w:val="es-US"/>
+              </w:rPr>
+              <w:t>3.1 Las credenciales que desea asignarle al nuevo cliente ya le pertenecen a otro empleado.</w:t>
+            </w:r>
+          </w:p>
+          <w:p>
+            <w:pPr>
+              <w:spacing w:before="80" w:after="80"/>
+              <w:ind w:left="360"/>
+              <w:jc w:val="both"/>
+              <w:rPr>
+                <w:lang w:val="es-US"/>
+              </w:rPr>
+            </w:pPr>
+            <w:r>
+              <w:rPr>
+                <w:lang w:val="es-US"/>
+              </w:rPr>
+              <w:t xml:space="preserve">4.1 El administrador de un permiso erroneo al </w:t>
+            </w:r>
+            <w:r>
+              <w:rPr>
+                <w:lang w:val="es-US"/>
+              </w:rPr>
+              <w:t>empleado</w:t>
+            </w:r>
+          </w:p>
+        </w:tc>
+      </w:tr>
+      <w:tr>
+        <w:trPr>
+          <w:trHeight w:val="332"/>
+        </w:trPr>
+        <w:tc>
+          <w:tcPr>
+            <w:tcW w:w="2263" w:type="dxa"/>
+            <w:tcBorders>
+              <w:top w:val="single" w:sz="4" w:space="0" w:color="808080" w:themeColor="text1" w:themeTint="7F"/>
+              <w:left w:val="single" w:sz="4" w:space="0" w:color="808080" w:themeColor="text1" w:themeTint="7F"/>
+              <w:bottom w:val="single" w:sz="4" w:space="0" w:color="808080" w:themeColor="text1" w:themeTint="7F"/>
+              <w:right w:val="single" w:sz="4" w:space="0" w:color="808080" w:themeColor="text1" w:themeTint="7F"/>
+            </w:tcBorders>
+            <w:hideMark/>
+          </w:tcPr>
+          <w:p>
+            <w:pPr>
+              <w:spacing w:before="80" w:after="80"/>
+              <w:rPr>
+                <w:rStyle w:val="Textoennegrita"/>
+              </w:rPr>
+            </w:pPr>
+            <w:proofErr w:type="spellStart"/>
+            <w:r>
+              <w:rPr>
+                <w:rStyle w:val="Textoennegrita"/>
+              </w:rPr>
+              <w:t>Postcondición</w:t>
+            </w:r>
+            <w:proofErr w:type="spellEnd"/>
+          </w:p>
+        </w:tc>
+        <w:tc>
+          <w:tcPr>
+            <w:tcW w:w="6980" w:type="dxa"/>
+            <w:tcBorders>
+              <w:top w:val="single" w:sz="4" w:space="0" w:color="808080" w:themeColor="text1" w:themeTint="7F"/>
+              <w:left w:val="single" w:sz="4" w:space="0" w:color="808080" w:themeColor="text1" w:themeTint="7F"/>
+              <w:bottom w:val="single" w:sz="4" w:space="0" w:color="808080" w:themeColor="text1" w:themeTint="7F"/>
+              <w:right w:val="single" w:sz="4" w:space="0" w:color="808080" w:themeColor="text1" w:themeTint="7F"/>
+            </w:tcBorders>
+          </w:tcPr>
+          <w:p>
+            <w:pPr>
+              <w:spacing w:before="80" w:after="80"/>
+              <w:jc w:val="both"/>
+              <w:rPr>
+                <w:lang w:val="es-US"/>
+              </w:rPr>
+            </w:pPr>
+            <w:r>
+              <w:rPr>
+                <w:lang w:val="es-US"/>
+              </w:rPr>
+              <w:t>Las credenciales</w:t>
+            </w:r>
+            <w:r>
+              <w:rPr>
+                <w:lang w:val="es-US"/>
+              </w:rPr>
+              <w:t xml:space="preserve"> del nuevo empleado</w:t>
+            </w:r>
+            <w:r>
+              <w:rPr>
+                <w:lang w:val="es-US"/>
+              </w:rPr>
+              <w:t xml:space="preserve"> creadas previamente se</w:t>
+            </w:r>
+            <w:r>
+              <w:rPr>
+                <w:lang w:val="es-US"/>
+              </w:rPr>
+              <w:t xml:space="preserve"> almacenan en el sistema.</w:t>
+            </w:r>
+          </w:p>
+        </w:tc>
+      </w:tr>
+    </w:tbl>
+    <w:p>
+      <w:pPr>
+        <w:rPr>
+          <w:lang w:val="es-EC"/>
+        </w:rPr>
+      </w:pPr>
       <w:r>
         <w:rPr>
           <w:lang w:val="es-EC"/>
@@ -3060,6 +6096,7 @@
           <w:noProof/>
           <w:lang w:eastAsia="en-US"/>
         </w:rPr>
+        <w:lastRenderedPageBreak/>
         <mc:AlternateContent>
           <mc:Choice Requires="wps">
             <w:drawing>
@@ -3115,7 +6152,7 @@
                         <w:txbxContent>
                           <w:p>
                             <w:pPr>
-                              <w:pStyle w:val="ListParagraph"/>
+                              <w:pStyle w:val="Prrafodelista"/>
                               <w:numPr>
                                 <w:ilvl w:val="0"/>
                                 <w:numId w:val="4"/>
@@ -3271,12 +6308,12 @@
           </mc:Choice>
           <mc:Fallback>
             <w:pict>
-              <v:rect w14:anchorId="51283023" id="Rectangle 211" o:spid="_x0000_s1031" style="position:absolute;margin-left:-24.85pt;margin-top:-26.15pt;width:601.9pt;height:43.2pt;z-index:251658250;visibility:visible;mso-wrap-style:square;mso-width-percent:0;mso-height-percent:0;mso-wrap-distance-left:9pt;mso-wrap-distance-top:0;mso-wrap-distance-right:9pt;mso-wrap-distance-bottom:0;mso-position-horizontal:absolute;mso-position-horizontal-relative:text;mso-position-vertical:absolute;mso-position-vertical-relative:text;mso-width-percent:0;mso-height-percent:0;mso-width-relative:margin;mso-height-relative:margin;v-text-anchor:middle" o:gfxdata="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" fillcolor="#4472c4 [3204]" stroked="f" strokeweight="1pt">
+              <v:rect w14:anchorId="51283023" id="Rectangle 211" o:spid="_x0000_s1031" style="position:absolute;margin-left:-24.85pt;margin-top:-26.15pt;width:601.9pt;height:43.2pt;z-index:251658250;visibility:visible;mso-wrap-style:square;mso-width-percent:0;mso-height-percent:0;mso-wrap-distance-left:9pt;mso-wrap-distance-top:0;mso-wrap-distance-right:9pt;mso-wrap-distance-bottom:0;mso-position-horizontal:absolute;mso-position-horizontal-relative:text;mso-position-vertical:absolute;mso-position-vertical-relative:text;mso-width-percent:0;mso-height-percent:0;mso-width-relative:margin;mso-height-relative:margin;v-text-anchor:middle" o:gfxdata="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" fillcolor="#4472c4 [3204]" stroked="f" strokeweight="1pt">
                 <v:textbox>
                   <w:txbxContent>
                     <w:p>
                       <w:pPr>
-                        <w:pStyle w:val="ListParagraph"/>
+                        <w:pStyle w:val="Prrafodelista"/>
                         <w:numPr>
                           <w:ilvl w:val="0"/>
                           <w:numId w:val="4"/>
@@ -3664,7 +6701,7 @@
                         <w:txbxContent>
                           <w:p>
                             <w:pPr>
-                              <w:pStyle w:val="ListParagraph"/>
+                              <w:pStyle w:val="Prrafodelista"/>
                               <w:numPr>
                                 <w:ilvl w:val="0"/>
                                 <w:numId w:val="6"/>
@@ -3710,12 +6747,12 @@
           </mc:Choice>
           <mc:Fallback>
             <w:pict>
-              <v:rect w14:anchorId="36BA4F7F" id="_x0000_s1032" style="position:absolute;margin-left:0;margin-top:-26.65pt;width:601.9pt;height:43.2pt;z-index:251658249;visibility:visible;mso-wrap-style:square;mso-width-percent:0;mso-height-percent:0;mso-wrap-distance-left:9pt;mso-wrap-distance-top:0;mso-wrap-distance-right:9pt;mso-wrap-distance-bottom:0;mso-position-horizontal:left;mso-position-horizontal-relative:page;mso-position-vertical:absolute;mso-position-vertical-relative:text;mso-width-percent:0;mso-height-percent:0;mso-width-relative:margin;mso-height-relative:margin;v-text-anchor:middle" o:gfxdata="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" fillcolor="#4472c4 [3204]" stroked="f" strokeweight="1pt">
+              <v:rect w14:anchorId="36BA4F7F" id="_x0000_s1032" style="position:absolute;margin-left:0;margin-top:-26.65pt;width:601.9pt;height:43.2pt;z-index:251658249;visibility:visible;mso-wrap-style:square;mso-width-percent:0;mso-height-percent:0;mso-wrap-distance-left:9pt;mso-wrap-distance-top:0;mso-wrap-distance-right:9pt;mso-wrap-distance-bottom:0;mso-position-horizontal:left;mso-position-horizontal-relative:page;mso-position-vertical:absolute;mso-position-vertical-relative:text;mso-width-percent:0;mso-height-percent:0;mso-width-relative:margin;mso-height-relative:margin;v-text-anchor:middle" o:gfxdata="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" fillcolor="#4472c4 [3204]" stroked="f" strokeweight="1pt">
                 <v:textbox>
                   <w:txbxContent>
                     <w:p>
                       <w:pPr>
-                        <w:pStyle w:val="ListParagraph"/>
+                        <w:pStyle w:val="Prrafodelista"/>
                         <w:numPr>
                           <w:ilvl w:val="0"/>
                           <w:numId w:val="6"/>
@@ -4512,7 +7549,7 @@
                         <w:txbxContent>
                           <w:p>
                             <w:pPr>
-                              <w:pStyle w:val="ListParagraph"/>
+                              <w:pStyle w:val="Prrafodelista"/>
                               <w:numPr>
                                 <w:ilvl w:val="0"/>
                                 <w:numId w:val="7"/>
@@ -4558,12 +7595,12 @@
           </mc:Choice>
           <mc:Fallback>
             <w:pict>
-              <v:rect w14:anchorId="68E19513" id="_x0000_s1033" style="position:absolute;margin-left:-24.75pt;margin-top:-11.55pt;width:602.05pt;height:43.2pt;z-index:251658252;visibility:visible;mso-wrap-style:square;mso-width-percent:0;mso-height-percent:0;mso-wrap-distance-left:9pt;mso-wrap-distance-top:0;mso-wrap-distance-right:9pt;mso-wrap-distance-bottom:0;mso-position-horizontal:absolute;mso-position-horizontal-relative:text;mso-position-vertical:absolute;mso-position-vertical-relative:text;mso-width-percent:0;mso-height-percent:0;mso-width-relative:margin;mso-height-relative:margin;v-text-anchor:middle" o:gfxdata="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" fillcolor="#4472c4 [3204]" stroked="f" strokeweight="1pt">
+              <v:rect w14:anchorId="68E19513" id="_x0000_s1033" style="position:absolute;margin-left:-24.75pt;margin-top:-11.55pt;width:602.05pt;height:43.2pt;z-index:251658252;visibility:visible;mso-wrap-style:square;mso-width-percent:0;mso-height-percent:0;mso-wrap-distance-left:9pt;mso-wrap-distance-top:0;mso-wrap-distance-right:9pt;mso-wrap-distance-bottom:0;mso-position-horizontal:absolute;mso-position-horizontal-relative:text;mso-position-vertical:absolute;mso-position-vertical-relative:text;mso-width-percent:0;mso-height-percent:0;mso-width-relative:margin;mso-height-relative:margin;v-text-anchor:middle" o:gfxdata="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" fillcolor="#4472c4 [3204]" stroked="f" strokeweight="1pt">
                 <v:textbox>
                   <w:txbxContent>
                     <w:p>
                       <w:pPr>
-                        <w:pStyle w:val="ListParagraph"/>
+                        <w:pStyle w:val="Prrafodelista"/>
                         <w:numPr>
                           <w:ilvl w:val="0"/>
                           <w:numId w:val="7"/>
@@ -4703,7 +7740,7 @@
 <w:ftr xmlns:wpc="http://schemas.microsoft.com/office/word/2010/wordprocessingCanvas" xmlns:cx="http://schemas.microsoft.com/office/drawing/2014/chartex" xmlns:cx1="http://schemas.microsoft.com/office/drawing/2015/9/8/chartex" xmlns:cx2="http://schemas.microsoft.com/office/drawing/2015/10/21/chartex" xmlns:cx3="http://schemas.microsoft.com/office/drawing/2016/5/9/chartex" xmlns:cx4="http://schemas.microsoft.com/office/drawing/2016/5/10/chartex" xmlns:cx5="http://schemas.microsoft.com/office/drawing/2016/5/11/chartex" xmlns:cx6="http://schemas.microsoft.com/office/drawing/2016/5/12/chartex" xmlns:cx7="http://schemas.microsoft.com/office/drawing/2016/5/13/chartex" xmlns:cx8="http://schemas.microsoft.com/office/drawing/2016/5/14/chartex" xmlns:mc="http://schemas.openxmlformats.org/markup-compatibility/2006" xmlns:aink="http://schemas.microsoft.com/office/drawing/2016/ink" xmlns:am3d="http://schemas.microsoft.com/office/drawing/2017/model3d" xmlns:o="urn:schemas-microsoft-com:office:office" xmlns:r="http://schemas.openxmlformats.org/officeDocument/2006/relationships" xmlns:m="http://schemas.openxmlformats.org/officeDocument/2006/math" xmlns:v="urn:schemas-microsoft-com:vml" xmlns:wp14="http://schemas.microsoft.com/office/word/2010/wordprocessingDrawing" xmlns:wp="http://schemas.openxmlformats.org/drawingml/2006/wordprocessingDrawing" xmlns:w10="urn:schemas-microsoft-com:office:word" xmlns:w="http://schemas.openxmlformats.org/wordprocessingml/2006/main" xmlns:w14="http://schemas.microsoft.com/office/word/2010/wordml" xmlns:w15="http://schemas.microsoft.com/office/word/2012/wordml" xmlns:w16cid="http://schemas.microsoft.com/office/word/2016/wordml/cid" xmlns:w16se="http://schemas.microsoft.com/office/word/2015/wordml/symex" xmlns:wpg="http://schemas.microsoft.com/office/word/2010/wordprocessingGroup" xmlns:wpi="http://schemas.microsoft.com/office/word/2010/wordprocessingInk" xmlns:wne="http://schemas.microsoft.com/office/word/2006/wordml" xmlns:wps="http://schemas.microsoft.com/office/word/2010/wordprocessingShape" mc:Ignorable="w14 w15 w16se w16cid wp14">
   <w:p>
     <w:pPr>
-      <w:pStyle w:val="Footer"/>
+      <w:pStyle w:val="Piedepgina"/>
       <w:tabs>
         <w:tab w:val="clear" w:pos="4677"/>
         <w:tab w:val="center" w:pos="2160"/>
@@ -4874,7 +7911,7 @@
               <v:stroke joinstyle="miter"/>
               <v:path gradientshapeok="t" o:connecttype="rect"/>
             </v:shapetype>
-            <v:shape id="_x0000_s1034" type="#_x0000_t202" style="position:absolute;left:0;text-align:left;margin-left:-33.2pt;margin-top:-10.35pt;width:115.7pt;height:68.55pt;z-index:251658242;visibility:visible;mso-wrap-style:square;mso-width-percent:0;mso-height-percent:0;mso-wrap-distance-left:9pt;mso-wrap-distance-top:0;mso-wrap-distance-right:9pt;mso-wrap-distance-bottom:0;mso-position-horizontal:absolute;mso-position-horizontal-relative:text;mso-position-vertical:absolute;mso-position-vertical-relative:text;mso-width-percent:0;mso-height-percent:0;mso-width-relative:page;mso-height-relative:page;v-text-anchor:top" o:gfxdata="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" filled="f" stroked="f">
+            <v:shape id="_x0000_s1034" type="#_x0000_t202" style="position:absolute;left:0;text-align:left;margin-left:-33.2pt;margin-top:-10.35pt;width:115.7pt;height:68.55pt;z-index:251658242;visibility:visible;mso-wrap-style:square;mso-width-percent:0;mso-height-percent:0;mso-wrap-distance-left:9pt;mso-wrap-distance-top:0;mso-wrap-distance-right:9pt;mso-wrap-distance-bottom:0;mso-position-horizontal:absolute;mso-position-horizontal-relative:text;mso-position-vertical:absolute;mso-position-vertical-relative:text;mso-width-percent:0;mso-height-percent:0;mso-width-relative:page;mso-height-relative:page;v-text-anchor:top" o:gfxdata="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" filled="f" stroked="f">
               <v:textbox>
                 <w:txbxContent>
                   <w:p>
@@ -5050,7 +8087,7 @@
         </mc:Choice>
         <mc:Fallback>
           <w:pict>
-            <v:shape w14:anchorId="3AEBAA09" id="_x0000_s1035" type="#_x0000_t202" style="position:absolute;left:0;text-align:left;margin-left:68.7pt;margin-top:9.45pt;width:410.85pt;height:38.45pt;z-index:251658241;visibility:visible;mso-wrap-style:square;mso-width-percent:0;mso-height-percent:0;mso-wrap-distance-left:9pt;mso-wrap-distance-top:0;mso-wrap-distance-right:9pt;mso-wrap-distance-bottom:0;mso-position-horizontal:absolute;mso-position-horizontal-relative:text;mso-position-vertical:absolute;mso-position-vertical-relative:text;mso-width-percent:0;mso-height-percent:0;mso-width-relative:page;mso-height-relative:page;v-text-anchor:top" o:gfxdata="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" filled="f" stroked="f">
+            <v:shape w14:anchorId="3AEBAA09" id="_x0000_s1035" type="#_x0000_t202" style="position:absolute;left:0;text-align:left;margin-left:68.7pt;margin-top:9.45pt;width:410.85pt;height:38.45pt;z-index:251658241;visibility:visible;mso-wrap-style:square;mso-width-percent:0;mso-height-percent:0;mso-wrap-distance-left:9pt;mso-wrap-distance-top:0;mso-wrap-distance-right:9pt;mso-wrap-distance-bottom:0;mso-position-horizontal:absolute;mso-position-horizontal-relative:text;mso-position-vertical:absolute;mso-position-vertical-relative:text;mso-width-percent:0;mso-height-percent:0;mso-width-relative:page;mso-height-relative:page;v-text-anchor:top" o:gfxdata="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" filled="f" stroked="f">
               <v:textbox>
                 <w:txbxContent>
                   <w:p>
@@ -5204,7 +8241,7 @@
   </w:p>
   <w:p>
     <w:pPr>
-      <w:pStyle w:val="Footer"/>
+      <w:pStyle w:val="Piedepgina"/>
       <w:tabs>
         <w:tab w:val="clear" w:pos="4677"/>
         <w:tab w:val="center" w:pos="2160"/>
@@ -5244,6 +8281,92 @@
 <file path=word/numbering.xml><?xml version="1.0" encoding="utf-8"?>
 <w:numbering xmlns:wpc="http://schemas.microsoft.com/office/word/2010/wordprocessingCanvas" xmlns:cx="http://schemas.microsoft.com/office/drawing/2014/chartex" xmlns:cx1="http://schemas.microsoft.com/office/drawing/2015/9/8/chartex" xmlns:cx2="http://schemas.microsoft.com/office/drawing/2015/10/21/chartex" xmlns:cx3="http://schemas.microsoft.com/office/drawing/2016/5/9/chartex" xmlns:cx4="http://schemas.microsoft.com/office/drawing/2016/5/10/chartex" xmlns:cx5="http://schemas.microsoft.com/office/drawing/2016/5/11/chartex" xmlns:cx6="http://schemas.microsoft.com/office/drawing/2016/5/12/chartex" xmlns:cx7="http://schemas.microsoft.com/office/drawing/2016/5/13/chartex" xmlns:cx8="http://schemas.microsoft.com/office/drawing/2016/5/14/chartex" xmlns:mc="http://schemas.openxmlformats.org/markup-compatibility/2006" xmlns:aink="http://schemas.microsoft.com/office/drawing/2016/ink" xmlns:am3d="http://schemas.microsoft.com/office/drawing/2017/model3d" xmlns:o="urn:schemas-microsoft-com:office:office" xmlns:r="http://schemas.openxmlformats.org/officeDocument/2006/relationships" xmlns:m="http://schemas.openxmlformats.org/officeDocument/2006/math" xmlns:v="urn:schemas-microsoft-com:vml" xmlns:wp14="http://schemas.microsoft.com/office/word/2010/wordprocessingDrawing" xmlns:wp="http://schemas.openxmlformats.org/drawingml/2006/wordprocessingDrawing" xmlns:w10="urn:schemas-microsoft-com:office:word" xmlns:w="http://schemas.openxmlformats.org/wordprocessingml/2006/main" xmlns:w14="http://schemas.microsoft.com/office/word/2010/wordml" xmlns:w15="http://schemas.microsoft.com/office/word/2012/wordml" xmlns:w16cid="http://schemas.microsoft.com/office/word/2016/wordml/cid" xmlns:w16se="http://schemas.microsoft.com/office/word/2015/wordml/symex" xmlns:wpg="http://schemas.microsoft.com/office/word/2010/wordprocessingGroup" xmlns:wpi="http://schemas.microsoft.com/office/word/2010/wordprocessingInk" xmlns:wne="http://schemas.microsoft.com/office/word/2006/wordml" xmlns:wps="http://schemas.microsoft.com/office/word/2010/wordprocessingShape" mc:Ignorable="w14 w15 w16se w16cid wp14">
   <w:abstractNum w:abstractNumId="0" w15:restartNumberingAfterBreak="0">
+    <w:nsid w:val="09B3467D"/>
+    <w:multiLevelType w:val="hybridMultilevel"/>
+    <w:tmpl w:val="1366A74A"/>
+    <w:lvl w:ilvl="0" w:tplc="FFFFFFFF">
+      <w:start w:val="1"/>
+      <w:numFmt w:val="decimal"/>
+      <w:lvlText w:val="%1."/>
+      <w:lvlJc w:val="left"/>
+      <w:pPr>
+        <w:ind w:left="720" w:hanging="360"/>
+      </w:pPr>
+    </w:lvl>
+    <w:lvl w:ilvl="1" w:tplc="300A0019">
+      <w:start w:val="1"/>
+      <w:numFmt w:val="lowerLetter"/>
+      <w:lvlText w:val="%2."/>
+      <w:lvlJc w:val="left"/>
+      <w:pPr>
+        <w:ind w:left="1440" w:hanging="360"/>
+      </w:pPr>
+    </w:lvl>
+    <w:lvl w:ilvl="2" w:tplc="300A001B">
+      <w:start w:val="1"/>
+      <w:numFmt w:val="lowerRoman"/>
+      <w:lvlText w:val="%3."/>
+      <w:lvlJc w:val="right"/>
+      <w:pPr>
+        <w:ind w:left="2160" w:hanging="180"/>
+      </w:pPr>
+    </w:lvl>
+    <w:lvl w:ilvl="3" w:tplc="300A000F">
+      <w:start w:val="1"/>
+      <w:numFmt w:val="decimal"/>
+      <w:lvlText w:val="%4."/>
+      <w:lvlJc w:val="left"/>
+      <w:pPr>
+        <w:ind w:left="2880" w:hanging="360"/>
+      </w:pPr>
+    </w:lvl>
+    <w:lvl w:ilvl="4" w:tplc="300A0019">
+      <w:start w:val="1"/>
+      <w:numFmt w:val="lowerLetter"/>
+      <w:lvlText w:val="%5."/>
+      <w:lvlJc w:val="left"/>
+      <w:pPr>
+        <w:ind w:left="3600" w:hanging="360"/>
+      </w:pPr>
+    </w:lvl>
+    <w:lvl w:ilvl="5" w:tplc="300A001B">
+      <w:start w:val="1"/>
+      <w:numFmt w:val="lowerRoman"/>
+      <w:lvlText w:val="%6."/>
+      <w:lvlJc w:val="right"/>
+      <w:pPr>
+        <w:ind w:left="4320" w:hanging="180"/>
+      </w:pPr>
+    </w:lvl>
+    <w:lvl w:ilvl="6" w:tplc="300A000F">
+      <w:start w:val="1"/>
+      <w:numFmt w:val="decimal"/>
+      <w:lvlText w:val="%7."/>
+      <w:lvlJc w:val="left"/>
+      <w:pPr>
+        <w:ind w:left="5040" w:hanging="360"/>
+      </w:pPr>
+    </w:lvl>
+    <w:lvl w:ilvl="7" w:tplc="300A0019">
+      <w:start w:val="1"/>
+      <w:numFmt w:val="lowerLetter"/>
+      <w:lvlText w:val="%8."/>
+      <w:lvlJc w:val="left"/>
+      <w:pPr>
+        <w:ind w:left="5760" w:hanging="360"/>
+      </w:pPr>
+    </w:lvl>
+    <w:lvl w:ilvl="8" w:tplc="300A001B">
+      <w:start w:val="1"/>
+      <w:numFmt w:val="lowerRoman"/>
+      <w:lvlText w:val="%9."/>
+      <w:lvlJc w:val="right"/>
+      <w:pPr>
+        <w:ind w:left="6480" w:hanging="180"/>
+      </w:pPr>
+    </w:lvl>
+  </w:abstractNum>
+  <w:abstractNum w:abstractNumId="1" w15:restartNumberingAfterBreak="0">
     <w:nsid w:val="0B154F8E"/>
     <w:multiLevelType w:val="multilevel"/>
     <w:tmpl w:val="43D83D14"/>
@@ -5332,7 +8455,206 @@
       </w:pPr>
     </w:lvl>
   </w:abstractNum>
-  <w:abstractNum w:abstractNumId="1" w15:restartNumberingAfterBreak="0">
+  <w:abstractNum w:abstractNumId="2" w15:restartNumberingAfterBreak="0">
+    <w:nsid w:val="0DB86FEC"/>
+    <w:multiLevelType w:val="hybridMultilevel"/>
+    <w:tmpl w:val="1366A74A"/>
+    <w:lvl w:ilvl="0" w:tplc="FFFFFFFF">
+      <w:start w:val="1"/>
+      <w:numFmt w:val="decimal"/>
+      <w:lvlText w:val="%1."/>
+      <w:lvlJc w:val="left"/>
+      <w:pPr>
+        <w:ind w:left="720" w:hanging="360"/>
+      </w:pPr>
+    </w:lvl>
+    <w:lvl w:ilvl="1" w:tplc="300A0019">
+      <w:start w:val="1"/>
+      <w:numFmt w:val="lowerLetter"/>
+      <w:lvlText w:val="%2."/>
+      <w:lvlJc w:val="left"/>
+      <w:pPr>
+        <w:ind w:left="1440" w:hanging="360"/>
+      </w:pPr>
+    </w:lvl>
+    <w:lvl w:ilvl="2" w:tplc="300A001B">
+      <w:start w:val="1"/>
+      <w:numFmt w:val="lowerRoman"/>
+      <w:lvlText w:val="%3."/>
+      <w:lvlJc w:val="right"/>
+      <w:pPr>
+        <w:ind w:left="2160" w:hanging="180"/>
+      </w:pPr>
+    </w:lvl>
+    <w:lvl w:ilvl="3" w:tplc="300A000F">
+      <w:start w:val="1"/>
+      <w:numFmt w:val="decimal"/>
+      <w:lvlText w:val="%4."/>
+      <w:lvlJc w:val="left"/>
+      <w:pPr>
+        <w:ind w:left="2880" w:hanging="360"/>
+      </w:pPr>
+    </w:lvl>
+    <w:lvl w:ilvl="4" w:tplc="300A0019">
+      <w:start w:val="1"/>
+      <w:numFmt w:val="lowerLetter"/>
+      <w:lvlText w:val="%5."/>
+      <w:lvlJc w:val="left"/>
+      <w:pPr>
+        <w:ind w:left="3600" w:hanging="360"/>
+      </w:pPr>
+    </w:lvl>
+    <w:lvl w:ilvl="5" w:tplc="300A001B">
+      <w:start w:val="1"/>
+      <w:numFmt w:val="lowerRoman"/>
+      <w:lvlText w:val="%6."/>
+      <w:lvlJc w:val="right"/>
+      <w:pPr>
+        <w:ind w:left="4320" w:hanging="180"/>
+      </w:pPr>
+    </w:lvl>
+    <w:lvl w:ilvl="6" w:tplc="300A000F">
+      <w:start w:val="1"/>
+      <w:numFmt w:val="decimal"/>
+      <w:lvlText w:val="%7."/>
+      <w:lvlJc w:val="left"/>
+      <w:pPr>
+        <w:ind w:left="5040" w:hanging="360"/>
+      </w:pPr>
+    </w:lvl>
+    <w:lvl w:ilvl="7" w:tplc="300A0019">
+      <w:start w:val="1"/>
+      <w:numFmt w:val="lowerLetter"/>
+      <w:lvlText w:val="%8."/>
+      <w:lvlJc w:val="left"/>
+      <w:pPr>
+        <w:ind w:left="5760" w:hanging="360"/>
+      </w:pPr>
+    </w:lvl>
+    <w:lvl w:ilvl="8" w:tplc="300A001B">
+      <w:start w:val="1"/>
+      <w:numFmt w:val="lowerRoman"/>
+      <w:lvlText w:val="%9."/>
+      <w:lvlJc w:val="right"/>
+      <w:pPr>
+        <w:ind w:left="6480" w:hanging="180"/>
+      </w:pPr>
+    </w:lvl>
+  </w:abstractNum>
+  <w:abstractNum w:abstractNumId="3" w15:restartNumberingAfterBreak="0">
+    <w:nsid w:val="128A637A"/>
+    <w:multiLevelType w:val="multilevel"/>
+    <w:tmpl w:val="128E2E20"/>
+    <w:lvl w:ilvl="0">
+      <w:start w:val="1"/>
+      <w:numFmt w:val="decimal"/>
+      <w:lvlText w:val="%1"/>
+      <w:lvlJc w:val="left"/>
+      <w:pPr>
+        <w:ind w:left="360" w:hanging="360"/>
+      </w:pPr>
+      <w:rPr>
+        <w:rFonts w:hint="default"/>
+      </w:rPr>
+    </w:lvl>
+    <w:lvl w:ilvl="1">
+      <w:start w:val="1"/>
+      <w:numFmt w:val="decimal"/>
+      <w:lvlText w:val="%1.%2"/>
+      <w:lvlJc w:val="left"/>
+      <w:pPr>
+        <w:ind w:left="720" w:hanging="360"/>
+      </w:pPr>
+      <w:rPr>
+        <w:rFonts w:hint="default"/>
+      </w:rPr>
+    </w:lvl>
+    <w:lvl w:ilvl="2">
+      <w:start w:val="1"/>
+      <w:numFmt w:val="decimal"/>
+      <w:lvlText w:val="%1.%2.%3"/>
+      <w:lvlJc w:val="left"/>
+      <w:pPr>
+        <w:ind w:left="1440" w:hanging="720"/>
+      </w:pPr>
+      <w:rPr>
+        <w:rFonts w:hint="default"/>
+      </w:rPr>
+    </w:lvl>
+    <w:lvl w:ilvl="3">
+      <w:start w:val="1"/>
+      <w:numFmt w:val="decimal"/>
+      <w:lvlText w:val="%1.%2.%3.%4"/>
+      <w:lvlJc w:val="left"/>
+      <w:pPr>
+        <w:ind w:left="1800" w:hanging="720"/>
+      </w:pPr>
+      <w:rPr>
+        <w:rFonts w:hint="default"/>
+      </w:rPr>
+    </w:lvl>
+    <w:lvl w:ilvl="4">
+      <w:start w:val="1"/>
+      <w:numFmt w:val="decimal"/>
+      <w:lvlText w:val="%1.%2.%3.%4.%5"/>
+      <w:lvlJc w:val="left"/>
+      <w:pPr>
+        <w:ind w:left="2520" w:hanging="1080"/>
+      </w:pPr>
+      <w:rPr>
+        <w:rFonts w:hint="default"/>
+      </w:rPr>
+    </w:lvl>
+    <w:lvl w:ilvl="5">
+      <w:start w:val="1"/>
+      <w:numFmt w:val="decimal"/>
+      <w:lvlText w:val="%1.%2.%3.%4.%5.%6"/>
+      <w:lvlJc w:val="left"/>
+      <w:pPr>
+        <w:ind w:left="2880" w:hanging="1080"/>
+      </w:pPr>
+      <w:rPr>
+        <w:rFonts w:hint="default"/>
+      </w:rPr>
+    </w:lvl>
+    <w:lvl w:ilvl="6">
+      <w:start w:val="1"/>
+      <w:numFmt w:val="decimal"/>
+      <w:lvlText w:val="%1.%2.%3.%4.%5.%6.%7"/>
+      <w:lvlJc w:val="left"/>
+      <w:pPr>
+        <w:ind w:left="3600" w:hanging="1440"/>
+      </w:pPr>
+      <w:rPr>
+        <w:rFonts w:hint="default"/>
+      </w:rPr>
+    </w:lvl>
+    <w:lvl w:ilvl="7">
+      <w:start w:val="1"/>
+      <w:numFmt w:val="decimal"/>
+      <w:lvlText w:val="%1.%2.%3.%4.%5.%6.%7.%8"/>
+      <w:lvlJc w:val="left"/>
+      <w:pPr>
+        <w:ind w:left="3960" w:hanging="1440"/>
+      </w:pPr>
+      <w:rPr>
+        <w:rFonts w:hint="default"/>
+      </w:rPr>
+    </w:lvl>
+    <w:lvl w:ilvl="8">
+      <w:start w:val="1"/>
+      <w:numFmt w:val="decimal"/>
+      <w:lvlText w:val="%1.%2.%3.%4.%5.%6.%7.%8.%9"/>
+      <w:lvlJc w:val="left"/>
+      <w:pPr>
+        <w:ind w:left="4680" w:hanging="1800"/>
+      </w:pPr>
+      <w:rPr>
+        <w:rFonts w:hint="default"/>
+      </w:rPr>
+    </w:lvl>
+  </w:abstractNum>
+  <w:abstractNum w:abstractNumId="4" w15:restartNumberingAfterBreak="0">
     <w:nsid w:val="20201B40"/>
     <w:multiLevelType w:val="hybridMultilevel"/>
     <w:tmpl w:val="E9D29ED8"/>
@@ -5421,7 +8743,120 @@
       </w:pPr>
     </w:lvl>
   </w:abstractNum>
-  <w:abstractNum w:abstractNumId="2" w15:restartNumberingAfterBreak="0">
+  <w:abstractNum w:abstractNumId="5" w15:restartNumberingAfterBreak="0">
+    <w:nsid w:val="2705241E"/>
+    <w:multiLevelType w:val="multilevel"/>
+    <w:tmpl w:val="7B1EBE5A"/>
+    <w:lvl w:ilvl="0">
+      <w:start w:val="1"/>
+      <w:numFmt w:val="decimal"/>
+      <w:lvlText w:val="%1"/>
+      <w:lvlJc w:val="left"/>
+      <w:pPr>
+        <w:ind w:left="360" w:hanging="360"/>
+      </w:pPr>
+      <w:rPr>
+        <w:rFonts w:hint="default"/>
+      </w:rPr>
+    </w:lvl>
+    <w:lvl w:ilvl="1">
+      <w:start w:val="1"/>
+      <w:numFmt w:val="decimal"/>
+      <w:lvlText w:val="%1.%2"/>
+      <w:lvlJc w:val="left"/>
+      <w:pPr>
+        <w:ind w:left="720" w:hanging="360"/>
+      </w:pPr>
+      <w:rPr>
+        <w:rFonts w:hint="default"/>
+      </w:rPr>
+    </w:lvl>
+    <w:lvl w:ilvl="2">
+      <w:start w:val="1"/>
+      <w:numFmt w:val="decimal"/>
+      <w:lvlText w:val="%1.%2.%3"/>
+      <w:lvlJc w:val="left"/>
+      <w:pPr>
+        <w:ind w:left="1440" w:hanging="720"/>
+      </w:pPr>
+      <w:rPr>
+        <w:rFonts w:hint="default"/>
+      </w:rPr>
+    </w:lvl>
+    <w:lvl w:ilvl="3">
+      <w:start w:val="1"/>
+      <w:numFmt w:val="decimal"/>
+      <w:lvlText w:val="%1.%2.%3.%4"/>
+      <w:lvlJc w:val="left"/>
+      <w:pPr>
+        <w:ind w:left="1800" w:hanging="720"/>
+      </w:pPr>
+      <w:rPr>
+        <w:rFonts w:hint="default"/>
+      </w:rPr>
+    </w:lvl>
+    <w:lvl w:ilvl="4">
+      <w:start w:val="1"/>
+      <w:numFmt w:val="decimal"/>
+      <w:lvlText w:val="%1.%2.%3.%4.%5"/>
+      <w:lvlJc w:val="left"/>
+      <w:pPr>
+        <w:ind w:left="2520" w:hanging="1080"/>
+      </w:pPr>
+      <w:rPr>
+        <w:rFonts w:hint="default"/>
+      </w:rPr>
+    </w:lvl>
+    <w:lvl w:ilvl="5">
+      <w:start w:val="1"/>
+      <w:numFmt w:val="decimal"/>
+      <w:lvlText w:val="%1.%2.%3.%4.%5.%6"/>
+      <w:lvlJc w:val="left"/>
+      <w:pPr>
+        <w:ind w:left="2880" w:hanging="1080"/>
+      </w:pPr>
+      <w:rPr>
+        <w:rFonts w:hint="default"/>
+      </w:rPr>
+    </w:lvl>
+    <w:lvl w:ilvl="6">
+      <w:start w:val="1"/>
+      <w:numFmt w:val="decimal"/>
+      <w:lvlText w:val="%1.%2.%3.%4.%5.%6.%7"/>
+      <w:lvlJc w:val="left"/>
+      <w:pPr>
+        <w:ind w:left="3600" w:hanging="1440"/>
+      </w:pPr>
+      <w:rPr>
+        <w:rFonts w:hint="default"/>
+      </w:rPr>
+    </w:lvl>
+    <w:lvl w:ilvl="7">
+      <w:start w:val="1"/>
+      <w:numFmt w:val="decimal"/>
+      <w:lvlText w:val="%1.%2.%3.%4.%5.%6.%7.%8"/>
+      <w:lvlJc w:val="left"/>
+      <w:pPr>
+        <w:ind w:left="3960" w:hanging="1440"/>
+      </w:pPr>
+      <w:rPr>
+        <w:rFonts w:hint="default"/>
+      </w:rPr>
+    </w:lvl>
+    <w:lvl w:ilvl="8">
+      <w:start w:val="1"/>
+      <w:numFmt w:val="decimal"/>
+      <w:lvlText w:val="%1.%2.%3.%4.%5.%6.%7.%8.%9"/>
+      <w:lvlJc w:val="left"/>
+      <w:pPr>
+        <w:ind w:left="4680" w:hanging="1800"/>
+      </w:pPr>
+      <w:rPr>
+        <w:rFonts w:hint="default"/>
+      </w:rPr>
+    </w:lvl>
+  </w:abstractNum>
+  <w:abstractNum w:abstractNumId="6" w15:restartNumberingAfterBreak="0">
     <w:nsid w:val="280F7A0B"/>
     <w:multiLevelType w:val="hybridMultilevel"/>
     <w:tmpl w:val="49D85FD0"/>
@@ -5510,7 +8945,7 @@
       </w:pPr>
     </w:lvl>
   </w:abstractNum>
-  <w:abstractNum w:abstractNumId="3" w15:restartNumberingAfterBreak="0">
+  <w:abstractNum w:abstractNumId="7" w15:restartNumberingAfterBreak="0">
     <w:nsid w:val="2BCA21CE"/>
     <w:multiLevelType w:val="hybridMultilevel"/>
     <w:tmpl w:val="ED743E48"/>
@@ -5599,7 +9034,93 @@
       </w:pPr>
     </w:lvl>
   </w:abstractNum>
-  <w:abstractNum w:abstractNumId="4" w15:restartNumberingAfterBreak="0">
+  <w:abstractNum w:abstractNumId="8" w15:restartNumberingAfterBreak="0">
+    <w:nsid w:val="2DC93C3D"/>
+    <w:multiLevelType w:val="hybridMultilevel"/>
+    <w:tmpl w:val="1366A74A"/>
+    <w:lvl w:ilvl="0" w:tplc="FFFFFFFF">
+      <w:start w:val="1"/>
+      <w:numFmt w:val="decimal"/>
+      <w:lvlText w:val="%1."/>
+      <w:lvlJc w:val="left"/>
+      <w:pPr>
+        <w:ind w:left="720" w:hanging="360"/>
+      </w:pPr>
+    </w:lvl>
+    <w:lvl w:ilvl="1" w:tplc="300A0019">
+      <w:start w:val="1"/>
+      <w:numFmt w:val="lowerLetter"/>
+      <w:lvlText w:val="%2."/>
+      <w:lvlJc w:val="left"/>
+      <w:pPr>
+        <w:ind w:left="1440" w:hanging="360"/>
+      </w:pPr>
+    </w:lvl>
+    <w:lvl w:ilvl="2" w:tplc="300A001B">
+      <w:start w:val="1"/>
+      <w:numFmt w:val="lowerRoman"/>
+      <w:lvlText w:val="%3."/>
+      <w:lvlJc w:val="right"/>
+      <w:pPr>
+        <w:ind w:left="2160" w:hanging="180"/>
+      </w:pPr>
+    </w:lvl>
+    <w:lvl w:ilvl="3" w:tplc="300A000F">
+      <w:start w:val="1"/>
+      <w:numFmt w:val="decimal"/>
+      <w:lvlText w:val="%4."/>
+      <w:lvlJc w:val="left"/>
+      <w:pPr>
+        <w:ind w:left="2880" w:hanging="360"/>
+      </w:pPr>
+    </w:lvl>
+    <w:lvl w:ilvl="4" w:tplc="300A0019">
+      <w:start w:val="1"/>
+      <w:numFmt w:val="lowerLetter"/>
+      <w:lvlText w:val="%5."/>
+      <w:lvlJc w:val="left"/>
+      <w:pPr>
+        <w:ind w:left="3600" w:hanging="360"/>
+      </w:pPr>
+    </w:lvl>
+    <w:lvl w:ilvl="5" w:tplc="300A001B">
+      <w:start w:val="1"/>
+      <w:numFmt w:val="lowerRoman"/>
+      <w:lvlText w:val="%6."/>
+      <w:lvlJc w:val="right"/>
+      <w:pPr>
+        <w:ind w:left="4320" w:hanging="180"/>
+      </w:pPr>
+    </w:lvl>
+    <w:lvl w:ilvl="6" w:tplc="300A000F">
+      <w:start w:val="1"/>
+      <w:numFmt w:val="decimal"/>
+      <w:lvlText w:val="%7."/>
+      <w:lvlJc w:val="left"/>
+      <w:pPr>
+        <w:ind w:left="5040" w:hanging="360"/>
+      </w:pPr>
+    </w:lvl>
+    <w:lvl w:ilvl="7" w:tplc="300A0019">
+      <w:start w:val="1"/>
+      <w:numFmt w:val="lowerLetter"/>
+      <w:lvlText w:val="%8."/>
+      <w:lvlJc w:val="left"/>
+      <w:pPr>
+        <w:ind w:left="5760" w:hanging="360"/>
+      </w:pPr>
+    </w:lvl>
+    <w:lvl w:ilvl="8" w:tplc="300A001B">
+      <w:start w:val="1"/>
+      <w:numFmt w:val="lowerRoman"/>
+      <w:lvlText w:val="%9."/>
+      <w:lvlJc w:val="right"/>
+      <w:pPr>
+        <w:ind w:left="6480" w:hanging="180"/>
+      </w:pPr>
+    </w:lvl>
+  </w:abstractNum>
+  <w:abstractNum w:abstractNumId="9" w15:restartNumberingAfterBreak="0">
     <w:nsid w:val="302F35EA"/>
     <w:multiLevelType w:val="hybridMultilevel"/>
     <w:tmpl w:val="4EE2C6FC"/>
@@ -5688,7 +9209,7 @@
       </w:pPr>
     </w:lvl>
   </w:abstractNum>
-  <w:abstractNum w:abstractNumId="5" w15:restartNumberingAfterBreak="0">
+  <w:abstractNum w:abstractNumId="10" w15:restartNumberingAfterBreak="0">
     <w:nsid w:val="6444596A"/>
     <w:multiLevelType w:val="multilevel"/>
     <w:tmpl w:val="0409001F"/>
@@ -5774,7 +9295,7 @@
       </w:pPr>
     </w:lvl>
   </w:abstractNum>
-  <w:abstractNum w:abstractNumId="6" w15:restartNumberingAfterBreak="0">
+  <w:abstractNum w:abstractNumId="11" w15:restartNumberingAfterBreak="0">
     <w:nsid w:val="69FF228C"/>
     <w:multiLevelType w:val="hybridMultilevel"/>
     <w:tmpl w:val="37CA8E20"/>
@@ -5863,26 +9384,187 @@
       </w:pPr>
     </w:lvl>
   </w:abstractNum>
+  <w:abstractNum w:abstractNumId="12" w15:restartNumberingAfterBreak="0">
+    <w:nsid w:val="79726BD4"/>
+    <w:multiLevelType w:val="multilevel"/>
+    <w:tmpl w:val="F796BA66"/>
+    <w:lvl w:ilvl="0">
+      <w:start w:val="1"/>
+      <w:numFmt w:val="decimal"/>
+      <w:lvlText w:val="%1"/>
+      <w:lvlJc w:val="left"/>
+      <w:pPr>
+        <w:ind w:left="360" w:hanging="360"/>
+      </w:pPr>
+      <w:rPr>
+        <w:rFonts w:hint="default"/>
+      </w:rPr>
+    </w:lvl>
+    <w:lvl w:ilvl="1">
+      <w:start w:val="1"/>
+      <w:numFmt w:val="decimal"/>
+      <w:lvlText w:val="%1.%2"/>
+      <w:lvlJc w:val="left"/>
+      <w:pPr>
+        <w:ind w:left="720" w:hanging="360"/>
+      </w:pPr>
+      <w:rPr>
+        <w:rFonts w:hint="default"/>
+      </w:rPr>
+    </w:lvl>
+    <w:lvl w:ilvl="2">
+      <w:start w:val="1"/>
+      <w:numFmt w:val="decimal"/>
+      <w:lvlText w:val="%1.%2.%3"/>
+      <w:lvlJc w:val="left"/>
+      <w:pPr>
+        <w:ind w:left="1440" w:hanging="720"/>
+      </w:pPr>
+      <w:rPr>
+        <w:rFonts w:hint="default"/>
+      </w:rPr>
+    </w:lvl>
+    <w:lvl w:ilvl="3">
+      <w:start w:val="1"/>
+      <w:numFmt w:val="decimal"/>
+      <w:lvlText w:val="%1.%2.%3.%4"/>
+      <w:lvlJc w:val="left"/>
+      <w:pPr>
+        <w:ind w:left="1800" w:hanging="720"/>
+      </w:pPr>
+      <w:rPr>
+        <w:rFonts w:hint="default"/>
+      </w:rPr>
+    </w:lvl>
+    <w:lvl w:ilvl="4">
+      <w:start w:val="1"/>
+      <w:numFmt w:val="decimal"/>
+      <w:lvlText w:val="%1.%2.%3.%4.%5"/>
+      <w:lvlJc w:val="left"/>
+      <w:pPr>
+        <w:ind w:left="2520" w:hanging="1080"/>
+      </w:pPr>
+      <w:rPr>
+        <w:rFonts w:hint="default"/>
+      </w:rPr>
+    </w:lvl>
+    <w:lvl w:ilvl="5">
+      <w:start w:val="1"/>
+      <w:numFmt w:val="decimal"/>
+      <w:lvlText w:val="%1.%2.%3.%4.%5.%6"/>
+      <w:lvlJc w:val="left"/>
+      <w:pPr>
+        <w:ind w:left="2880" w:hanging="1080"/>
+      </w:pPr>
+      <w:rPr>
+        <w:rFonts w:hint="default"/>
+      </w:rPr>
+    </w:lvl>
+    <w:lvl w:ilvl="6">
+      <w:start w:val="1"/>
+      <w:numFmt w:val="decimal"/>
+      <w:lvlText w:val="%1.%2.%3.%4.%5.%6.%7"/>
+      <w:lvlJc w:val="left"/>
+      <w:pPr>
+        <w:ind w:left="3600" w:hanging="1440"/>
+      </w:pPr>
+      <w:rPr>
+        <w:rFonts w:hint="default"/>
+      </w:rPr>
+    </w:lvl>
+    <w:lvl w:ilvl="7">
+      <w:start w:val="1"/>
+      <w:numFmt w:val="decimal"/>
+      <w:lvlText w:val="%1.%2.%3.%4.%5.%6.%7.%8"/>
+      <w:lvlJc w:val="left"/>
+      <w:pPr>
+        <w:ind w:left="3960" w:hanging="1440"/>
+      </w:pPr>
+      <w:rPr>
+        <w:rFonts w:hint="default"/>
+      </w:rPr>
+    </w:lvl>
+    <w:lvl w:ilvl="8">
+      <w:start w:val="1"/>
+      <w:numFmt w:val="decimal"/>
+      <w:lvlText w:val="%1.%2.%3.%4.%5.%6.%7.%8.%9"/>
+      <w:lvlJc w:val="left"/>
+      <w:pPr>
+        <w:ind w:left="4680" w:hanging="1800"/>
+      </w:pPr>
+      <w:rPr>
+        <w:rFonts w:hint="default"/>
+      </w:rPr>
+    </w:lvl>
+  </w:abstractNum>
   <w:num w:numId="1">
+    <w:abstractNumId w:val="10"/>
+  </w:num>
+  <w:num w:numId="2">
+    <w:abstractNumId w:val="6"/>
+  </w:num>
+  <w:num w:numId="3">
+    <w:abstractNumId w:val="1"/>
+  </w:num>
+  <w:num w:numId="4">
+    <w:abstractNumId w:val="4"/>
+  </w:num>
+  <w:num w:numId="5">
+    <w:abstractNumId w:val="7"/>
+  </w:num>
+  <w:num w:numId="6">
+    <w:abstractNumId w:val="9"/>
+  </w:num>
+  <w:num w:numId="7">
+    <w:abstractNumId w:val="11"/>
+  </w:num>
+  <w:num w:numId="8">
+    <w:abstractNumId w:val="2"/>
+    <w:lvlOverride w:ilvl="0">
+      <w:startOverride w:val="1"/>
+    </w:lvlOverride>
+    <w:lvlOverride w:ilvl="1">
+      <w:startOverride w:val="1"/>
+    </w:lvlOverride>
+    <w:lvlOverride w:ilvl="2">
+      <w:startOverride w:val="1"/>
+    </w:lvlOverride>
+    <w:lvlOverride w:ilvl="3">
+      <w:startOverride w:val="1"/>
+    </w:lvlOverride>
+    <w:lvlOverride w:ilvl="4">
+      <w:startOverride w:val="1"/>
+    </w:lvlOverride>
+    <w:lvlOverride w:ilvl="5">
+      <w:startOverride w:val="1"/>
+    </w:lvlOverride>
+    <w:lvlOverride w:ilvl="6">
+      <w:startOverride w:val="1"/>
+    </w:lvlOverride>
+    <w:lvlOverride w:ilvl="7">
+      <w:startOverride w:val="1"/>
+    </w:lvlOverride>
+    <w:lvlOverride w:ilvl="8">
+      <w:startOverride w:val="1"/>
+    </w:lvlOverride>
+  </w:num>
+  <w:num w:numId="9">
+    <w:abstractNumId w:val="2"/>
+  </w:num>
+  <w:num w:numId="10">
+    <w:abstractNumId w:val="0"/>
+  </w:num>
+  <w:num w:numId="11">
+    <w:abstractNumId w:val="8"/>
+  </w:num>
+  <w:num w:numId="12">
     <w:abstractNumId w:val="5"/>
   </w:num>
-  <w:num w:numId="2">
-    <w:abstractNumId w:val="2"/>
-  </w:num>
-  <w:num w:numId="3">
-    <w:abstractNumId w:val="0"/>
-  </w:num>
-  <w:num w:numId="4">
-    <w:abstractNumId w:val="1"/>
-  </w:num>
-  <w:num w:numId="5">
+  <w:num w:numId="13">
     <w:abstractNumId w:val="3"/>
   </w:num>
-  <w:num w:numId="6">
-    <w:abstractNumId w:val="4"/>
-  </w:num>
-  <w:num w:numId="7">
-    <w:abstractNumId w:val="6"/>
+  <w:num w:numId="14">
+    <w:abstractNumId w:val="12"/>
   </w:num>
 </w:numbering>
 </file>
@@ -6296,11 +9978,11 @@
       <w:lang w:val="en-US" w:eastAsia="ko-KR"/>
     </w:rPr>
   </w:style>
-  <w:style w:type="paragraph" w:styleId="Heading1">
+  <w:style w:type="paragraph" w:styleId="Ttulo1">
     <w:name w:val="heading 1"/>
     <w:basedOn w:val="Normal"/>
     <w:next w:val="Normal"/>
-    <w:link w:val="Heading1Char"/>
+    <w:link w:val="Ttulo1Car"/>
     <w:uiPriority w:val="9"/>
     <w:qFormat/>
     <w:rsid w:val="006F1107"/>
@@ -6317,13 +9999,13 @@
       <w:szCs w:val="32"/>
     </w:rPr>
   </w:style>
-  <w:style w:type="character" w:default="1" w:styleId="DefaultParagraphFont">
+  <w:style w:type="character" w:default="1" w:styleId="Fuentedeprrafopredeter">
     <w:name w:val="Default Paragraph Font"/>
     <w:uiPriority w:val="1"/>
     <w:semiHidden/>
     <w:unhideWhenUsed/>
   </w:style>
-  <w:style w:type="table" w:default="1" w:styleId="TableNormal">
+  <w:style w:type="table" w:default="1" w:styleId="Tablanormal">
     <w:name w:val="Normal Table"/>
     <w:uiPriority w:val="99"/>
     <w:semiHidden/>
@@ -6338,16 +10020,16 @@
       </w:tblCellMar>
     </w:tblPr>
   </w:style>
-  <w:style w:type="numbering" w:default="1" w:styleId="NoList">
+  <w:style w:type="numbering" w:default="1" w:styleId="Sinlista">
     <w:name w:val="No List"/>
     <w:uiPriority w:val="99"/>
     <w:semiHidden/>
     <w:unhideWhenUsed/>
   </w:style>
-  <w:style w:type="paragraph" w:styleId="Footer">
+  <w:style w:type="paragraph" w:styleId="Piedepgina">
     <w:name w:val="footer"/>
     <w:basedOn w:val="Normal"/>
-    <w:link w:val="FooterChar"/>
+    <w:link w:val="PiedepginaCar"/>
     <w:rsid w:val="006F1107"/>
     <w:pPr>
       <w:tabs>
@@ -6356,10 +10038,10 @@
       </w:tabs>
     </w:pPr>
   </w:style>
-  <w:style w:type="character" w:customStyle="1" w:styleId="FooterChar">
-    <w:name w:val="Footer Char"/>
-    <w:basedOn w:val="DefaultParagraphFont"/>
-    <w:link w:val="Footer"/>
+  <w:style w:type="character" w:customStyle="1" w:styleId="PiedepginaCar">
+    <w:name w:val="Pie de página Car"/>
+    <w:basedOn w:val="Fuentedeprrafopredeter"/>
+    <w:link w:val="Piedepgina"/>
     <w:rsid w:val="006F1107"/>
     <w:rPr>
       <w:rFonts w:ascii="Times New Roman" w:eastAsia="Batang" w:hAnsi="Times New Roman" w:cs="Times New Roman"/>
@@ -6370,12 +10052,12 @@
   </w:style>
   <w:style w:type="character" w:customStyle="1" w:styleId="sowc">
     <w:name w:val="sowc"/>
-    <w:basedOn w:val="DefaultParagraphFont"/>
+    <w:basedOn w:val="Fuentedeprrafopredeter"/>
     <w:rsid w:val="006F1107"/>
   </w:style>
   <w:style w:type="character" w:customStyle="1" w:styleId="howc">
     <w:name w:val="howc"/>
-    <w:basedOn w:val="DefaultParagraphFont"/>
+    <w:basedOn w:val="Fuentedeprrafopredeter"/>
     <w:rsid w:val="006F1107"/>
   </w:style>
   <w:style w:type="paragraph" w:customStyle="1" w:styleId="My">
@@ -6393,7 +10075,7 @@
   </w:style>
   <w:style w:type="paragraph" w:customStyle="1" w:styleId="MyHeadtitle">
     <w:name w:val="My Head title"/>
-    <w:basedOn w:val="Heading1"/>
+    <w:basedOn w:val="Ttulo1"/>
     <w:rsid w:val="006F1107"/>
     <w:pPr>
       <w:keepLines w:val="0"/>
@@ -6408,7 +10090,7 @@
       <w:sz w:val="36"/>
     </w:rPr>
   </w:style>
-  <w:style w:type="paragraph" w:styleId="ListParagraph">
+  <w:style w:type="paragraph" w:styleId="Prrafodelista">
     <w:name w:val="List Paragraph"/>
     <w:basedOn w:val="Normal"/>
     <w:uiPriority w:val="34"/>
@@ -6419,9 +10101,9 @@
       <w:contextualSpacing/>
     </w:pPr>
   </w:style>
-  <w:style w:type="table" w:styleId="LightGrid-Accent1">
+  <w:style w:type="table" w:styleId="Cuadrculaclara-nfasis1">
     <w:name w:val="Light Grid Accent 1"/>
-    <w:basedOn w:val="TableNormal"/>
+    <w:basedOn w:val="Tablanormal"/>
     <w:uiPriority w:val="62"/>
     <w:rsid w:val="006F1107"/>
     <w:pPr>
@@ -6548,10 +10230,10 @@
       </w:tcPr>
     </w:tblStylePr>
   </w:style>
-  <w:style w:type="character" w:customStyle="1" w:styleId="Heading1Char">
-    <w:name w:val="Heading 1 Char"/>
-    <w:basedOn w:val="DefaultParagraphFont"/>
-    <w:link w:val="Heading1"/>
+  <w:style w:type="character" w:customStyle="1" w:styleId="Ttulo1Car">
+    <w:name w:val="Título 1 Car"/>
+    <w:basedOn w:val="Fuentedeprrafopredeter"/>
+    <w:link w:val="Ttulo1"/>
     <w:uiPriority w:val="9"/>
     <w:rsid w:val="006F1107"/>
     <w:rPr>
@@ -6562,10 +10244,10 @@
       <w:lang w:val="en-US" w:eastAsia="ko-KR"/>
     </w:rPr>
   </w:style>
-  <w:style w:type="paragraph" w:styleId="Header">
+  <w:style w:type="paragraph" w:styleId="Encabezado">
     <w:name w:val="header"/>
     <w:basedOn w:val="Normal"/>
-    <w:link w:val="HeaderChar"/>
+    <w:link w:val="EncabezadoCar"/>
     <w:uiPriority w:val="99"/>
     <w:unhideWhenUsed/>
     <w:rsid w:val="00EF0250"/>
@@ -6576,10 +10258,10 @@
       </w:tabs>
     </w:pPr>
   </w:style>
-  <w:style w:type="character" w:customStyle="1" w:styleId="HeaderChar">
-    <w:name w:val="Header Char"/>
-    <w:basedOn w:val="DefaultParagraphFont"/>
-    <w:link w:val="Header"/>
+  <w:style w:type="character" w:customStyle="1" w:styleId="EncabezadoCar">
+    <w:name w:val="Encabezado Car"/>
+    <w:basedOn w:val="Fuentedeprrafopredeter"/>
+    <w:link w:val="Encabezado"/>
     <w:uiPriority w:val="99"/>
     <w:rsid w:val="00EF0250"/>
     <w:rPr>
@@ -6587,6 +10269,76 @@
       <w:sz w:val="24"/>
       <w:szCs w:val="24"/>
       <w:lang w:val="en-US" w:eastAsia="ko-KR"/>
+    </w:rPr>
+  </w:style>
+  <w:style w:type="paragraph" w:styleId="Subttulo">
+    <w:name w:val="Subtitle"/>
+    <w:basedOn w:val="Normal"/>
+    <w:next w:val="Normal"/>
+    <w:link w:val="SubttuloCar"/>
+    <w:uiPriority w:val="11"/>
+    <w:qFormat/>
+    <w:rsid w:val="003719D1"/>
+    <w:pPr>
+      <w:spacing w:after="240"/>
+    </w:pPr>
+    <w:rPr>
+      <w:rFonts w:asciiTheme="majorHAnsi" w:eastAsiaTheme="majorEastAsia" w:hAnsiTheme="majorHAnsi" w:cstheme="majorBidi"/>
+      <w:color w:val="404040" w:themeColor="text1" w:themeTint="BF"/>
+      <w:sz w:val="30"/>
+      <w:szCs w:val="30"/>
+      <w:lang w:val="es-419" w:eastAsia="en-US"/>
+    </w:rPr>
+  </w:style>
+  <w:style w:type="character" w:customStyle="1" w:styleId="SubttuloCar">
+    <w:name w:val="Subtítulo Car"/>
+    <w:basedOn w:val="Fuentedeprrafopredeter"/>
+    <w:link w:val="Subttulo"/>
+    <w:uiPriority w:val="11"/>
+    <w:rsid w:val="003719D1"/>
+    <w:rPr>
+      <w:rFonts w:asciiTheme="majorHAnsi" w:eastAsiaTheme="majorEastAsia" w:hAnsiTheme="majorHAnsi" w:cstheme="majorBidi"/>
+      <w:color w:val="404040" w:themeColor="text1" w:themeTint="BF"/>
+      <w:sz w:val="30"/>
+      <w:szCs w:val="30"/>
+      <w:lang w:val="es-419"/>
+    </w:rPr>
+  </w:style>
+  <w:style w:type="table" w:styleId="Tablaconcuadrcula">
+    <w:name w:val="Table Grid"/>
+    <w:basedOn w:val="Tablanormal"/>
+    <w:uiPriority w:val="39"/>
+    <w:rsid w:val="003719D1"/>
+    <w:pPr>
+      <w:spacing w:after="0" w:line="240" w:lineRule="auto"/>
+    </w:pPr>
+    <w:rPr>
+      <w:rFonts w:eastAsiaTheme="minorEastAsia"/>
+      <w:sz w:val="21"/>
+      <w:szCs w:val="21"/>
+      <w:lang w:val="es-419"/>
+    </w:rPr>
+    <w:tblPr>
+      <w:tblInd w:w="0" w:type="nil"/>
+      <w:tblBorders>
+        <w:top w:val="single" w:sz="4" w:space="0" w:color="auto"/>
+        <w:left w:val="single" w:sz="4" w:space="0" w:color="auto"/>
+        <w:bottom w:val="single" w:sz="4" w:space="0" w:color="auto"/>
+        <w:right w:val="single" w:sz="4" w:space="0" w:color="auto"/>
+        <w:insideH w:val="single" w:sz="4" w:space="0" w:color="auto"/>
+        <w:insideV w:val="single" w:sz="4" w:space="0" w:color="auto"/>
+      </w:tblBorders>
+    </w:tblPr>
+  </w:style>
+  <w:style w:type="character" w:styleId="Textoennegrita">
+    <w:name w:val="Strong"/>
+    <w:basedOn w:val="Fuentedeprrafopredeter"/>
+    <w:uiPriority w:val="22"/>
+    <w:qFormat/>
+    <w:rsid w:val="003719D1"/>
+    <w:rPr>
+      <w:b/>
+      <w:bCs/>
     </w:rPr>
   </w:style>
 </w:styles>
@@ -6854,9 +10606,12 @@
 </file>
 
 <file path=customXml/item1.xml><?xml version="1.0" encoding="utf-8"?>
-<p:properties xmlns:p="http://schemas.microsoft.com/office/2006/metadata/properties" xmlns:xsi="http://www.w3.org/2001/XMLSchema-instance" xmlns:pc="http://schemas.microsoft.com/office/infopath/2007/PartnerControls">
-  <documentManagement/>
-</p:properties>
+<?mso-contentType ?>
+<FormTemplates xmlns="http://schemas.microsoft.com/sharepoint/v3/contenttype/forms">
+  <Display>DocumentLibraryForm</Display>
+  <Edit>DocumentLibraryForm</Edit>
+  <New>DocumentLibraryForm</New>
+</FormTemplates>
 </file>
 
 <file path=customXml/item2.xml><?xml version="1.0" encoding="utf-8"?>
@@ -7031,12 +10786,9 @@
 </file>
 
 <file path=customXml/item3.xml><?xml version="1.0" encoding="utf-8"?>
-<?mso-contentType ?>
-<FormTemplates xmlns="http://schemas.microsoft.com/sharepoint/v3/contenttype/forms">
-  <Display>DocumentLibraryForm</Display>
-  <Edit>DocumentLibraryForm</Edit>
-  <New>DocumentLibraryForm</New>
-</FormTemplates>
+<p:properties xmlns:p="http://schemas.microsoft.com/office/2006/metadata/properties" xmlns:xsi="http://www.w3.org/2001/XMLSchema-instance" xmlns:pc="http://schemas.microsoft.com/office/infopath/2007/PartnerControls">
+  <documentManagement/>
+</p:properties>
 </file>
 
 <file path=customXml/item4.xml><?xml version="1.0" encoding="utf-8"?>
@@ -7044,10 +10796,9 @@
 </file>
 
 <file path=customXml/itemProps1.xml><?xml version="1.0" encoding="utf-8"?>
-<ds:datastoreItem xmlns:ds="http://schemas.openxmlformats.org/officeDocument/2006/customXml" ds:itemID="{7FE2923D-4D08-4154-B711-3BF10526FCD4}">
+<ds:datastoreItem xmlns:ds="http://schemas.openxmlformats.org/officeDocument/2006/customXml" ds:itemID="{4DC87B5E-0203-4EE6-9529-C8BB1A8C178B}">
   <ds:schemaRefs>
-    <ds:schemaRef ds:uri="http://schemas.microsoft.com/office/2006/metadata/properties"/>
-    <ds:schemaRef ds:uri="http://schemas.microsoft.com/office/infopath/2007/PartnerControls"/>
+    <ds:schemaRef ds:uri="http://schemas.microsoft.com/sharepoint/v3/contenttype/forms"/>
   </ds:schemaRefs>
 </ds:datastoreItem>
 </file>
@@ -7072,15 +10823,16 @@
 </file>
 
 <file path=customXml/itemProps3.xml><?xml version="1.0" encoding="utf-8"?>
-<ds:datastoreItem xmlns:ds="http://schemas.openxmlformats.org/officeDocument/2006/customXml" ds:itemID="{4DC87B5E-0203-4EE6-9529-C8BB1A8C178B}">
+<ds:datastoreItem xmlns:ds="http://schemas.openxmlformats.org/officeDocument/2006/customXml" ds:itemID="{7FE2923D-4D08-4154-B711-3BF10526FCD4}">
   <ds:schemaRefs>
-    <ds:schemaRef ds:uri="http://schemas.microsoft.com/sharepoint/v3/contenttype/forms"/>
+    <ds:schemaRef ds:uri="http://schemas.microsoft.com/office/2006/metadata/properties"/>
+    <ds:schemaRef ds:uri="http://schemas.microsoft.com/office/infopath/2007/PartnerControls"/>
   </ds:schemaRefs>
 </ds:datastoreItem>
 </file>
 
 <file path=customXml/itemProps4.xml><?xml version="1.0" encoding="utf-8"?>
-<ds:datastoreItem xmlns:ds="http://schemas.openxmlformats.org/officeDocument/2006/customXml" ds:itemID="{37373BE8-0385-4294-A0D0-C91FC79CCFD1}">
+<ds:datastoreItem xmlns:ds="http://schemas.openxmlformats.org/officeDocument/2006/customXml" ds:itemID="{80C26F52-586D-CA4D-ACE6-3E5E84305BF4}">
   <ds:schemaRefs>
     <ds:schemaRef ds:uri="http://schemas.openxmlformats.org/officeDocument/2006/bibliography"/>
   </ds:schemaRefs>

</xml_diff>